<commit_message>
adding more reference links to tech report
</commit_message>
<xml_diff>
--- a/project/Report/tech-progr/Tech-Report-Group2.docx
+++ b/project/Report/tech-progr/Tech-Report-Group2.docx
@@ -278,14 +278,12 @@
       <w:r>
         <w:t xml:space="preserve">Submission date: </w:t>
       </w:r>
-      <w:proofErr w:type="spellStart"/>
       <w:r>
         <w:rPr>
           <w:highlight w:val="yellow"/>
         </w:rPr>
         <w:t>xxxx</w:t>
       </w:r>
-      <w:proofErr w:type="spellEnd"/>
     </w:p>
     <w:p>
       <w:pPr>
@@ -334,24 +332,7 @@
           <w:u w:val="single"/>
         </w:rPr>
         <w:tab/>
-      </w:r>
-      <w:proofErr w:type="spellStart"/>
-      <w:r>
-        <w:rPr>
-          <w:rFonts w:ascii="Kunstler Script" w:hAnsi="Kunstler Script"/>
-          <w:sz w:val="52"/>
-          <w:u w:val="single"/>
-        </w:rPr>
-        <w:t>Zanigis</w:t>
-      </w:r>
-      <w:proofErr w:type="spellEnd"/>
-      <w:r>
-        <w:rPr>
-          <w:rFonts w:ascii="Kunstler Script" w:hAnsi="Kunstler Script"/>
-          <w:sz w:val="52"/>
-          <w:u w:val="single"/>
-        </w:rPr>
-        <w:t xml:space="preserve"> </w:t>
+        <w:t xml:space="preserve">Zanigis </w:t>
       </w:r>
       <w:r>
         <w:rPr>
@@ -3145,25 +3126,7 @@
           <w:sz w:val="24"/>
           <w:szCs w:val="24"/>
         </w:rPr>
-        <w:t xml:space="preserve">, of </w:t>
-      </w:r>
-      <w:proofErr w:type="spellStart"/>
-      <w:r>
-        <w:rPr>
-          <w:rFonts w:ascii="Arial" w:hAnsi="Arial" w:cs="Arial"/>
-          <w:sz w:val="24"/>
-          <w:szCs w:val="24"/>
-        </w:rPr>
-        <w:t>you</w:t>
-      </w:r>
-      <w:proofErr w:type="spellEnd"/>
-      <w:r>
-        <w:rPr>
-          <w:rFonts w:ascii="Arial" w:hAnsi="Arial" w:cs="Arial"/>
-          <w:sz w:val="24"/>
-          <w:szCs w:val="24"/>
-        </w:rPr>
-        <w:t xml:space="preserve"> favorite YouTube videos</w:t>
+        <w:t>, of you favorite YouTube videos</w:t>
       </w:r>
       <w:r>
         <w:rPr>
@@ -3348,23 +3311,7 @@
           <w:rFonts w:ascii="Arial" w:hAnsi="Arial" w:cs="Arial"/>
           <w:sz w:val="24"/>
         </w:rPr>
-        <w:t xml:space="preserve">, </w:t>
-      </w:r>
-      <w:proofErr w:type="gramStart"/>
-      <w:r>
-        <w:rPr>
-          <w:rFonts w:ascii="Arial" w:hAnsi="Arial" w:cs="Arial"/>
-          <w:sz w:val="24"/>
-        </w:rPr>
-        <w:t>in order to</w:t>
-      </w:r>
-      <w:proofErr w:type="gramEnd"/>
-      <w:r>
-        <w:rPr>
-          <w:rFonts w:ascii="Arial" w:hAnsi="Arial" w:cs="Arial"/>
-          <w:sz w:val="24"/>
-        </w:rPr>
-        <w:t xml:space="preserve"> improve user experience</w:t>
+        <w:t>, in order to improve user experience</w:t>
       </w:r>
       <w:r>
         <w:rPr>
@@ -3517,25 +3464,7 @@
           <w:sz w:val="24"/>
           <w:szCs w:val="28"/>
         </w:rPr>
-        <w:t xml:space="preserve">aving all this extra data in the messages can be considered redundant information (in the case where that some or </w:t>
-      </w:r>
-      <w:proofErr w:type="gramStart"/>
-      <w:r>
-        <w:rPr>
-          <w:rFonts w:ascii="Arial" w:hAnsi="Arial" w:cs="Arial"/>
-          <w:sz w:val="24"/>
-          <w:szCs w:val="28"/>
-        </w:rPr>
-        <w:t>all of</w:t>
-      </w:r>
-      <w:proofErr w:type="gramEnd"/>
-      <w:r>
-        <w:rPr>
-          <w:rFonts w:ascii="Arial" w:hAnsi="Arial" w:cs="Arial"/>
-          <w:sz w:val="24"/>
-          <w:szCs w:val="28"/>
-        </w:rPr>
-        <w:t xml:space="preserve"> this information is not used) which can have a small negative impact on latency. </w:t>
+        <w:t xml:space="preserve">aving all this extra data in the messages can be considered redundant information (in the case where that some or all of this information is not used) which can have a small negative impact on latency. </w:t>
       </w:r>
     </w:p>
     <w:p>
@@ -3666,24 +3595,7 @@
           <w:szCs w:val="28"/>
         </w:rPr>
         <w:tab/>
-      </w:r>
-      <w:proofErr w:type="gramStart"/>
-      <w:r>
-        <w:rPr>
-          <w:rFonts w:ascii="Arial" w:hAnsi="Arial" w:cs="Arial"/>
-          <w:sz w:val="24"/>
-          <w:szCs w:val="28"/>
-        </w:rPr>
-        <w:t>All of</w:t>
-      </w:r>
-      <w:proofErr w:type="gramEnd"/>
-      <w:r>
-        <w:rPr>
-          <w:rFonts w:ascii="Arial" w:hAnsi="Arial" w:cs="Arial"/>
-          <w:sz w:val="24"/>
-          <w:szCs w:val="28"/>
-        </w:rPr>
-        <w:t xml:space="preserve"> the above-mentioned reasons, determined us to create a RESTful service.</w:t>
+        <w:t>All of the above-mentioned reasons, determined us to create a RESTful service.</w:t>
       </w:r>
     </w:p>
     <w:p>
@@ -3723,23 +3635,7 @@
           <w:rFonts w:ascii="Arial" w:hAnsi="Arial" w:cs="Arial"/>
           <w:sz w:val="24"/>
         </w:rPr>
-        <w:t xml:space="preserve">In terms of framework, we were split between WCF and </w:t>
-      </w:r>
-      <w:proofErr w:type="spellStart"/>
-      <w:r>
-        <w:rPr>
-          <w:rFonts w:ascii="Arial" w:hAnsi="Arial" w:cs="Arial"/>
-          <w:sz w:val="24"/>
-        </w:rPr>
-        <w:t>WebAPI</w:t>
-      </w:r>
-      <w:proofErr w:type="spellEnd"/>
-      <w:r>
-        <w:rPr>
-          <w:rFonts w:ascii="Arial" w:hAnsi="Arial" w:cs="Arial"/>
-          <w:sz w:val="24"/>
-        </w:rPr>
-        <w:t xml:space="preserve">. But since our goal was first heterogeneity and second speed, we chose WCF, simply because it </w:t>
+        <w:t xml:space="preserve">In terms of framework, we were split between WCF and WebAPI. But since our goal was first heterogeneity and second speed, we chose WCF, simply because it </w:t>
       </w:r>
       <w:r>
         <w:rPr>
@@ -3816,23 +3712,7 @@
           <w:rFonts w:ascii="Arial" w:hAnsi="Arial" w:cs="Arial"/>
           <w:sz w:val="24"/>
         </w:rPr>
-        <w:t xml:space="preserve"> Furthermore, it offers great flexibility as it automatically selects the appropriate type of binding depending on what the user device is compatible with (</w:t>
-      </w:r>
-      <w:proofErr w:type="gramStart"/>
-      <w:r>
-        <w:rPr>
-          <w:rFonts w:ascii="Arial" w:hAnsi="Arial" w:cs="Arial"/>
-          <w:sz w:val="24"/>
-        </w:rPr>
-        <w:t>as long as</w:t>
-      </w:r>
-      <w:proofErr w:type="gramEnd"/>
-      <w:r>
-        <w:rPr>
-          <w:rFonts w:ascii="Arial" w:hAnsi="Arial" w:cs="Arial"/>
-          <w:sz w:val="24"/>
-        </w:rPr>
-        <w:t xml:space="preserve"> such type of a binding is configured).</w:t>
+        <w:t xml:space="preserve"> Furthermore, it offers great flexibility as it automatically selects the appropriate type of binding depending on what the user device is compatible with (as long as such type of a binding is configured).</w:t>
       </w:r>
     </w:p>
     <w:p>
@@ -3848,23 +3728,7 @@
           <w:rFonts w:ascii="Arial" w:hAnsi="Arial" w:cs="Arial"/>
           <w:sz w:val="24"/>
         </w:rPr>
-        <w:t xml:space="preserve">The main reasons we even considered </w:t>
-      </w:r>
-      <w:proofErr w:type="spellStart"/>
-      <w:r>
-        <w:rPr>
-          <w:rFonts w:ascii="Arial" w:hAnsi="Arial" w:cs="Arial"/>
-          <w:sz w:val="24"/>
-        </w:rPr>
-        <w:t>WebAPI</w:t>
-      </w:r>
-      <w:proofErr w:type="spellEnd"/>
-      <w:r>
-        <w:rPr>
-          <w:rFonts w:ascii="Arial" w:hAnsi="Arial" w:cs="Arial"/>
-          <w:sz w:val="24"/>
-        </w:rPr>
-        <w:t xml:space="preserve"> was because </w:t>
+        <w:t xml:space="preserve">The main reasons we even considered WebAPI was because </w:t>
       </w:r>
       <w:r>
         <w:rPr>
@@ -3892,23 +3756,7 @@
           <w:rFonts w:ascii="Arial" w:hAnsi="Arial" w:cs="Arial"/>
           <w:sz w:val="24"/>
         </w:rPr>
-        <w:t xml:space="preserve"> the difference in speed, at least for the number of users we anticipate, is so insignificant that </w:t>
-      </w:r>
-      <w:proofErr w:type="spellStart"/>
-      <w:r>
-        <w:rPr>
-          <w:rFonts w:ascii="Arial" w:hAnsi="Arial" w:cs="Arial"/>
-          <w:sz w:val="24"/>
-        </w:rPr>
-        <w:t>its</w:t>
-      </w:r>
-      <w:proofErr w:type="spellEnd"/>
-      <w:r>
-        <w:rPr>
-          <w:rFonts w:ascii="Arial" w:hAnsi="Arial" w:cs="Arial"/>
-          <w:sz w:val="24"/>
-        </w:rPr>
-        <w:t xml:space="preserve"> not worth the trade off with the compatibility WCF offers.</w:t>
+        <w:t xml:space="preserve"> the difference in speed, at least for the number of users we anticipate, is so insignificant that its not worth the trade off with the compatibility WCF offers.</w:t>
       </w:r>
     </w:p>
     <w:p>
@@ -4172,23 +4020,7 @@
           <w:rFonts w:ascii="Arial" w:hAnsi="Arial" w:cs="Arial"/>
           <w:sz w:val="24"/>
         </w:rPr>
-        <w:t xml:space="preserve"> important as functionality. Second, we did not want to spend time on a spike about new ways to create dedicated client. Third, it was made </w:t>
-      </w:r>
-      <w:proofErr w:type="gramStart"/>
-      <w:r>
-        <w:rPr>
-          <w:rFonts w:ascii="Arial" w:hAnsi="Arial" w:cs="Arial"/>
-          <w:sz w:val="24"/>
-        </w:rPr>
-        <w:t>pretty clear</w:t>
-      </w:r>
-      <w:proofErr w:type="gramEnd"/>
-      <w:r>
-        <w:rPr>
-          <w:rFonts w:ascii="Arial" w:hAnsi="Arial" w:cs="Arial"/>
-          <w:sz w:val="24"/>
-        </w:rPr>
-        <w:t xml:space="preserve"> that majority of the points which count towards project’s grade come from the backend of the application. Finally, we were already familiar with </w:t>
+        <w:t xml:space="preserve"> important as functionality. Second, we did not want to spend time on a spike about new ways to create dedicated client. Third, it was made pretty clear that majority of the points which count towards project’s grade come from the backend of the application. Finally, we were already familiar with </w:t>
       </w:r>
       <w:r>
         <w:rPr>
@@ -4233,23 +4065,7 @@
           <w:rFonts w:ascii="Arial" w:hAnsi="Arial" w:cs="Arial"/>
           <w:sz w:val="24"/>
         </w:rPr>
-        <w:t xml:space="preserve">Following a popular trend in programming, we decided to implement </w:t>
-      </w:r>
-      <w:proofErr w:type="gramStart"/>
-      <w:r>
-        <w:rPr>
-          <w:rFonts w:ascii="Arial" w:hAnsi="Arial" w:cs="Arial"/>
-          <w:sz w:val="24"/>
-        </w:rPr>
-        <w:t>all of</w:t>
-      </w:r>
-      <w:proofErr w:type="gramEnd"/>
-      <w:r>
-        <w:rPr>
-          <w:rFonts w:ascii="Arial" w:hAnsi="Arial" w:cs="Arial"/>
-          <w:sz w:val="24"/>
-        </w:rPr>
-        <w:t xml:space="preserve"> the features in the dedicated client first, then, after finding errors and exceptions and fixing them, to “correctly” implement the features in the web client.</w:t>
+        <w:t>Following a popular trend in programming, we decided to implement all of the features in the dedicated client first, then, after finding errors and exceptions and fixing them, to “correctly” implement the features in the web client.</w:t>
       </w:r>
     </w:p>
     <w:p>
@@ -4381,23 +4197,7 @@
           <w:rFonts w:ascii="Arial" w:hAnsi="Arial" w:cs="Arial"/>
           <w:sz w:val="24"/>
         </w:rPr>
-        <w:t xml:space="preserve"> was that our application needs </w:t>
-      </w:r>
-      <w:proofErr w:type="gramStart"/>
-      <w:r>
-        <w:rPr>
-          <w:rFonts w:ascii="Arial" w:hAnsi="Arial" w:cs="Arial"/>
-          <w:sz w:val="24"/>
-        </w:rPr>
-        <w:t>definitely more</w:t>
-      </w:r>
-      <w:proofErr w:type="gramEnd"/>
-      <w:r>
-        <w:rPr>
-          <w:rFonts w:ascii="Arial" w:hAnsi="Arial" w:cs="Arial"/>
-          <w:sz w:val="24"/>
-        </w:rPr>
-        <w:t xml:space="preserve"> than 1 web page. Arguments against Web Pages were that we have never worked with web pages before and we did not want to do spike on it either. We decided to go with Web Forms, at first. It was easy to implement, user-friendly and works </w:t>
+        <w:t xml:space="preserve"> was that our application needs definitely more than 1 web page. Arguments against Web Pages were that we have never worked with web pages before and we did not want to do spike on it either. We decided to go with Web Forms, at first. It was easy to implement, user-friendly and works </w:t>
       </w:r>
       <w:r>
         <w:rPr>
@@ -4512,23 +4312,13 @@
           <w:szCs w:val="24"/>
         </w:rPr>
       </w:pPr>
-      <w:proofErr w:type="gramStart"/>
       <w:r>
         <w:rPr>
           <w:rFonts w:ascii="Arial" w:hAnsi="Arial" w:cs="Arial"/>
           <w:sz w:val="24"/>
           <w:szCs w:val="24"/>
         </w:rPr>
-        <w:t>In order to</w:t>
-      </w:r>
-      <w:proofErr w:type="gramEnd"/>
-      <w:r>
-        <w:rPr>
-          <w:rFonts w:ascii="Arial" w:hAnsi="Arial" w:cs="Arial"/>
-          <w:sz w:val="24"/>
-          <w:szCs w:val="24"/>
-        </w:rPr>
-        <w:t xml:space="preserve"> save data in our database of choice (SQL Server 2014), we needed something to help C# communicate with it, and for that we had taken into consideration two possibilities: ADO.NET and ADO.NET Entity Framework. </w:t>
+        <w:t xml:space="preserve">In order to save data in our database of choice (SQL Server 2014), we needed something to help C# communicate with it, and for that we had taken into consideration two possibilities: ADO.NET and ADO.NET Entity Framework. </w:t>
       </w:r>
     </w:p>
     <w:p>
@@ -4634,43 +4424,7 @@
           <w:sz w:val="24"/>
           <w:szCs w:val="24"/>
         </w:rPr>
-        <w:t>We had a look at all the bindings WCF supports and after a “walk and talk” meeting, we reduced their number to five, and ended up using two, in the end. The two bindings we chose are: “</w:t>
-      </w:r>
-      <w:proofErr w:type="spellStart"/>
-      <w:r>
-        <w:rPr>
-          <w:rFonts w:ascii="Arial" w:hAnsi="Arial" w:cs="Arial"/>
-          <w:sz w:val="24"/>
-          <w:szCs w:val="24"/>
-        </w:rPr>
-        <w:t>WsHttpBinding</w:t>
-      </w:r>
-      <w:proofErr w:type="spellEnd"/>
-      <w:r>
-        <w:rPr>
-          <w:rFonts w:ascii="Arial" w:hAnsi="Arial" w:cs="Arial"/>
-          <w:sz w:val="24"/>
-          <w:szCs w:val="24"/>
-        </w:rPr>
-        <w:t>”, which we are using for actions invoked only by the client, and “</w:t>
-      </w:r>
-      <w:proofErr w:type="spellStart"/>
-      <w:r>
-        <w:rPr>
-          <w:rFonts w:ascii="Arial" w:hAnsi="Arial" w:cs="Arial"/>
-          <w:sz w:val="24"/>
-          <w:szCs w:val="24"/>
-        </w:rPr>
-        <w:t>WsDualHttpBinding</w:t>
-      </w:r>
-      <w:proofErr w:type="spellEnd"/>
-      <w:r>
-        <w:rPr>
-          <w:rFonts w:ascii="Arial" w:hAnsi="Arial" w:cs="Arial"/>
-          <w:sz w:val="24"/>
-          <w:szCs w:val="24"/>
-        </w:rPr>
-        <w:t xml:space="preserve">” (with a </w:t>
+        <w:t xml:space="preserve">We had a look at all the bindings WCF supports and after a “walk and talk” meeting, we reduced their number to five, and ended up using two, in the end. The two bindings we chose are: “WsHttpBinding”, which we are using for actions invoked only by the client, and “WsDualHttpBinding” (with a </w:t>
       </w:r>
       <w:r>
         <w:rPr>
@@ -5067,25 +4821,7 @@
           <w:sz w:val="24"/>
           <w:szCs w:val="28"/>
         </w:rPr>
-        <w:t xml:space="preserve"> making a total of 6 users inside, even though the limit was set to 5. A similar type of issues appears when users would try to join a chatroom with a group, the only difference being that the complexity of the problem would slightly increase </w:t>
-      </w:r>
-      <w:proofErr w:type="gramStart"/>
-      <w:r>
-        <w:rPr>
-          <w:rFonts w:ascii="Arial" w:hAnsi="Arial" w:cs="Arial"/>
-          <w:sz w:val="24"/>
-          <w:szCs w:val="28"/>
-        </w:rPr>
-        <w:t>considering the fact that</w:t>
-      </w:r>
-      <w:proofErr w:type="gramEnd"/>
-      <w:r>
-        <w:rPr>
-          <w:rFonts w:ascii="Arial" w:hAnsi="Arial" w:cs="Arial"/>
-          <w:sz w:val="24"/>
-          <w:szCs w:val="28"/>
-        </w:rPr>
-        <w:t xml:space="preserve"> either all users in the group have to successfully join or none should be able to.</w:t>
+        <w:t xml:space="preserve"> making a total of 6 users inside, even though the limit was set to 5. A similar type of issues appears when users would try to join a chatroom with a group, the only difference being that the complexity of the problem would slightly increase considering the fact that either all users in the group have to successfully join or none should be able to.</w:t>
       </w:r>
     </w:p>
     <w:p>
@@ -5670,29 +5406,7 @@
           <w:szCs w:val="24"/>
           <w:shd w:val="clear" w:color="auto" w:fill="FFFFFF"/>
         </w:rPr>
-        <w:t xml:space="preserve">Figure 2 represents how our database looks like. And as you can see we have color coded it: Red represents who did something, Magenta represents when something was done, Blue what was done, and Green is our way of handling Many-to-Many relations, </w:t>
-      </w:r>
-      <w:proofErr w:type="gramStart"/>
-      <w:r>
-        <w:rPr>
-          <w:rFonts w:ascii="Arial" w:hAnsi="Arial" w:cs="Arial"/>
-          <w:color w:val="222222"/>
-          <w:sz w:val="24"/>
-          <w:szCs w:val="24"/>
-          <w:shd w:val="clear" w:color="auto" w:fill="FFFFFF"/>
-        </w:rPr>
-        <w:t>in order to</w:t>
-      </w:r>
-      <w:proofErr w:type="gramEnd"/>
-      <w:r>
-        <w:rPr>
-          <w:rFonts w:ascii="Arial" w:hAnsi="Arial" w:cs="Arial"/>
-          <w:color w:val="222222"/>
-          <w:sz w:val="24"/>
-          <w:szCs w:val="24"/>
-          <w:shd w:val="clear" w:color="auto" w:fill="FFFFFF"/>
-        </w:rPr>
-        <w:t xml:space="preserve"> respect the 3 Normalization Forms. Also, the relationship between Magenta and Blue is of inheritance type.</w:t>
+        <w:t>Figure 2 represents how our database looks like. And as you can see we have color coded it: Red represents who did something, Magenta represents when something was done, Blue what was done, and Green is our way of handling Many-to-Many relations, in order to respect the 3 Normalization Forms. Also, the relationship between Magenta and Blue is of inheritance type.</w:t>
       </w:r>
     </w:p>
     <w:p/>
@@ -5884,7 +5598,7 @@
           <w:noProof/>
         </w:rPr>
         <w:drawing>
-          <wp:anchor distT="0" distB="0" distL="114300" distR="114300" simplePos="0" relativeHeight="251698176" behindDoc="0" locked="0" layoutInCell="1" allowOverlap="1" wp14:anchorId="05CE6C40" wp14:editId="736AD400">
+          <wp:anchor distT="0" distB="0" distL="114300" distR="114300" simplePos="0" relativeHeight="251698176" behindDoc="0" locked="0" layoutInCell="1" allowOverlap="1" wp14:anchorId="05CE6C40" wp14:editId="7A56D05D">
             <wp:simplePos x="0" y="0"/>
             <wp:positionH relativeFrom="page">
               <wp:align>left</wp:align>
@@ -5892,14 +5606,14 @@
             <wp:positionV relativeFrom="paragraph">
               <wp:posOffset>1117600</wp:posOffset>
             </wp:positionV>
-            <wp:extent cx="4981575" cy="4134485"/>
+            <wp:extent cx="4886325" cy="4134485"/>
             <wp:effectExtent l="0" t="0" r="9525" b="0"/>
             <wp:wrapThrough wrapText="bothSides">
               <wp:wrapPolygon edited="0">
                 <wp:start x="0" y="0"/>
                 <wp:lineTo x="0" y="21497"/>
-                <wp:lineTo x="21559" y="21497"/>
-                <wp:lineTo x="21559" y="0"/>
+                <wp:lineTo x="21558" y="21497"/>
+                <wp:lineTo x="21558" y="0"/>
                 <wp:lineTo x="0" y="0"/>
               </wp:wrapPolygon>
             </wp:wrapThrough>
@@ -5929,7 +5643,7 @@
                   <pic:spPr>
                     <a:xfrm>
                       <a:off x="0" y="0"/>
-                      <a:ext cx="4981575" cy="4134485"/>
+                      <a:ext cx="4886325" cy="4134485"/>
                     </a:xfrm>
                     <a:prstGeom prst="rect">
                       <a:avLst/>
@@ -6074,7 +5788,6 @@
         </w:rPr>
         <w:t xml:space="preserve"> although hard to read, we invite you to see it in our included files “</w:t>
       </w:r>
-      <w:proofErr w:type="spellStart"/>
       <w:r>
         <w:rPr>
           <w:rFonts w:ascii="Arial" w:hAnsi="Arial" w:cs="Arial"/>
@@ -6087,15 +5800,7 @@
           <w:rFonts w:ascii="Arial" w:hAnsi="Arial" w:cs="Arial"/>
           <w:sz w:val="24"/>
         </w:rPr>
-        <w:t>.uxf</w:t>
-      </w:r>
-      <w:proofErr w:type="spellEnd"/>
-      <w:r>
-        <w:rPr>
-          <w:rFonts w:ascii="Arial" w:hAnsi="Arial" w:cs="Arial"/>
-          <w:sz w:val="24"/>
-        </w:rPr>
-        <w:t xml:space="preserve">”), we have decided to organize the code in several “tiers” (depicted by a different color, in the figure), to help us identify where a specific class should be. </w:t>
+        <w:t xml:space="preserve">.uxf”), we have decided to organize the code in several “tiers” (depicted by a different color, in the figure), to help us identify where a specific class should be. </w:t>
       </w:r>
     </w:p>
     <w:p>
@@ -6111,23 +5816,7 @@
           <w:rFonts w:ascii="Arial" w:hAnsi="Arial" w:cs="Arial"/>
           <w:sz w:val="24"/>
         </w:rPr>
-        <w:t xml:space="preserve">Also </w:t>
-      </w:r>
-      <w:proofErr w:type="gramStart"/>
-      <w:r>
-        <w:rPr>
-          <w:rFonts w:ascii="Arial" w:hAnsi="Arial" w:cs="Arial"/>
-          <w:sz w:val="24"/>
-        </w:rPr>
-        <w:t>in order to</w:t>
-      </w:r>
-      <w:proofErr w:type="gramEnd"/>
-      <w:r>
-        <w:rPr>
-          <w:rFonts w:ascii="Arial" w:hAnsi="Arial" w:cs="Arial"/>
-          <w:sz w:val="24"/>
-        </w:rPr>
-        <w:t xml:space="preserve"> improve maintainability and ease future changes, we added interfaces to both controller and service classes.</w:t>
+        <w:t>Also in order to improve maintainability and ease future changes, we added interfaces to both controller and service classes.</w:t>
       </w:r>
       <w:r>
         <w:rPr>
@@ -6514,25 +6203,7 @@
           <w:sz w:val="24"/>
           <w:szCs w:val="28"/>
         </w:rPr>
-        <w:t>As for joining a chatroom with a group, the chat is locked and then we receive all chats users and online group members and compare them, if they aren’t already in chat they are added to new list. After all online user who are not in chat are added to list, length of it is checked and if its size is bigger than user limit no one joins otherwise they all reserve place in chat and then they all receive callback to join this chat, than the same method (</w:t>
-      </w:r>
-      <w:proofErr w:type="spellStart"/>
-      <w:r>
-        <w:rPr>
-          <w:rFonts w:ascii="Arial" w:hAnsi="Arial" w:cs="Arial"/>
-          <w:sz w:val="24"/>
-          <w:szCs w:val="28"/>
-        </w:rPr>
-        <w:t>JoinChat</w:t>
-      </w:r>
-      <w:proofErr w:type="spellEnd"/>
-      <w:r>
-        <w:rPr>
-          <w:rFonts w:ascii="Arial" w:hAnsi="Arial" w:cs="Arial"/>
-          <w:sz w:val="24"/>
-          <w:szCs w:val="28"/>
-        </w:rPr>
-        <w:t>) is used, the only difference being that the method is called by each group member, and they join and use they’re already booked place and add they’re callback</w:t>
+        <w:t>As for joining a chatroom with a group, the chat is locked and then we receive all chats users and online group members and compare them, if they aren’t already in chat they are added to new list. After all online user who are not in chat are added to list, length of it is checked and if its size is bigger than user limit no one joins otherwise they all reserve place in chat and then they all receive callback to join this chat, than the same method (JoinChat) is used, the only difference being that the method is called by each group member, and they join and use they’re already booked place and add they’re callback</w:t>
       </w:r>
       <w:r>
         <w:rPr>
@@ -6737,25 +6408,7 @@
           <w:sz w:val="24"/>
           <w:szCs w:val="24"/>
         </w:rPr>
-        <w:t xml:space="preserve">This is the first step we took towards security measures in our project. The last thing we want is if someone manages to compromise the database to be able to obtain the passwords of the unsuspecting users. What we did was to add ‘salt’ (a unique random string) to the password and then hash it before storing it in the database. This ensures that even if someone manages to see all the values in the database they will not be able to make much use of it as the password is hashed. And because of the salt two same passwords will still have different hash values making it even harder to crack. Of course, we </w:t>
-      </w:r>
-      <w:proofErr w:type="gramStart"/>
-      <w:r>
-        <w:rPr>
-          <w:rFonts w:ascii="Arial" w:hAnsi="Arial" w:cs="Arial"/>
-          <w:sz w:val="24"/>
-          <w:szCs w:val="24"/>
-        </w:rPr>
-        <w:t>have to</w:t>
-      </w:r>
-      <w:proofErr w:type="gramEnd"/>
-      <w:r>
-        <w:rPr>
-          <w:rFonts w:ascii="Arial" w:hAnsi="Arial" w:cs="Arial"/>
-          <w:sz w:val="24"/>
-          <w:szCs w:val="24"/>
-        </w:rPr>
-        <w:t xml:space="preserve"> store the salt in the database because it is added to the password every time before it is hashed and checked against the password hash stored. </w:t>
+        <w:t xml:space="preserve">This is the first step we took towards security measures in our project. The last thing we want is if someone manages to compromise the database to be able to obtain the passwords of the unsuspecting users. What we did was to add ‘salt’ (a unique random string) to the password and then hash it before storing it in the database. This ensures that even if someone manages to see all the values in the database they will not be able to make much use of it as the password is hashed. And because of the salt two same passwords will still have different hash values making it even harder to crack. Of course, we have to store the salt in the database because it is added to the password every time before it is hashed and checked against the password hash stored. </w:t>
       </w:r>
     </w:p>
     <w:p>
@@ -7034,13 +6687,13 @@
           <w:szCs w:val="24"/>
         </w:rPr>
         <w:drawing>
-          <wp:anchor distT="0" distB="0" distL="114300" distR="114300" simplePos="0" relativeHeight="251676672" behindDoc="0" locked="0" layoutInCell="1" allowOverlap="1" wp14:anchorId="717B37BB" wp14:editId="24E1D8B7">
+          <wp:anchor distT="0" distB="0" distL="114300" distR="114300" simplePos="0" relativeHeight="251676672" behindDoc="0" locked="0" layoutInCell="1" allowOverlap="1" wp14:anchorId="717B37BB" wp14:editId="3C1BA725">
             <wp:simplePos x="0" y="0"/>
             <wp:positionH relativeFrom="margin">
               <wp:align>right</wp:align>
             </wp:positionH>
             <wp:positionV relativeFrom="paragraph">
-              <wp:posOffset>580390</wp:posOffset>
+              <wp:posOffset>1409065</wp:posOffset>
             </wp:positionV>
             <wp:extent cx="5943600" cy="1122045"/>
             <wp:effectExtent l="0" t="0" r="0" b="1905"/>
@@ -7090,16 +6743,16 @@
         <mc:AlternateContent>
           <mc:Choice Requires="wps">
             <w:drawing>
-              <wp:anchor distT="0" distB="0" distL="114300" distR="114300" simplePos="0" relativeHeight="251677696" behindDoc="0" locked="0" layoutInCell="1" allowOverlap="1" wp14:anchorId="7DE9AFA2" wp14:editId="15139320">
+              <wp:anchor distT="0" distB="0" distL="114300" distR="114300" simplePos="0" relativeHeight="251677696" behindDoc="0" locked="0" layoutInCell="1" allowOverlap="1" wp14:anchorId="7DE9AFA2" wp14:editId="1E1F7B25">
                 <wp:simplePos x="0" y="0"/>
-                <wp:positionH relativeFrom="column">
-                  <wp:posOffset>-581025</wp:posOffset>
+                <wp:positionH relativeFrom="margin">
+                  <wp:align>right</wp:align>
                 </wp:positionH>
                 <wp:positionV relativeFrom="paragraph">
-                  <wp:posOffset>1407160</wp:posOffset>
+                  <wp:posOffset>2597785</wp:posOffset>
                 </wp:positionV>
-                <wp:extent cx="685800" cy="635"/>
-                <wp:effectExtent l="0" t="0" r="0" b="0"/>
+                <wp:extent cx="5934075" cy="635"/>
+                <wp:effectExtent l="0" t="0" r="9525" b="0"/>
                 <wp:wrapSquare wrapText="bothSides"/>
                 <wp:docPr id="19" name="Text Box 19"/>
                 <wp:cNvGraphicFramePr/>
@@ -7110,7 +6763,7 @@
                       <wps:spPr>
                         <a:xfrm>
                           <a:off x="0" y="0"/>
-                          <a:ext cx="685800" cy="635"/>
+                          <a:ext cx="5934075" cy="635"/>
                         </a:xfrm>
                         <a:prstGeom prst="rect">
                           <a:avLst/>
@@ -7151,7 +6804,11 @@
           </mc:Choice>
           <mc:Fallback>
             <w:pict>
-              <v:shape w14:anchorId="7DE9AFA2" id="Text Box 19" o:spid="_x0000_s1031" type="#_x0000_t202" style="position:absolute;left:0;text-align:left;margin-left:-45.75pt;margin-top:110.8pt;width:54pt;height:.05pt;z-index:251677696;visibility:visible;mso-wrap-style:square;mso-width-percent:0;mso-wrap-distance-left:9pt;mso-wrap-distance-top:0;mso-wrap-distance-right:9pt;mso-wrap-distance-bottom:0;mso-position-horizontal:absolute;mso-position-horizontal-relative:text;mso-position-vertical:absolute;mso-position-vertical-relative:text;mso-width-percent:0;mso-width-relative:margin;v-text-anchor:top" o:gfxdata="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" stroked="f">
+              <v:shapetype w14:anchorId="7DE9AFA2" id="_x0000_t202" coordsize="21600,21600" o:spt="202" path="m,l,21600r21600,l21600,xe">
+                <v:stroke joinstyle="miter"/>
+                <v:path gradientshapeok="t" o:connecttype="rect"/>
+              </v:shapetype>
+              <v:shape id="Text Box 19" o:spid="_x0000_s1031" type="#_x0000_t202" style="position:absolute;left:0;text-align:left;margin-left:416.05pt;margin-top:204.55pt;width:467.25pt;height:.05pt;z-index:251677696;visibility:visible;mso-wrap-style:square;mso-width-percent:0;mso-wrap-distance-left:9pt;mso-wrap-distance-top:0;mso-wrap-distance-right:9pt;mso-wrap-distance-bottom:0;mso-position-horizontal:right;mso-position-horizontal-relative:margin;mso-position-vertical:absolute;mso-position-vertical-relative:text;mso-width-percent:0;mso-width-relative:margin;v-text-anchor:top" o:gfxdata="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" stroked="f">
                 <v:textbox style="mso-fit-shape-to-text:t" inset="0,0,0,0">
                   <w:txbxContent>
                     <w:p>
@@ -7164,7 +6821,7 @@
                     </w:p>
                   </w:txbxContent>
                 </v:textbox>
-                <w10:wrap type="square"/>
+                <w10:wrap type="square" anchorx="margin"/>
               </v:shape>
             </w:pict>
           </mc:Fallback>
@@ -7224,25 +6881,7 @@
           <w:sz w:val="24"/>
           <w:szCs w:val="24"/>
         </w:rPr>
-        <w:t xml:space="preserve"> prevents users with bad intentions of executing any code that they should not. Not only is this safer, but it also makes the program more robust by returning an integer of how many rows were affected by this statement. In this way we can easily check if the statement was successfully executed. And if that weren’t enough, it makes the code way more readable and easier to write instead of having </w:t>
-      </w:r>
-      <w:proofErr w:type="gramStart"/>
-      <w:r>
-        <w:rPr>
-          <w:rFonts w:ascii="Arial" w:hAnsi="Arial" w:cs="Arial"/>
-          <w:sz w:val="24"/>
-          <w:szCs w:val="24"/>
-        </w:rPr>
-        <w:t>a large number of</w:t>
-      </w:r>
-      <w:proofErr w:type="gramEnd"/>
-      <w:r>
-        <w:rPr>
-          <w:rFonts w:ascii="Arial" w:hAnsi="Arial" w:cs="Arial"/>
-          <w:sz w:val="24"/>
-          <w:szCs w:val="24"/>
-        </w:rPr>
-        <w:t xml:space="preserve"> concatenated strings.</w:t>
+        <w:t xml:space="preserve"> prevents users with bad intentions of executing any code that they should not. Not only is this safer, but it also makes the program more robust by returning an integer of how many rows were affected by this statement. In this way we can easily check if the statement was successfully executed. And if that weren’t enough, it makes the code way more readable and easier to write instead of having a large number of concatenated strings.</w:t>
       </w:r>
     </w:p>
     <w:p>
@@ -7313,17 +6952,8 @@
           <w:rFonts w:ascii="Arial" w:hAnsi="Arial" w:cs="Arial"/>
           <w:sz w:val="24"/>
         </w:rPr>
-        <w:t xml:space="preserve">middle attack is when someone comes in between the user and the </w:t>
-      </w:r>
-      <w:proofErr w:type="gramStart"/>
-      <w:r>
-        <w:rPr>
-          <w:rFonts w:ascii="Arial" w:hAnsi="Arial" w:cs="Arial"/>
-          <w:sz w:val="24"/>
-        </w:rPr>
-        <w:t>end point</w:t>
-      </w:r>
-      <w:proofErr w:type="gramEnd"/>
+        <w:t>middle attack is when someone comes in between the user and the end point</w:t>
+      </w:r>
       <w:r>
         <w:rPr>
           <w:rFonts w:ascii="Arial" w:hAnsi="Arial" w:cs="Arial"/>
@@ -7373,23 +7003,7 @@
           <w:rFonts w:ascii="Arial" w:hAnsi="Arial" w:cs="Arial"/>
           <w:sz w:val="24"/>
         </w:rPr>
-        <w:t>“</w:t>
-      </w:r>
-      <w:proofErr w:type="spellStart"/>
-      <w:r>
-        <w:rPr>
-          <w:rFonts w:ascii="Arial" w:hAnsi="Arial" w:cs="Arial"/>
-          <w:sz w:val="24"/>
-        </w:rPr>
-        <w:t>wsHttpBinding</w:t>
-      </w:r>
-      <w:proofErr w:type="spellEnd"/>
-      <w:r>
-        <w:rPr>
-          <w:rFonts w:ascii="Arial" w:hAnsi="Arial" w:cs="Arial"/>
-          <w:sz w:val="24"/>
-        </w:rPr>
-        <w:t>”</w:t>
+        <w:t>“wsHttpBinding”</w:t>
       </w:r>
       <w:r>
         <w:rPr>
@@ -7403,23 +7017,7 @@
           <w:rFonts w:ascii="Arial" w:hAnsi="Arial" w:cs="Arial"/>
           <w:sz w:val="24"/>
         </w:rPr>
-        <w:t>“</w:t>
-      </w:r>
-      <w:proofErr w:type="spellStart"/>
-      <w:r>
-        <w:rPr>
-          <w:rFonts w:ascii="Arial" w:hAnsi="Arial" w:cs="Arial"/>
-          <w:sz w:val="24"/>
-        </w:rPr>
-        <w:t>wsDualHttpBinding</w:t>
-      </w:r>
-      <w:proofErr w:type="spellEnd"/>
-      <w:r>
-        <w:rPr>
-          <w:rFonts w:ascii="Arial" w:hAnsi="Arial" w:cs="Arial"/>
-          <w:sz w:val="24"/>
-        </w:rPr>
-        <w:t>”, which have a message layer encryption,</w:t>
+        <w:t>“wsDualHttpBinding”, which have a message layer encryption,</w:t>
       </w:r>
       <w:r>
         <w:rPr>
@@ -7455,6 +7053,7 @@
         <w:rPr>
           <w:rFonts w:ascii="Arial" w:hAnsi="Arial" w:cs="Arial"/>
         </w:rPr>
+        <w:lastRenderedPageBreak/>
         <w:t xml:space="preserve">c. </w:t>
       </w:r>
       <w:r>
@@ -7478,15 +7077,7 @@
           <w:rFonts w:ascii="Arial" w:hAnsi="Arial" w:cs="Arial"/>
           <w:sz w:val="24"/>
         </w:rPr>
-        <w:t xml:space="preserve">Since one of the features, that would ease our programming task, we have decided in the begging was cascade deletion, and SQL Server 2014 does not allow such thing when a </w:t>
-      </w:r>
-      <w:r>
-        <w:rPr>
-          <w:rFonts w:ascii="Arial" w:hAnsi="Arial" w:cs="Arial"/>
-          <w:sz w:val="24"/>
-        </w:rPr>
-        <w:lastRenderedPageBreak/>
-        <w:t>table is referenced, or references, by multiple foreign keys, we needed to find another way of dealing with phantom data. Shortly after the problem was encountered, we stumbled upon this ingenious way of doing it: Deletion Triggers.</w:t>
+        <w:t>Since one of the features, that would ease our programming task, we have decided in the begging was cascade deletion, and SQL Server 2014 does not allow such thing when a table is referenced, or references, by multiple foreign keys, we needed to find another way of dealing with phantom data. Shortly after the problem was encountered, we stumbled upon this ingenious way of doing it: Deletion Triggers.</w:t>
       </w:r>
     </w:p>
     <w:p>
@@ -7584,52 +7175,30 @@
           <w:szCs w:val="24"/>
           <w:shd w:val="clear" w:color="auto" w:fill="FFFFFF"/>
         </w:rPr>
-        <w:t xml:space="preserve">As you can see (Fig.8), before deleting the entry that was commanded to be deleted, the engine would check in </w:t>
-      </w:r>
-      <w:proofErr w:type="gramStart"/>
-      <w:r>
-        <w:rPr>
-          <w:rFonts w:ascii="Arial" w:hAnsi="Arial" w:cs="Arial"/>
-          <w:color w:val="222222"/>
-          <w:sz w:val="24"/>
-          <w:szCs w:val="24"/>
+        <w:t>As you can see (Fig.8), before deleting the entry that was commanded to be deleted, the engine would check in all of the mentioned tables if the entry’s foreign key, is referenced, then proceed to delete that entry, before continuing the check, and finally executing the commanded entry’s deletion.</w:t>
+      </w:r>
+    </w:p>
+    <w:p>
+      <w:pPr>
+        <w:pStyle w:val="Heading3"/>
+        <w:rPr>
+          <w:rFonts w:ascii="Arial" w:hAnsi="Arial" w:cs="Arial"/>
           <w:shd w:val="clear" w:color="auto" w:fill="FFFFFF"/>
         </w:rPr>
-        <w:t>all of</w:t>
-      </w:r>
-      <w:proofErr w:type="gramEnd"/>
-      <w:r>
-        <w:rPr>
-          <w:rFonts w:ascii="Arial" w:hAnsi="Arial" w:cs="Arial"/>
-          <w:color w:val="222222"/>
-          <w:sz w:val="24"/>
-          <w:szCs w:val="24"/>
+      </w:pPr>
+      <w:bookmarkStart w:id="37" w:name="_Toc501119205"/>
+      <w:r>
+        <w:rPr>
+          <w:rFonts w:ascii="Arial" w:hAnsi="Arial" w:cs="Arial"/>
           <w:shd w:val="clear" w:color="auto" w:fill="FFFFFF"/>
         </w:rPr>
-        <w:t xml:space="preserve"> the mentioned tables if the entry’s foreign key, is referenced, then proceed to delete that entry, before continuing the check, and finally executing the commanded entry’s deletion.</w:t>
-      </w:r>
-    </w:p>
-    <w:p>
-      <w:pPr>
-        <w:pStyle w:val="Heading3"/>
+        <w:t>d. Callback</w:t>
+      </w:r>
+      <w:r>
         <w:rPr>
           <w:rFonts w:ascii="Arial" w:hAnsi="Arial" w:cs="Arial"/>
           <w:shd w:val="clear" w:color="auto" w:fill="FFFFFF"/>
         </w:rPr>
-      </w:pPr>
-      <w:bookmarkStart w:id="37" w:name="_Toc501119205"/>
-      <w:r>
-        <w:rPr>
-          <w:rFonts w:ascii="Arial" w:hAnsi="Arial" w:cs="Arial"/>
-          <w:shd w:val="clear" w:color="auto" w:fill="FFFFFF"/>
-        </w:rPr>
-        <w:t>d. Callback</w:t>
-      </w:r>
-      <w:r>
-        <w:rPr>
-          <w:rFonts w:ascii="Arial" w:hAnsi="Arial" w:cs="Arial"/>
-          <w:shd w:val="clear" w:color="auto" w:fill="FFFFFF"/>
-        </w:rPr>
         <w:t>s to the clients</w:t>
       </w:r>
       <w:bookmarkEnd w:id="37"/>
@@ -7641,21 +7210,12 @@
           <w:sz w:val="24"/>
         </w:rPr>
       </w:pPr>
-      <w:proofErr w:type="gramStart"/>
-      <w:r>
-        <w:rPr>
-          <w:rFonts w:ascii="Arial" w:hAnsi="Arial" w:cs="Arial"/>
-          <w:sz w:val="24"/>
-        </w:rPr>
-        <w:t>In order to</w:t>
-      </w:r>
-      <w:proofErr w:type="gramEnd"/>
-      <w:r>
-        <w:rPr>
-          <w:rFonts w:ascii="Arial" w:hAnsi="Arial" w:cs="Arial"/>
-          <w:sz w:val="24"/>
-        </w:rPr>
-        <w:t xml:space="preserve"> notify all the users inside of a chatroom, that someone is typing a message or that someone has sent a message, or simply joined the chatroom, we needed a way </w:t>
+      <w:r>
+        <w:rPr>
+          <w:rFonts w:ascii="Arial" w:hAnsi="Arial" w:cs="Arial"/>
+          <w:sz w:val="24"/>
+        </w:rPr>
+        <w:t xml:space="preserve">In order to notify all the users inside of a chatroom, that someone is typing a message or that someone has sent a message, or simply joined the chatroom, we needed a way </w:t>
       </w:r>
       <w:r>
         <w:rPr>
@@ -7734,6 +7294,20 @@
         </w:rPr>
         <w:t xml:space="preserve"> an example of our callback methods, which are part of the service’s operation contract and are declared in an interface, in the same place where all the other methods, related to Messages, are.</w:t>
       </w:r>
+      <w:r>
+        <w:rPr>
+          <w:rFonts w:ascii="Arial" w:hAnsi="Arial" w:cs="Arial"/>
+          <w:sz w:val="24"/>
+        </w:rPr>
+        <w:t xml:space="preserve"> Another solution to this issue would’ve been to make the client refresh the information every so often, but we thought that callbacks are much more elegant. Also refreshing would’ve drastically increased the network debit, thus reducing the performance</w:t>
+      </w:r>
+      <w:r>
+        <w:rPr>
+          <w:rFonts w:ascii="Arial" w:hAnsi="Arial" w:cs="Arial"/>
+          <w:sz w:val="24"/>
+        </w:rPr>
+        <w:t xml:space="preserve"> of our system.</w:t>
+      </w:r>
     </w:p>
     <w:p>
       <w:pPr>
@@ -7752,117 +7326,12 @@
           <w:sz w:val="24"/>
         </w:rPr>
       </w:pPr>
-    </w:p>
-    <w:p>
-      <w:pPr>
-        <w:ind w:firstLine="720"/>
-        <w:rPr>
-          <w:rFonts w:ascii="Arial" w:hAnsi="Arial" w:cs="Arial"/>
-          <w:sz w:val="24"/>
-        </w:rPr>
-      </w:pPr>
-    </w:p>
-    <w:p>
-      <w:pPr>
-        <w:ind w:firstLine="720"/>
-        <w:rPr>
-          <w:rFonts w:ascii="Arial" w:hAnsi="Arial" w:cs="Arial"/>
-          <w:sz w:val="24"/>
-        </w:rPr>
-      </w:pPr>
       <w:r>
         <w:rPr>
           <w:noProof/>
         </w:rPr>
-        <mc:AlternateContent>
-          <mc:Choice Requires="wps">
-            <w:drawing>
-              <wp:anchor distT="0" distB="0" distL="114300" distR="114300" simplePos="0" relativeHeight="251687936" behindDoc="0" locked="0" layoutInCell="1" allowOverlap="1" wp14:anchorId="0012AC6C" wp14:editId="13939FB0">
-                <wp:simplePos x="0" y="0"/>
-                <wp:positionH relativeFrom="leftMargin">
-                  <wp:posOffset>3724275</wp:posOffset>
-                </wp:positionH>
-                <wp:positionV relativeFrom="paragraph">
-                  <wp:posOffset>1271905</wp:posOffset>
-                </wp:positionV>
-                <wp:extent cx="685800" cy="635"/>
-                <wp:effectExtent l="0" t="0" r="0" b="0"/>
-                <wp:wrapSquare wrapText="bothSides"/>
-                <wp:docPr id="30" name="Text Box 30"/>
-                <wp:cNvGraphicFramePr/>
-                <a:graphic xmlns:a="http://schemas.openxmlformats.org/drawingml/2006/main">
-                  <a:graphicData uri="http://schemas.microsoft.com/office/word/2010/wordprocessingShape">
-                    <wps:wsp>
-                      <wps:cNvSpPr txBox="1"/>
-                      <wps:spPr>
-                        <a:xfrm>
-                          <a:off x="0" y="0"/>
-                          <a:ext cx="685800" cy="635"/>
-                        </a:xfrm>
-                        <a:prstGeom prst="rect">
-                          <a:avLst/>
-                        </a:prstGeom>
-                        <a:solidFill>
-                          <a:prstClr val="white"/>
-                        </a:solidFill>
-                        <a:ln>
-                          <a:noFill/>
-                        </a:ln>
-                      </wps:spPr>
-                      <wps:txbx>
-                        <w:txbxContent>
-                          <w:p>
-                            <w:pPr>
-                              <w:pStyle w:val="Caption"/>
-                            </w:pPr>
-                            <w:r>
-                              <w:t>Figure 10</w:t>
-                            </w:r>
-                          </w:p>
-                        </w:txbxContent>
-                      </wps:txbx>
-                      <wps:bodyPr rot="0" spcFirstLastPara="0" vertOverflow="overflow" horzOverflow="overflow" vert="horz" wrap="square" lIns="0" tIns="0" rIns="0" bIns="0" numCol="1" spcCol="0" rtlCol="0" fromWordArt="0" anchor="t" anchorCtr="0" forceAA="0" compatLnSpc="1">
-                        <a:prstTxWarp prst="textNoShape">
-                          <a:avLst/>
-                        </a:prstTxWarp>
-                        <a:spAutoFit/>
-                      </wps:bodyPr>
-                    </wps:wsp>
-                  </a:graphicData>
-                </a:graphic>
-                <wp14:sizeRelH relativeFrom="margin">
-                  <wp14:pctWidth>0</wp14:pctWidth>
-                </wp14:sizeRelH>
-              </wp:anchor>
-            </w:drawing>
-          </mc:Choice>
-          <mc:Fallback>
-            <w:pict>
-              <v:shape w14:anchorId="0012AC6C" id="Text Box 30" o:spid="_x0000_s1032" type="#_x0000_t202" style="position:absolute;left:0;text-align:left;margin-left:293.25pt;margin-top:100.15pt;width:54pt;height:.05pt;z-index:251687936;visibility:visible;mso-wrap-style:square;mso-width-percent:0;mso-wrap-distance-left:9pt;mso-wrap-distance-top:0;mso-wrap-distance-right:9pt;mso-wrap-distance-bottom:0;mso-position-horizontal:absolute;mso-position-horizontal-relative:left-margin-area;mso-position-vertical:absolute;mso-position-vertical-relative:text;mso-width-percent:0;mso-width-relative:margin;v-text-anchor:top" o:gfxdata="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" stroked="f">
-                <v:textbox style="mso-fit-shape-to-text:t" inset="0,0,0,0">
-                  <w:txbxContent>
-                    <w:p>
-                      <w:pPr>
-                        <w:pStyle w:val="Caption"/>
-                      </w:pPr>
-                      <w:r>
-                        <w:t>Figure 10</w:t>
-                      </w:r>
-                    </w:p>
-                  </w:txbxContent>
-                </v:textbox>
-                <w10:wrap type="square" anchorx="margin"/>
-              </v:shape>
-            </w:pict>
-          </mc:Fallback>
-        </mc:AlternateContent>
-      </w:r>
-      <w:r>
-        <w:rPr>
-          <w:noProof/>
-        </w:rPr>
         <w:drawing>
-          <wp:anchor distT="0" distB="0" distL="114300" distR="114300" simplePos="0" relativeHeight="251658239" behindDoc="0" locked="0" layoutInCell="1" allowOverlap="1" wp14:anchorId="477DE024" wp14:editId="5EE17C25">
+          <wp:anchor distT="0" distB="0" distL="114300" distR="114300" simplePos="0" relativeHeight="251658239" behindDoc="0" locked="0" layoutInCell="1" allowOverlap="1" wp14:anchorId="477DE024" wp14:editId="5E2A4426">
             <wp:simplePos x="0" y="0"/>
             <wp:positionH relativeFrom="page">
               <wp:align>right</wp:align>
@@ -7944,24 +7413,6 @@
           <w:sz w:val="24"/>
         </w:rPr>
       </w:pPr>
-    </w:p>
-    <w:p>
-      <w:pPr>
-        <w:ind w:firstLine="720"/>
-        <w:rPr>
-          <w:rFonts w:ascii="Arial" w:hAnsi="Arial" w:cs="Arial"/>
-          <w:sz w:val="24"/>
-        </w:rPr>
-      </w:pPr>
-    </w:p>
-    <w:p>
-      <w:pPr>
-        <w:ind w:firstLine="720"/>
-        <w:rPr>
-          <w:rFonts w:ascii="Arial" w:hAnsi="Arial" w:cs="Arial"/>
-          <w:sz w:val="24"/>
-        </w:rPr>
-      </w:pPr>
       <w:r>
         <w:rPr>
           <w:noProof/>
@@ -7969,13 +7420,103 @@
         <mc:AlternateContent>
           <mc:Choice Requires="wps">
             <w:drawing>
-              <wp:anchor distT="0" distB="0" distL="114300" distR="114300" simplePos="0" relativeHeight="251683840" behindDoc="0" locked="0" layoutInCell="1" allowOverlap="1" wp14:anchorId="12718767" wp14:editId="052BD0D1">
+              <wp:anchor distT="0" distB="0" distL="114300" distR="114300" simplePos="0" relativeHeight="251687936" behindDoc="0" locked="0" layoutInCell="1" allowOverlap="1" wp14:anchorId="0012AC6C" wp14:editId="35C8393B">
                 <wp:simplePos x="0" y="0"/>
                 <wp:positionH relativeFrom="leftMargin">
-                  <wp:posOffset>409575</wp:posOffset>
+                  <wp:posOffset>3686175</wp:posOffset>
                 </wp:positionH>
                 <wp:positionV relativeFrom="paragraph">
-                  <wp:posOffset>133350</wp:posOffset>
+                  <wp:posOffset>760730</wp:posOffset>
+                </wp:positionV>
+                <wp:extent cx="685800" cy="200025"/>
+                <wp:effectExtent l="0" t="0" r="0" b="9525"/>
+                <wp:wrapSquare wrapText="bothSides"/>
+                <wp:docPr id="30" name="Text Box 30"/>
+                <wp:cNvGraphicFramePr/>
+                <a:graphic xmlns:a="http://schemas.openxmlformats.org/drawingml/2006/main">
+                  <a:graphicData uri="http://schemas.microsoft.com/office/word/2010/wordprocessingShape">
+                    <wps:wsp>
+                      <wps:cNvSpPr txBox="1"/>
+                      <wps:spPr>
+                        <a:xfrm>
+                          <a:off x="0" y="0"/>
+                          <a:ext cx="685800" cy="200025"/>
+                        </a:xfrm>
+                        <a:prstGeom prst="rect">
+                          <a:avLst/>
+                        </a:prstGeom>
+                        <a:solidFill>
+                          <a:prstClr val="white"/>
+                        </a:solidFill>
+                        <a:ln>
+                          <a:noFill/>
+                        </a:ln>
+                      </wps:spPr>
+                      <wps:txbx>
+                        <w:txbxContent>
+                          <w:p>
+                            <w:pPr>
+                              <w:pStyle w:val="Caption"/>
+                            </w:pPr>
+                            <w:r>
+                              <w:t>Figure 10</w:t>
+                            </w:r>
+                          </w:p>
+                        </w:txbxContent>
+                      </wps:txbx>
+                      <wps:bodyPr rot="0" spcFirstLastPara="0" vertOverflow="overflow" horzOverflow="overflow" vert="horz" wrap="square" lIns="0" tIns="0" rIns="0" bIns="0" numCol="1" spcCol="0" rtlCol="0" fromWordArt="0" anchor="t" anchorCtr="0" forceAA="0" compatLnSpc="1">
+                        <a:prstTxWarp prst="textNoShape">
+                          <a:avLst/>
+                        </a:prstTxWarp>
+                        <a:noAutofit/>
+                      </wps:bodyPr>
+                    </wps:wsp>
+                  </a:graphicData>
+                </a:graphic>
+                <wp14:sizeRelH relativeFrom="margin">
+                  <wp14:pctWidth>0</wp14:pctWidth>
+                </wp14:sizeRelH>
+                <wp14:sizeRelV relativeFrom="margin">
+                  <wp14:pctHeight>0</wp14:pctHeight>
+                </wp14:sizeRelV>
+              </wp:anchor>
+            </w:drawing>
+          </mc:Choice>
+          <mc:Fallback>
+            <w:pict>
+              <v:shape w14:anchorId="0012AC6C" id="Text Box 30" o:spid="_x0000_s1032" type="#_x0000_t202" style="position:absolute;left:0;text-align:left;margin-left:290.25pt;margin-top:59.9pt;width:54pt;height:15.75pt;z-index:251687936;visibility:visible;mso-wrap-style:square;mso-width-percent:0;mso-height-percent:0;mso-wrap-distance-left:9pt;mso-wrap-distance-top:0;mso-wrap-distance-right:9pt;mso-wrap-distance-bottom:0;mso-position-horizontal:absolute;mso-position-horizontal-relative:left-margin-area;mso-position-vertical:absolute;mso-position-vertical-relative:text;mso-width-percent:0;mso-height-percent:0;mso-width-relative:margin;mso-height-relative:margin;v-text-anchor:top" o:gfxdata="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" stroked="f">
+                <v:textbox inset="0,0,0,0">
+                  <w:txbxContent>
+                    <w:p>
+                      <w:pPr>
+                        <w:pStyle w:val="Caption"/>
+                      </w:pPr>
+                      <w:r>
+                        <w:t>Figure 10</w:t>
+                      </w:r>
+                    </w:p>
+                  </w:txbxContent>
+                </v:textbox>
+                <w10:wrap type="square" anchorx="margin"/>
+              </v:shape>
+            </w:pict>
+          </mc:Fallback>
+        </mc:AlternateContent>
+      </w:r>
+      <w:r>
+        <w:rPr>
+          <w:noProof/>
+        </w:rPr>
+        <mc:AlternateContent>
+          <mc:Choice Requires="wps">
+            <w:drawing>
+              <wp:anchor distT="0" distB="0" distL="114300" distR="114300" simplePos="0" relativeHeight="251683840" behindDoc="0" locked="0" layoutInCell="1" allowOverlap="1" wp14:anchorId="12718767" wp14:editId="5FD35279">
+                <wp:simplePos x="0" y="0"/>
+                <wp:positionH relativeFrom="leftMargin">
+                  <wp:posOffset>400050</wp:posOffset>
+                </wp:positionH>
+                <wp:positionV relativeFrom="paragraph">
+                  <wp:posOffset>711200</wp:posOffset>
                 </wp:positionV>
                 <wp:extent cx="685800" cy="635"/>
                 <wp:effectExtent l="0" t="0" r="0" b="0"/>
@@ -8030,7 +7571,7 @@
           </mc:Choice>
           <mc:Fallback>
             <w:pict>
-              <v:shape w14:anchorId="12718767" id="Text Box 27" o:spid="_x0000_s1033" type="#_x0000_t202" style="position:absolute;left:0;text-align:left;margin-left:32.25pt;margin-top:10.5pt;width:54pt;height:.05pt;z-index:251683840;visibility:visible;mso-wrap-style:square;mso-width-percent:0;mso-wrap-distance-left:9pt;mso-wrap-distance-top:0;mso-wrap-distance-right:9pt;mso-wrap-distance-bottom:0;mso-position-horizontal:absolute;mso-position-horizontal-relative:left-margin-area;mso-position-vertical:absolute;mso-position-vertical-relative:text;mso-width-percent:0;mso-width-relative:margin;v-text-anchor:top" o:gfxdata="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" stroked="f">
+              <v:shape w14:anchorId="12718767" id="Text Box 27" o:spid="_x0000_s1033" type="#_x0000_t202" style="position:absolute;left:0;text-align:left;margin-left:31.5pt;margin-top:56pt;width:54pt;height:.05pt;z-index:251683840;visibility:visible;mso-wrap-style:square;mso-width-percent:0;mso-wrap-distance-left:9pt;mso-wrap-distance-top:0;mso-wrap-distance-right:9pt;mso-wrap-distance-bottom:0;mso-position-horizontal:absolute;mso-position-horizontal-relative:left-margin-area;mso-position-vertical:absolute;mso-position-vertical-relative:text;mso-width-percent:0;mso-width-relative:margin;v-text-anchor:top" o:gfxdata="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" stroked="f">
                 <v:textbox style="mso-fit-shape-to-text:t" inset="0,0,0,0">
                   <w:txbxContent>
                     <w:p>
@@ -8059,16 +7600,45 @@
       </w:pPr>
       <w:r>
         <w:rPr>
+          <w:rFonts w:ascii="Arial" w:hAnsi="Arial" w:cs="Arial"/>
+          <w:sz w:val="24"/>
+        </w:rPr>
+        <w:t>After every time a user joins a chatroom, a callback object, of type “IMessageCallBack”, is created and assigned to a Profile and stored in List of Tuples, as can be seen in f</w:t>
+      </w:r>
+      <w:r>
+        <w:rPr>
+          <w:rFonts w:ascii="Arial" w:hAnsi="Arial" w:cs="Arial"/>
+          <w:sz w:val="24"/>
+        </w:rPr>
+        <w:t>igure 1</w:t>
+      </w:r>
+      <w:r>
+        <w:rPr>
+          <w:rFonts w:ascii="Arial" w:hAnsi="Arial" w:cs="Arial"/>
+          <w:sz w:val="24"/>
+        </w:rPr>
+        <w:t>1.</w:t>
+      </w:r>
+    </w:p>
+    <w:p>
+      <w:pPr>
+        <w:rPr>
+          <w:rFonts w:ascii="Arial" w:hAnsi="Arial" w:cs="Arial"/>
+          <w:sz w:val="24"/>
+        </w:rPr>
+      </w:pPr>
+      <w:r>
+        <w:rPr>
           <w:noProof/>
         </w:rPr>
         <w:drawing>
-          <wp:anchor distT="0" distB="0" distL="114300" distR="114300" simplePos="0" relativeHeight="251701248" behindDoc="0" locked="0" layoutInCell="1" allowOverlap="1" wp14:anchorId="2BB2410C" wp14:editId="0E3B9370">
+          <wp:anchor distT="0" distB="0" distL="114300" distR="114300" simplePos="0" relativeHeight="251701248" behindDoc="0" locked="0" layoutInCell="1" allowOverlap="1" wp14:anchorId="2BB2410C" wp14:editId="2EE4EF46">
             <wp:simplePos x="0" y="0"/>
             <wp:positionH relativeFrom="margin">
-              <wp:posOffset>-495300</wp:posOffset>
+              <wp:posOffset>-609600</wp:posOffset>
             </wp:positionH>
             <wp:positionV relativeFrom="paragraph">
-              <wp:posOffset>4822825</wp:posOffset>
+              <wp:posOffset>-5080</wp:posOffset>
             </wp:positionV>
             <wp:extent cx="5105400" cy="2820035"/>
             <wp:effectExtent l="0" t="0" r="0" b="0"/>
@@ -8125,51 +7695,6 @@
           </wp:anchor>
         </w:drawing>
       </w:r>
-      <w:r>
-        <w:rPr>
-          <w:rFonts w:ascii="Arial" w:hAnsi="Arial" w:cs="Arial"/>
-          <w:sz w:val="24"/>
-        </w:rPr>
-        <w:t>After every time a user joins a chatroom, a callback object, of type “</w:t>
-      </w:r>
-      <w:proofErr w:type="spellStart"/>
-      <w:r>
-        <w:rPr>
-          <w:rFonts w:ascii="Arial" w:hAnsi="Arial" w:cs="Arial"/>
-          <w:sz w:val="24"/>
-        </w:rPr>
-        <w:t>IMessageCallBack</w:t>
-      </w:r>
-      <w:proofErr w:type="spellEnd"/>
-      <w:r>
-        <w:rPr>
-          <w:rFonts w:ascii="Arial" w:hAnsi="Arial" w:cs="Arial"/>
-          <w:sz w:val="24"/>
-        </w:rPr>
-        <w:t>”, is created and assigned to a Profile and stored in List of Tuples, as can be seen in f</w:t>
-      </w:r>
-      <w:r>
-        <w:rPr>
-          <w:rFonts w:ascii="Arial" w:hAnsi="Arial" w:cs="Arial"/>
-          <w:sz w:val="24"/>
-        </w:rPr>
-        <w:t>igure 1</w:t>
-      </w:r>
-      <w:r>
-        <w:rPr>
-          <w:rFonts w:ascii="Arial" w:hAnsi="Arial" w:cs="Arial"/>
-          <w:sz w:val="24"/>
-        </w:rPr>
-        <w:t>1.</w:t>
-      </w:r>
-    </w:p>
-    <w:p>
-      <w:pPr>
-        <w:rPr>
-          <w:rFonts w:ascii="Arial" w:hAnsi="Arial" w:cs="Arial"/>
-          <w:sz w:val="24"/>
-        </w:rPr>
-      </w:pPr>
     </w:p>
     <w:p>
       <w:pPr>
@@ -8185,13 +7710,13 @@
         <mc:AlternateContent>
           <mc:Choice Requires="wps">
             <w:drawing>
-              <wp:anchor distT="0" distB="0" distL="114300" distR="114300" simplePos="0" relativeHeight="251702272" behindDoc="0" locked="0" layoutInCell="1" allowOverlap="1" wp14:anchorId="20208E43" wp14:editId="38D52F33">
+              <wp:anchor distT="0" distB="0" distL="114300" distR="114300" simplePos="0" relativeHeight="251702272" behindDoc="0" locked="0" layoutInCell="1" allowOverlap="1" wp14:anchorId="20208E43" wp14:editId="0388A64F">
                 <wp:simplePos x="0" y="0"/>
                 <wp:positionH relativeFrom="leftMargin">
-                  <wp:posOffset>219075</wp:posOffset>
+                  <wp:posOffset>133350</wp:posOffset>
                 </wp:positionH>
                 <wp:positionV relativeFrom="paragraph">
-                  <wp:posOffset>2249170</wp:posOffset>
+                  <wp:posOffset>2263775</wp:posOffset>
                 </wp:positionV>
                 <wp:extent cx="609600" cy="635"/>
                 <wp:effectExtent l="0" t="0" r="0" b="0"/>
@@ -8258,7 +7783,7 @@
           </mc:Choice>
           <mc:Fallback>
             <w:pict>
-              <v:shape w14:anchorId="20208E43" id="Text Box 21" o:spid="_x0000_s1034" type="#_x0000_t202" style="position:absolute;margin-left:17.25pt;margin-top:177.1pt;width:48pt;height:.05pt;z-index:251702272;visibility:visible;mso-wrap-style:square;mso-width-percent:0;mso-wrap-distance-left:9pt;mso-wrap-distance-top:0;mso-wrap-distance-right:9pt;mso-wrap-distance-bottom:0;mso-position-horizontal:absolute;mso-position-horizontal-relative:left-margin-area;mso-position-vertical:absolute;mso-position-vertical-relative:text;mso-width-percent:0;mso-width-relative:margin;v-text-anchor:top" o:gfxdata="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" stroked="f">
+              <v:shape w14:anchorId="20208E43" id="Text Box 21" o:spid="_x0000_s1034" type="#_x0000_t202" style="position:absolute;margin-left:10.5pt;margin-top:178.25pt;width:48pt;height:.05pt;z-index:251702272;visibility:visible;mso-wrap-style:square;mso-width-percent:0;mso-wrap-distance-left:9pt;mso-wrap-distance-top:0;mso-wrap-distance-right:9pt;mso-wrap-distance-bottom:0;mso-position-horizontal:absolute;mso-position-horizontal-relative:left-margin-area;mso-position-vertical:absolute;mso-position-vertical-relative:text;mso-width-percent:0;mso-width-relative:margin;v-text-anchor:top" o:gfxdata="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" stroked="f">
                 <v:textbox style="mso-fit-shape-to-text:t" inset="0,0,0,0">
                   <w:txbxContent>
                     <w:p>
@@ -8294,24 +7819,15 @@
           <w:rFonts w:ascii="Arial" w:hAnsi="Arial" w:cs="Arial"/>
           <w:sz w:val="24"/>
         </w:rPr>
-        <w:t xml:space="preserve">, shows how callback objects are used </w:t>
-      </w:r>
-      <w:proofErr w:type="gramStart"/>
+        <w:t xml:space="preserve">, shows how callback objects are </w:t>
+      </w:r>
       <w:r>
         <w:rPr>
           <w:rFonts w:ascii="Arial" w:hAnsi="Arial" w:cs="Arial"/>
           <w:sz w:val="24"/>
         </w:rPr>
         <w:lastRenderedPageBreak/>
-        <w:t>in order to</w:t>
-      </w:r>
-      <w:proofErr w:type="gramEnd"/>
-      <w:r>
-        <w:rPr>
-          <w:rFonts w:ascii="Arial" w:hAnsi="Arial" w:cs="Arial"/>
-          <w:sz w:val="24"/>
-        </w:rPr>
-        <w:t xml:space="preserve"> notify the other members of a chatroom, that someone wrote a specific message.</w:t>
+        <w:t>used in order to notify the other members of a chatroom, that someone wrote a specific message.</w:t>
       </w:r>
     </w:p>
     <w:p>
@@ -8521,23 +8037,7 @@
           <w:rFonts w:ascii="Arial" w:hAnsi="Arial" w:cs="Arial"/>
           <w:sz w:val="24"/>
         </w:rPr>
-        <w:t xml:space="preserve">, was: the connection being dropped after a few minutes of inactivity, from both the service’s and client’s sides. The issue would appear when the service would try to callback to a specific user, without having a connection to them. </w:t>
-      </w:r>
-      <w:proofErr w:type="gramStart"/>
-      <w:r>
-        <w:rPr>
-          <w:rFonts w:ascii="Arial" w:hAnsi="Arial" w:cs="Arial"/>
-          <w:sz w:val="24"/>
-        </w:rPr>
-        <w:t>In order to</w:t>
-      </w:r>
-      <w:proofErr w:type="gramEnd"/>
-      <w:r>
-        <w:rPr>
-          <w:rFonts w:ascii="Arial" w:hAnsi="Arial" w:cs="Arial"/>
-          <w:sz w:val="24"/>
-        </w:rPr>
-        <w:t xml:space="preserve"> solve this issue, we have created a custom binding configuration</w:t>
+        <w:t>, was: the connection being dropped after a few minutes of inactivity, from both the service’s and client’s sides. The issue would appear when the service would try to callback to a specific user, without having a connection to them. In order to solve this issue, we have created a custom binding configuration</w:t>
       </w:r>
       <w:r>
         <w:rPr>
@@ -8878,23 +8378,7 @@
           <w:rFonts w:ascii="Arial" w:hAnsi="Arial" w:cs="Arial"/>
           <w:sz w:val="24"/>
         </w:rPr>
-        <w:t xml:space="preserve">, which turned out to be quite useful. Along the way to achieving the </w:t>
-      </w:r>
-      <w:proofErr w:type="gramStart"/>
-      <w:r>
-        <w:rPr>
-          <w:rFonts w:ascii="Arial" w:hAnsi="Arial" w:cs="Arial"/>
-          <w:sz w:val="24"/>
-        </w:rPr>
-        <w:t>end product</w:t>
-      </w:r>
-      <w:proofErr w:type="gramEnd"/>
-      <w:r>
-        <w:rPr>
-          <w:rFonts w:ascii="Arial" w:hAnsi="Arial" w:cs="Arial"/>
-          <w:sz w:val="24"/>
-        </w:rPr>
-        <w:t>, we have found ourselves numerous times being “saved” by the already existing tests, simply because they would point out that the newly created code is disrupting the previously working one.</w:t>
+        <w:t>, which turned out to be quite useful. Along the way to achieving the end product, we have found ourselves numerous times being “saved” by the already existing tests, simply because they would point out that the newly created code is disrupting the previously working one.</w:t>
       </w:r>
       <w:r>
         <w:rPr>
@@ -8946,25 +8430,7 @@
           <w:rFonts w:ascii="Arial" w:hAnsi="Arial" w:cs="Arial"/>
           <w:sz w:val="24"/>
         </w:rPr>
-        <w:t>Here we have measured the time it takes for certain methods to be executed completely. The tests were conducted using the “</w:t>
-      </w:r>
-      <w:proofErr w:type="spellStart"/>
-      <w:proofErr w:type="gramStart"/>
-      <w:r>
-        <w:rPr>
-          <w:rFonts w:ascii="Arial" w:hAnsi="Arial" w:cs="Arial"/>
-          <w:sz w:val="24"/>
-        </w:rPr>
-        <w:t>System.Diagnostics.Stopwatch</w:t>
-      </w:r>
-      <w:proofErr w:type="spellEnd"/>
-      <w:proofErr w:type="gramEnd"/>
-      <w:r>
-        <w:rPr>
-          <w:rFonts w:ascii="Arial" w:hAnsi="Arial" w:cs="Arial"/>
-          <w:sz w:val="24"/>
-        </w:rPr>
-        <w:t>” class by starting the timer at the beginning of a button click and printing the result as soon as the action was completed.</w:t>
+        <w:t>Here we have measured the time it takes for certain methods to be executed completely. The tests were conducted using the “System.Diagnostics.Stopwatch” class by starting the timer at the beginning of a button click and printing the result as soon as the action was completed.</w:t>
       </w:r>
     </w:p>
     <w:p>
@@ -9419,16 +8885,7 @@
           <w:rFonts w:ascii="Arial" w:hAnsi="Arial" w:cs="Arial"/>
           <w:sz w:val="24"/>
         </w:rPr>
-        <w:t>It is obvious that the decrease in performance is steady and predictable. For every additional 5 concurrent requests the</w:t>
-      </w:r>
-      <w:bookmarkStart w:id="45" w:name="_GoBack"/>
-      <w:bookmarkEnd w:id="45"/>
-      <w:r>
-        <w:rPr>
-          <w:rFonts w:ascii="Arial" w:hAnsi="Arial" w:cs="Arial"/>
-          <w:sz w:val="24"/>
-        </w:rPr>
-        <w:t xml:space="preserve"> latency increases by approximately 100 milliseconds. Based on this evidence we can assume that at about 100 concurrent requests a delay of more than 2 seconds will occur, and this might be annoying for some users. Also judging from the tests, we can speculate that at around 200 concurrent join requests the system will be on the verge of being unusable as the </w:t>
+        <w:t xml:space="preserve">It is obvious that the decrease in performance is steady and predictable. For every additional 5 concurrent requests the latency increases by approximately 100 milliseconds. Based on this evidence we can assume that at about 100 concurrent requests a delay of more than 2 seconds will occur, and this might be annoying for some users. Also judging from the tests, we can speculate that at around 200 concurrent join requests the system will be on the verge of being unusable as the </w:t>
       </w:r>
       <w:r>
         <w:rPr>
@@ -9449,23 +8906,7 @@
           <w:rFonts w:ascii="Arial" w:hAnsi="Arial" w:cs="Arial"/>
           <w:sz w:val="24"/>
         </w:rPr>
-        <w:t xml:space="preserve"> But, </w:t>
-      </w:r>
-      <w:proofErr w:type="gramStart"/>
-      <w:r>
-        <w:rPr>
-          <w:rFonts w:ascii="Arial" w:hAnsi="Arial" w:cs="Arial"/>
-          <w:sz w:val="24"/>
-        </w:rPr>
-        <w:t>in order to</w:t>
-      </w:r>
-      <w:proofErr w:type="gramEnd"/>
-      <w:r>
-        <w:rPr>
-          <w:rFonts w:ascii="Arial" w:hAnsi="Arial" w:cs="Arial"/>
-          <w:sz w:val="24"/>
-        </w:rPr>
-        <w:t xml:space="preserve"> save this problem, we have set a “decent” limit in chatroom to 25 places, where we expect a delay of approximately 550 milliseconds, in worst case scenario.</w:t>
+        <w:t xml:space="preserve"> But, in order to save this problem, we have set a “decent” limit in chatroom to 25 places, where we expect a delay of approximately 550 milliseconds, in worst case scenario.</w:t>
       </w:r>
     </w:p>
     <w:p>
@@ -9498,21 +8939,12 @@
           <w:sz w:val="24"/>
         </w:rPr>
       </w:pPr>
-      <w:proofErr w:type="spellStart"/>
-      <w:r>
-        <w:rPr>
-          <w:rFonts w:ascii="Arial" w:hAnsi="Arial" w:cs="Arial"/>
-          <w:sz w:val="24"/>
-        </w:rPr>
-        <w:t>Cpu</w:t>
-      </w:r>
-      <w:proofErr w:type="spellEnd"/>
-      <w:r>
-        <w:rPr>
-          <w:rFonts w:ascii="Arial" w:hAnsi="Arial" w:cs="Arial"/>
-          <w:sz w:val="24"/>
-        </w:rPr>
-        <w:t>: intel i5-2430M</w:t>
+      <w:r>
+        <w:rPr>
+          <w:rFonts w:ascii="Arial" w:hAnsi="Arial" w:cs="Arial"/>
+          <w:sz w:val="24"/>
+        </w:rPr>
+        <w:t>Cpu: intel i5-2430M</w:t>
       </w:r>
     </w:p>
     <w:p>
@@ -9554,23 +8986,7 @@
           <w:rFonts w:ascii="Arial" w:hAnsi="Arial" w:cs="Arial"/>
           <w:sz w:val="24"/>
         </w:rPr>
-        <w:t xml:space="preserve">GPU: </w:t>
-      </w:r>
-      <w:proofErr w:type="spellStart"/>
-      <w:r>
-        <w:rPr>
-          <w:rFonts w:ascii="Arial" w:hAnsi="Arial" w:cs="Arial"/>
-          <w:sz w:val="24"/>
-        </w:rPr>
-        <w:t>nvidia</w:t>
-      </w:r>
-      <w:proofErr w:type="spellEnd"/>
-      <w:r>
-        <w:rPr>
-          <w:rFonts w:ascii="Arial" w:hAnsi="Arial" w:cs="Arial"/>
-          <w:sz w:val="24"/>
-        </w:rPr>
-        <w:t xml:space="preserve"> 540m</w:t>
+        <w:t>GPU: nvidia 540m</w:t>
       </w:r>
     </w:p>
     <w:p>
@@ -9617,14 +9033,14 @@
           <w:rFonts w:ascii="Arial" w:hAnsi="Arial" w:cs="Arial"/>
         </w:rPr>
       </w:pPr>
-      <w:bookmarkStart w:id="46" w:name="_Toc501119210"/>
+      <w:bookmarkStart w:id="45" w:name="_Toc501119210"/>
       <w:r>
         <w:rPr>
           <w:rFonts w:ascii="Arial" w:hAnsi="Arial" w:cs="Arial"/>
         </w:rPr>
         <w:t>4. Conclusion</w:t>
       </w:r>
-      <w:bookmarkEnd w:id="46"/>
+      <w:bookmarkEnd w:id="45"/>
     </w:p>
     <w:p>
       <w:pPr>
@@ -9635,11 +9051,11 @@
           <w:sz w:val="28"/>
         </w:rPr>
       </w:pPr>
-      <w:bookmarkStart w:id="47" w:name="_Toc500257953"/>
-      <w:bookmarkStart w:id="48" w:name="_Toc500258471"/>
-      <w:bookmarkStart w:id="49" w:name="_Toc500846929"/>
+      <w:bookmarkStart w:id="46" w:name="_Toc500257953"/>
+      <w:bookmarkStart w:id="47" w:name="_Toc500258471"/>
+      <w:bookmarkStart w:id="48" w:name="_Toc500846929"/>
+      <w:bookmarkStart w:id="49" w:name="_Toc501119211"/>
       <w:bookmarkStart w:id="50" w:name="_Toc500008955"/>
-      <w:bookmarkStart w:id="51" w:name="_Toc501119211"/>
       <w:r>
         <w:rPr>
           <w:rFonts w:ascii="Arial" w:hAnsi="Arial" w:cs="Arial"/>
@@ -9647,10 +9063,10 @@
         </w:rPr>
         <w:t>4.1. Denouement</w:t>
       </w:r>
+      <w:bookmarkEnd w:id="46"/>
       <w:bookmarkEnd w:id="47"/>
       <w:bookmarkEnd w:id="48"/>
       <w:bookmarkEnd w:id="49"/>
-      <w:bookmarkEnd w:id="51"/>
     </w:p>
     <w:p>
       <w:pPr>
@@ -9658,23 +9074,27 @@
         <w:jc w:val="both"/>
         <w:rPr>
           <w:rFonts w:ascii="Arial" w:hAnsi="Arial" w:cs="Arial"/>
-        </w:rPr>
-      </w:pPr>
-      <w:r>
-        <w:rPr>
-          <w:rFonts w:ascii="Arial" w:hAnsi="Arial" w:cs="Arial"/>
+          <w:sz w:val="24"/>
+        </w:rPr>
+      </w:pPr>
+      <w:r>
+        <w:rPr>
+          <w:rFonts w:ascii="Arial" w:hAnsi="Arial" w:cs="Arial"/>
+          <w:sz w:val="24"/>
         </w:rPr>
         <w:t>In conclusion, during this semester we have managed to achieve not only knowledge about different frameworks of developing software</w:t>
       </w:r>
       <w:r>
         <w:rPr>
           <w:rFonts w:ascii="Arial" w:hAnsi="Arial" w:cs="Arial"/>
+          <w:sz w:val="24"/>
         </w:rPr>
         <w:t xml:space="preserve"> and</w:t>
       </w:r>
       <w:r>
         <w:rPr>
           <w:rFonts w:ascii="Arial" w:hAnsi="Arial" w:cs="Arial"/>
+          <w:sz w:val="24"/>
         </w:rPr>
         <w:t xml:space="preserve"> a new programming language but also a new development concept, that being programming a distributed service.</w:t>
       </w:r>
@@ -9685,41 +9105,23 @@
         <w:jc w:val="both"/>
         <w:rPr>
           <w:rFonts w:ascii="Arial" w:hAnsi="Arial" w:cs="Arial"/>
-        </w:rPr>
-      </w:pPr>
-      <w:r>
-        <w:rPr>
-          <w:rFonts w:ascii="Arial" w:hAnsi="Arial" w:cs="Arial"/>
-        </w:rPr>
-        <w:t xml:space="preserve">Our </w:t>
-      </w:r>
-      <w:proofErr w:type="gramStart"/>
-      <w:r>
-        <w:rPr>
-          <w:rFonts w:ascii="Arial" w:hAnsi="Arial" w:cs="Arial"/>
-        </w:rPr>
-        <w:t>end product</w:t>
-      </w:r>
-      <w:proofErr w:type="gramEnd"/>
-      <w:r>
-        <w:rPr>
-          <w:rFonts w:ascii="Arial" w:hAnsi="Arial" w:cs="Arial"/>
-        </w:rPr>
-        <w:t xml:space="preserve">, turned out to be quite close to what we imagined when we were pitching the idea. Most if not </w:t>
-      </w:r>
-      <w:proofErr w:type="gramStart"/>
-      <w:r>
-        <w:rPr>
-          <w:rFonts w:ascii="Arial" w:hAnsi="Arial" w:cs="Arial"/>
-        </w:rPr>
-        <w:t>all of</w:t>
-      </w:r>
-      <w:proofErr w:type="gramEnd"/>
-      <w:r>
-        <w:rPr>
-          <w:rFonts w:ascii="Arial" w:hAnsi="Arial" w:cs="Arial"/>
-        </w:rPr>
-        <w:t xml:space="preserve"> the features we intended to create, were put in, and for the next few sprints (sometime in the future), we will bring the web client to the dedicated client’s level of functionality, and make the UI look fancier, all in order to be able to eventually deploy the project on the internet, so people can start consuming our service.</w:t>
+          <w:sz w:val="24"/>
+        </w:rPr>
+      </w:pPr>
+      <w:r>
+        <w:rPr>
+          <w:rFonts w:ascii="Arial" w:hAnsi="Arial" w:cs="Arial"/>
+          <w:sz w:val="24"/>
+        </w:rPr>
+        <w:t xml:space="preserve">Our end product, turned out to be quite close to what we imagined when we were pitching the idea. Most if not all of the features we intended to create, were put in, and for the next few sprints (sometime in the future), we will bring the web client to the dedicated </w:t>
+      </w:r>
+      <w:r>
+        <w:rPr>
+          <w:rFonts w:ascii="Arial" w:hAnsi="Arial" w:cs="Arial"/>
+          <w:sz w:val="24"/>
+        </w:rPr>
+        <w:lastRenderedPageBreak/>
+        <w:t>client’s level of functionality, and make the UI look fancier, all in order to be able to eventually deploy the project on the internet, so people can start consuming our service.</w:t>
       </w:r>
     </w:p>
     <w:p>
@@ -9727,28 +9129,15 @@
         <w:jc w:val="both"/>
         <w:rPr>
           <w:rFonts w:ascii="Arial" w:hAnsi="Arial" w:cs="Arial"/>
-        </w:rPr>
-      </w:pPr>
-      <w:r>
-        <w:rPr>
-          <w:rFonts w:ascii="Arial" w:hAnsi="Arial" w:cs="Arial"/>
-        </w:rPr>
-        <w:lastRenderedPageBreak/>
-        <w:t xml:space="preserve">As an ending note, we would like to thank all the readers, who invested their time in reading this paper </w:t>
-      </w:r>
-      <w:proofErr w:type="gramStart"/>
-      <w:r>
-        <w:rPr>
-          <w:rFonts w:ascii="Arial" w:hAnsi="Arial" w:cs="Arial"/>
-        </w:rPr>
-        <w:t>and also</w:t>
-      </w:r>
-      <w:proofErr w:type="gramEnd"/>
-      <w:r>
-        <w:rPr>
-          <w:rFonts w:ascii="Arial" w:hAnsi="Arial" w:cs="Arial"/>
-        </w:rPr>
-        <w:t xml:space="preserve"> to the guiding teachers that helped and guided us through the entire process.</w:t>
+          <w:sz w:val="24"/>
+        </w:rPr>
+      </w:pPr>
+      <w:r>
+        <w:rPr>
+          <w:rFonts w:ascii="Arial" w:hAnsi="Arial" w:cs="Arial"/>
+          <w:sz w:val="24"/>
+        </w:rPr>
+        <w:t>As an ending note, we would like to thank all the readers, who invested their time in reading this paper and also to the guiding teachers that helped and guided us through the entire process.</w:t>
       </w:r>
     </w:p>
     <w:p>
@@ -9760,9 +9149,9 @@
           <w:sz w:val="28"/>
         </w:rPr>
       </w:pPr>
-      <w:bookmarkStart w:id="52" w:name="_Toc500258472"/>
-      <w:bookmarkStart w:id="53" w:name="_Toc500846930"/>
-      <w:bookmarkStart w:id="54" w:name="_Toc501119212"/>
+      <w:bookmarkStart w:id="51" w:name="_Toc500258472"/>
+      <w:bookmarkStart w:id="52" w:name="_Toc500846930"/>
+      <w:bookmarkStart w:id="53" w:name="_Toc501119212"/>
       <w:r>
         <w:rPr>
           <w:rFonts w:ascii="Arial" w:hAnsi="Arial" w:cs="Arial"/>
@@ -9778,9 +9167,9 @@
         <w:t>.2. References</w:t>
       </w:r>
       <w:bookmarkEnd w:id="50"/>
+      <w:bookmarkEnd w:id="51"/>
       <w:bookmarkEnd w:id="52"/>
       <w:bookmarkEnd w:id="53"/>
-      <w:bookmarkEnd w:id="54"/>
     </w:p>
     <w:p>
       <w:pPr>
@@ -9904,7 +9293,16 @@
           <w:rFonts w:ascii="Arial" w:hAnsi="Arial" w:cs="Arial"/>
           <w:sz w:val="24"/>
         </w:rPr>
-        <w:t>***Inspired by an article from W3School on SQL Injections, available at the following link:</w:t>
+        <w:t xml:space="preserve">***Inspired by an article from W3School on SQL Injections, </w:t>
+      </w:r>
+      <w:bookmarkStart w:id="54" w:name="_GoBack"/>
+      <w:bookmarkEnd w:id="54"/>
+      <w:r>
+        <w:rPr>
+          <w:rFonts w:ascii="Arial" w:hAnsi="Arial" w:cs="Arial"/>
+          <w:sz w:val="24"/>
+        </w:rPr>
+        <w:t>available at the following link:</w:t>
       </w:r>
     </w:p>
     <w:p>
@@ -9922,6 +9320,11 @@
     </w:p>
     <w:p>
       <w:pPr>
+        <w:pStyle w:val="ListParagraph"/>
+        <w:numPr>
+          <w:ilvl w:val="0"/>
+          <w:numId w:val="9"/>
+        </w:numPr>
         <w:jc w:val="both"/>
         <w:rPr>
           <w:color w:val="5B9BD5" w:themeColor="accent5"/>
@@ -9932,21 +9335,7 @@
           <w:rFonts w:ascii="Arial" w:hAnsi="Arial" w:cs="Arial"/>
           <w:sz w:val="24"/>
         </w:rPr>
-        <w:t>****Inspired by Microsoft public documentation</w:t>
-      </w:r>
-      <w:r>
-        <w:rPr>
-          <w:rFonts w:ascii="Arial" w:hAnsi="Arial" w:cs="Arial"/>
-          <w:sz w:val="24"/>
-        </w:rPr>
-        <w:t xml:space="preserve"> on isolation levels</w:t>
-      </w:r>
-      <w:r>
-        <w:rPr>
-          <w:rFonts w:ascii="Arial" w:hAnsi="Arial" w:cs="Arial"/>
-          <w:sz w:val="24"/>
-        </w:rPr>
-        <w:t xml:space="preserve">, available at the following link: </w:t>
+        <w:t xml:space="preserve">4*Inspired by Microsoft public documentation on isolation levels, available at the following link: </w:t>
       </w:r>
       <w:hyperlink r:id="rId25" w:history="1">
         <w:r>
@@ -9959,6 +9348,11 @@
     </w:p>
     <w:p>
       <w:pPr>
+        <w:pStyle w:val="ListParagraph"/>
+        <w:numPr>
+          <w:ilvl w:val="0"/>
+          <w:numId w:val="9"/>
+        </w:numPr>
         <w:jc w:val="both"/>
       </w:pPr>
       <w:hyperlink r:id="rId26" w:history="1">
@@ -9969,11 +9363,112 @@
           <w:t>https://docs.microsoft.com/en-us/dotnet/framework/wcf/feature-details/configuring-system-provided-bindings</w:t>
         </w:r>
       </w:hyperlink>
+    </w:p>
+    <w:p>
+      <w:pPr>
+        <w:pStyle w:val="ListParagraph"/>
+        <w:numPr>
+          <w:ilvl w:val="0"/>
+          <w:numId w:val="9"/>
+        </w:numPr>
+        <w:rPr>
+          <w:rFonts w:ascii="Arial" w:hAnsi="Arial" w:cs="Arial"/>
+          <w:sz w:val="24"/>
+        </w:rPr>
+      </w:pPr>
+      <w:r>
+        <w:rPr>
+          <w:rFonts w:ascii="Arial" w:hAnsi="Arial" w:cs="Arial"/>
+          <w:sz w:val="24"/>
+        </w:rPr>
+        <w:t>5* Inspired the use of SignalR:</w:t>
+      </w:r>
+    </w:p>
+    <w:p>
+      <w:pPr>
+        <w:pStyle w:val="ListParagraph"/>
+        <w:numPr>
+          <w:ilvl w:val="0"/>
+          <w:numId w:val="9"/>
+        </w:numPr>
+        <w:rPr>
+          <w:rStyle w:val="Hyperlink"/>
+          <w:rFonts w:ascii="Arial" w:hAnsi="Arial" w:cs="Arial"/>
+          <w:sz w:val="24"/>
+        </w:rPr>
+      </w:pPr>
+      <w:hyperlink r:id="rId27" w:history="1">
+        <w:r>
+          <w:rPr>
+            <w:rStyle w:val="Hyperlink"/>
+            <w:rFonts w:ascii="Arial" w:hAnsi="Arial" w:cs="Arial"/>
+            <w:sz w:val="24"/>
+          </w:rPr>
+          <w:t>https://docs.microsoft.com/en-us/aspnet/signalr/overview/getting-started/tutorial-getting-started-with-signalr-and-mvc</w:t>
+        </w:r>
+      </w:hyperlink>
+    </w:p>
+    <w:p>
+      <w:pPr>
+        <w:pStyle w:val="ListParagraph"/>
+        <w:numPr>
+          <w:ilvl w:val="0"/>
+          <w:numId w:val="9"/>
+        </w:numPr>
+        <w:rPr>
+          <w:rFonts w:ascii="Arial" w:hAnsi="Arial" w:cs="Arial"/>
+          <w:sz w:val="24"/>
+        </w:rPr>
+      </w:pPr>
+      <w:r>
+        <w:rPr>
+          <w:rFonts w:ascii="Arial" w:hAnsi="Arial" w:cs="Arial"/>
+          <w:sz w:val="24"/>
+        </w:rPr>
+        <w:t>6* Inspired the use of callbacks:</w:t>
+      </w:r>
+    </w:p>
+    <w:p>
+      <w:pPr>
+        <w:pStyle w:val="ListParagraph"/>
+        <w:numPr>
+          <w:ilvl w:val="0"/>
+          <w:numId w:val="9"/>
+        </w:numPr>
+      </w:pPr>
+      <w:hyperlink r:id="rId28" w:history="1">
+        <w:r>
+          <w:rPr>
+            <w:rStyle w:val="Hyperlink"/>
+          </w:rPr>
+          <w:t>https://docs.microsoft.com/en-us/dotnet/framework/wcf/feature-details/how-to-create-a-duplex-contract</w:t>
+        </w:r>
+      </w:hyperlink>
+    </w:p>
+    <w:p>
+      <w:pPr>
+        <w:pStyle w:val="ListParagraph"/>
+        <w:numPr>
+          <w:ilvl w:val="0"/>
+          <w:numId w:val="9"/>
+        </w:numPr>
+        <w:rPr>
+          <w:rFonts w:ascii="Arial" w:hAnsi="Arial" w:cs="Arial"/>
+          <w:sz w:val="24"/>
+        </w:rPr>
+      </w:pPr>
+      <w:r>
+        <w:rPr>
+          <w:rFonts w:ascii="Arial" w:hAnsi="Arial" w:cs="Arial"/>
+          <w:sz w:val="24"/>
+        </w:rPr>
+        <w:t>7* Special thanks to the community on “Stackoverflow” for helping with some basic tasks and visual studio configurations.</w:t>
+      </w:r>
     </w:p>
     <w:p/>
     <w:sectPr>
-      <w:headerReference w:type="default" r:id="rId27"/>
-      <w:footerReference w:type="default" r:id="rId28"/>
+      <w:headerReference w:type="default" r:id="rId29"/>
+      <w:footerReference w:type="default" r:id="rId30"/>
       <w:pgSz w:w="12240" w:h="15840"/>
       <w:pgMar w:top="1440" w:right="1440" w:bottom="1440" w:left="1440" w:header="720" w:footer="720" w:gutter="0"/>
       <w:cols w:space="720"/>
@@ -10018,6 +9513,7 @@
         <w:docPartUnique/>
       </w:docPartObj>
     </w:sdtPr>
+    <w:sdtEndPr/>
     <w:sdtContent>
       <w:p>
         <w:pPr>
@@ -10092,7 +9588,7 @@
                                 <w:rPr>
                                   <w:noProof/>
                                 </w:rPr>
-                                <w:t>16</w:t>
+                                <w:t>3</w:t>
                               </w:r>
                               <w:r>
                                 <w:rPr>
@@ -10158,7 +9654,7 @@
                           <w:rPr>
                             <w:noProof/>
                           </w:rPr>
-                          <w:t>16</w:t>
+                          <w:t>3</w:t>
                         </w:r>
                         <w:r>
                           <w:rPr>
@@ -14148,7 +13644,7 @@
 </file>
 
 <file path=customXml/itemProps1.xml><?xml version="1.0" encoding="utf-8"?>
-<ds:datastoreItem xmlns:ds="http://schemas.openxmlformats.org/officeDocument/2006/customXml" ds:itemID="{E36D65D6-69BB-4C3F-A24B-00CB2A5730A7}">
+<ds:datastoreItem xmlns:ds="http://schemas.openxmlformats.org/officeDocument/2006/customXml" ds:itemID="{7358FAE7-DD95-41DC-9E17-732A20A9230D}">
   <ds:schemaRefs>
     <ds:schemaRef ds:uri="http://schemas.openxmlformats.org/officeDocument/2006/bibliography"/>
   </ds:schemaRefs>

</xml_diff>

<commit_message>
sys dev and tech report updates
</commit_message>
<xml_diff>
--- a/project/Report/tech-progr/Tech-Report-Group2.docx
+++ b/project/Report/tech-progr/Tech-Report-Group2.docx
@@ -279,11 +279,10 @@
         <w:t xml:space="preserve">Submission date: </w:t>
       </w:r>
       <w:r>
-        <w:rPr>
-          <w:highlight w:val="yellow"/>
-        </w:rPr>
-        <w:t>xxxx</w:t>
-      </w:r>
+        <w:t>2017-December-17</w:t>
+      </w:r>
+      <w:bookmarkStart w:id="0" w:name="_GoBack"/>
+      <w:bookmarkEnd w:id="0"/>
     </w:p>
     <w:p>
       <w:pPr>
@@ -2930,7 +2929,7 @@
           <w:rFonts w:ascii="Arial" w:hAnsi="Arial" w:cs="Arial"/>
         </w:rPr>
       </w:pPr>
-      <w:bookmarkStart w:id="0" w:name="_Toc501119178"/>
+      <w:bookmarkStart w:id="1" w:name="_Toc501119178"/>
       <w:r>
         <w:rPr>
           <w:rFonts w:ascii="Arial" w:hAnsi="Arial" w:cs="Arial"/>
@@ -2943,7 +2942,7 @@
         </w:rPr>
         <w:t>Introduction</w:t>
       </w:r>
-      <w:bookmarkEnd w:id="0"/>
+      <w:bookmarkEnd w:id="1"/>
     </w:p>
     <w:p>
       <w:pPr>
@@ -2986,14 +2985,14 @@
           <w:rFonts w:ascii="Arial" w:hAnsi="Arial" w:cs="Arial"/>
         </w:rPr>
       </w:pPr>
-      <w:bookmarkStart w:id="1" w:name="_Toc501119179"/>
+      <w:bookmarkStart w:id="2" w:name="_Toc501119179"/>
       <w:r>
         <w:rPr>
           <w:rFonts w:ascii="Arial" w:hAnsi="Arial" w:cs="Arial"/>
         </w:rPr>
         <w:t>2. Problem Statement</w:t>
       </w:r>
-      <w:bookmarkEnd w:id="1"/>
+      <w:bookmarkEnd w:id="2"/>
     </w:p>
     <w:p>
       <w:pPr>
@@ -3160,14 +3159,14 @@
           <w:rFonts w:ascii="Arial" w:hAnsi="Arial" w:cs="Arial"/>
         </w:rPr>
       </w:pPr>
-      <w:bookmarkStart w:id="2" w:name="_Toc501119180"/>
+      <w:bookmarkStart w:id="3" w:name="_Toc501119180"/>
       <w:r>
         <w:rPr>
           <w:rFonts w:ascii="Arial" w:hAnsi="Arial" w:cs="Arial"/>
         </w:rPr>
         <w:t>3. Development Process</w:t>
       </w:r>
-      <w:bookmarkEnd w:id="2"/>
+      <w:bookmarkEnd w:id="3"/>
     </w:p>
     <w:p>
       <w:pPr>
@@ -3203,7 +3202,7 @@
           <w:szCs w:val="28"/>
         </w:rPr>
       </w:pPr>
-      <w:bookmarkStart w:id="3" w:name="_Toc501119181"/>
+      <w:bookmarkStart w:id="4" w:name="_Toc501119181"/>
       <w:r>
         <w:rPr>
           <w:rFonts w:ascii="Arial" w:hAnsi="Arial" w:cs="Arial"/>
@@ -3212,7 +3211,7 @@
         </w:rPr>
         <w:t>3.1. Requirements</w:t>
       </w:r>
-      <w:bookmarkEnd w:id="3"/>
+      <w:bookmarkEnd w:id="4"/>
     </w:p>
     <w:p>
       <w:pPr>
@@ -3345,7 +3344,7 @@
           <w:szCs w:val="28"/>
         </w:rPr>
       </w:pPr>
-      <w:bookmarkStart w:id="4" w:name="_Toc501119182"/>
+      <w:bookmarkStart w:id="5" w:name="_Toc501119182"/>
       <w:r>
         <w:rPr>
           <w:rFonts w:ascii="Arial" w:hAnsi="Arial" w:cs="Arial"/>
@@ -3355,7 +3354,7 @@
         <w:lastRenderedPageBreak/>
         <w:t>3.2. Analysis</w:t>
       </w:r>
-      <w:bookmarkEnd w:id="4"/>
+      <w:bookmarkEnd w:id="5"/>
     </w:p>
     <w:p>
       <w:pPr>
@@ -3366,10 +3365,10 @@
           <w:rFonts w:ascii="Arial" w:hAnsi="Arial" w:cs="Arial"/>
         </w:rPr>
       </w:pPr>
-      <w:bookmarkStart w:id="5" w:name="_Toc500008909"/>
-      <w:bookmarkStart w:id="6" w:name="_Toc500258426"/>
-      <w:bookmarkStart w:id="7" w:name="_Toc500846908"/>
-      <w:bookmarkStart w:id="8" w:name="_Toc501119183"/>
+      <w:bookmarkStart w:id="6" w:name="_Toc500008909"/>
+      <w:bookmarkStart w:id="7" w:name="_Toc500258426"/>
+      <w:bookmarkStart w:id="8" w:name="_Toc500846908"/>
+      <w:bookmarkStart w:id="9" w:name="_Toc501119183"/>
       <w:r>
         <w:rPr>
           <w:rFonts w:ascii="Arial" w:hAnsi="Arial" w:cs="Arial"/>
@@ -3382,10 +3381,10 @@
         </w:rPr>
         <w:t>Type of Service</w:t>
       </w:r>
-      <w:bookmarkEnd w:id="5"/>
       <w:bookmarkEnd w:id="6"/>
       <w:bookmarkEnd w:id="7"/>
       <w:bookmarkEnd w:id="8"/>
+      <w:bookmarkEnd w:id="9"/>
     </w:p>
     <w:p>
       <w:pPr>
@@ -3610,16 +3609,16 @@
           <w:rFonts w:ascii="Arial" w:hAnsi="Arial" w:cs="Arial"/>
         </w:rPr>
       </w:pPr>
-      <w:bookmarkStart w:id="9" w:name="_Toc500846909"/>
-      <w:bookmarkStart w:id="10" w:name="_Toc501119184"/>
+      <w:bookmarkStart w:id="10" w:name="_Toc500846909"/>
+      <w:bookmarkStart w:id="11" w:name="_Toc501119184"/>
       <w:r>
         <w:rPr>
           <w:rFonts w:ascii="Arial" w:hAnsi="Arial" w:cs="Arial"/>
         </w:rPr>
         <w:t>Framework</w:t>
       </w:r>
-      <w:bookmarkEnd w:id="9"/>
       <w:bookmarkEnd w:id="10"/>
+      <w:bookmarkEnd w:id="11"/>
     </w:p>
     <w:p>
       <w:pPr>
@@ -3770,14 +3769,14 @@
           <w:rFonts w:ascii="Arial" w:hAnsi="Arial" w:cs="Arial"/>
         </w:rPr>
       </w:pPr>
-      <w:bookmarkStart w:id="11" w:name="_Toc501119185"/>
+      <w:bookmarkStart w:id="12" w:name="_Toc501119185"/>
       <w:r>
         <w:rPr>
           <w:rFonts w:ascii="Arial" w:hAnsi="Arial" w:cs="Arial"/>
         </w:rPr>
         <w:t>Database</w:t>
       </w:r>
-      <w:bookmarkEnd w:id="11"/>
+      <w:bookmarkEnd w:id="12"/>
     </w:p>
     <w:p>
       <w:pPr>
@@ -3892,14 +3891,14 @@
           <w:rFonts w:ascii="Arial" w:hAnsi="Arial" w:cs="Arial"/>
         </w:rPr>
       </w:pPr>
-      <w:bookmarkStart w:id="12" w:name="_Toc501119186"/>
+      <w:bookmarkStart w:id="13" w:name="_Toc501119186"/>
       <w:r>
         <w:rPr>
           <w:rFonts w:ascii="Arial" w:hAnsi="Arial" w:cs="Arial"/>
         </w:rPr>
         <w:t>Clients</w:t>
       </w:r>
-      <w:bookmarkEnd w:id="12"/>
+      <w:bookmarkEnd w:id="13"/>
     </w:p>
     <w:p>
       <w:pPr>
@@ -3909,7 +3908,7 @@
           <w:sz w:val="24"/>
         </w:rPr>
       </w:pPr>
-      <w:bookmarkStart w:id="13" w:name="_Toc501119187"/>
+      <w:bookmarkStart w:id="14" w:name="_Toc501119187"/>
       <w:r>
         <w:rPr>
           <w:rFonts w:ascii="Arial" w:hAnsi="Arial" w:cs="Arial"/>
@@ -3917,7 +3916,7 @@
         </w:rPr>
         <w:t>d.1. Dedicated Client</w:t>
       </w:r>
-      <w:bookmarkEnd w:id="13"/>
+      <w:bookmarkEnd w:id="14"/>
     </w:p>
     <w:p>
       <w:pPr>
@@ -4076,7 +4075,7 @@
           <w:sz w:val="24"/>
         </w:rPr>
       </w:pPr>
-      <w:bookmarkStart w:id="14" w:name="_Toc501119188"/>
+      <w:bookmarkStart w:id="15" w:name="_Toc501119188"/>
       <w:r>
         <w:rPr>
           <w:rFonts w:ascii="Arial" w:hAnsi="Arial" w:cs="Arial"/>
@@ -4084,7 +4083,7 @@
         </w:rPr>
         <w:t>d.2. Web Client</w:t>
       </w:r>
-      <w:bookmarkEnd w:id="14"/>
+      <w:bookmarkEnd w:id="15"/>
     </w:p>
     <w:p>
       <w:pPr>
@@ -4274,7 +4273,7 @@
           <w:rFonts w:ascii="Arial" w:hAnsi="Arial" w:cs="Arial"/>
         </w:rPr>
       </w:pPr>
-      <w:bookmarkStart w:id="15" w:name="_Toc501119189"/>
+      <w:bookmarkStart w:id="16" w:name="_Toc501119189"/>
       <w:r>
         <w:rPr>
           <w:rFonts w:ascii="Arial" w:hAnsi="Arial" w:cs="Arial"/>
@@ -4282,7 +4281,7 @@
         <w:lastRenderedPageBreak/>
         <w:t>Middleware</w:t>
       </w:r>
-      <w:bookmarkEnd w:id="15"/>
+      <w:bookmarkEnd w:id="16"/>
     </w:p>
     <w:p>
       <w:pPr>
@@ -4292,7 +4291,7 @@
           <w:sz w:val="24"/>
         </w:rPr>
       </w:pPr>
-      <w:bookmarkStart w:id="16" w:name="_Toc501119190"/>
+      <w:bookmarkStart w:id="17" w:name="_Toc501119190"/>
       <w:r>
         <w:rPr>
           <w:rFonts w:ascii="Arial" w:hAnsi="Arial" w:cs="Arial"/>
@@ -4300,7 +4299,7 @@
         </w:rPr>
         <w:t>e.1. Service-Database</w:t>
       </w:r>
-      <w:bookmarkEnd w:id="16"/>
+      <w:bookmarkEnd w:id="17"/>
     </w:p>
     <w:p>
       <w:pPr>
@@ -4375,7 +4374,7 @@
           <w:sz w:val="24"/>
         </w:rPr>
       </w:pPr>
-      <w:bookmarkStart w:id="17" w:name="_Toc501119191"/>
+      <w:bookmarkStart w:id="18" w:name="_Toc501119191"/>
       <w:r>
         <w:rPr>
           <w:rFonts w:ascii="Arial" w:hAnsi="Arial" w:cs="Arial"/>
@@ -4383,7 +4382,7 @@
         </w:rPr>
         <w:t>e.2. Service-Clients</w:t>
       </w:r>
-      <w:bookmarkEnd w:id="17"/>
+      <w:bookmarkEnd w:id="18"/>
     </w:p>
     <w:p>
       <w:pPr>
@@ -4528,14 +4527,14 @@
           <w:rFonts w:ascii="Arial" w:hAnsi="Arial" w:cs="Arial"/>
         </w:rPr>
       </w:pPr>
-      <w:bookmarkStart w:id="18" w:name="_Toc501119192"/>
+      <w:bookmarkStart w:id="19" w:name="_Toc501119192"/>
       <w:r>
         <w:rPr>
           <w:rFonts w:ascii="Arial" w:hAnsi="Arial" w:cs="Arial"/>
         </w:rPr>
         <w:t>Concurrency</w:t>
       </w:r>
-      <w:bookmarkEnd w:id="18"/>
+      <w:bookmarkEnd w:id="19"/>
     </w:p>
     <w:p>
       <w:pPr>
@@ -4833,7 +4832,7 @@
           <w:szCs w:val="28"/>
         </w:rPr>
       </w:pPr>
-      <w:bookmarkStart w:id="19" w:name="_Toc501119193"/>
+      <w:bookmarkStart w:id="20" w:name="_Toc501119193"/>
       <w:r>
         <w:rPr>
           <w:rFonts w:ascii="Arial" w:hAnsi="Arial" w:cs="Arial"/>
@@ -4842,7 +4841,7 @@
         </w:rPr>
         <w:t>3.3. Design</w:t>
       </w:r>
-      <w:bookmarkEnd w:id="19"/>
+      <w:bookmarkEnd w:id="20"/>
     </w:p>
     <w:p>
       <w:pPr>
@@ -4851,14 +4850,14 @@
           <w:rFonts w:ascii="Arial" w:hAnsi="Arial" w:cs="Arial"/>
         </w:rPr>
       </w:pPr>
-      <w:bookmarkStart w:id="20" w:name="_Toc501119194"/>
+      <w:bookmarkStart w:id="21" w:name="_Toc501119194"/>
       <w:r>
         <w:rPr>
           <w:rFonts w:ascii="Arial" w:hAnsi="Arial" w:cs="Arial"/>
         </w:rPr>
         <w:t>a. Domain Model</w:t>
       </w:r>
-      <w:bookmarkEnd w:id="20"/>
+      <w:bookmarkEnd w:id="21"/>
     </w:p>
     <w:p>
       <w:pPr>
@@ -5315,14 +5314,14 @@
           <w:rFonts w:ascii="Arial" w:hAnsi="Arial" w:cs="Arial"/>
         </w:rPr>
       </w:pPr>
-      <w:bookmarkStart w:id="21" w:name="_Toc501119195"/>
+      <w:bookmarkStart w:id="22" w:name="_Toc501119195"/>
       <w:r>
         <w:rPr>
           <w:rFonts w:ascii="Arial" w:hAnsi="Arial" w:cs="Arial"/>
         </w:rPr>
         <w:t>b. Database Model</w:t>
       </w:r>
-      <w:bookmarkEnd w:id="21"/>
+      <w:bookmarkEnd w:id="22"/>
     </w:p>
     <w:p>
       <w:pPr>
@@ -5417,7 +5416,7 @@
           <w:rFonts w:ascii="Arial" w:hAnsi="Arial" w:cs="Arial"/>
         </w:rPr>
       </w:pPr>
-      <w:bookmarkStart w:id="22" w:name="_Toc501119196"/>
+      <w:bookmarkStart w:id="23" w:name="_Toc501119196"/>
       <w:r>
         <w:rPr>
           <w:noProof/>
@@ -5493,7 +5492,7 @@
         </w:rPr>
         <w:t>. Service Architecture</w:t>
       </w:r>
-      <w:bookmarkEnd w:id="22"/>
+      <w:bookmarkEnd w:id="23"/>
     </w:p>
     <w:p>
       <w:pPr>
@@ -5575,14 +5574,14 @@
           <w:rFonts w:ascii="Arial" w:hAnsi="Arial" w:cs="Arial"/>
         </w:rPr>
       </w:pPr>
-      <w:bookmarkStart w:id="23" w:name="_Toc501119197"/>
+      <w:bookmarkStart w:id="24" w:name="_Toc501119197"/>
       <w:r>
         <w:rPr>
           <w:rFonts w:ascii="Arial" w:hAnsi="Arial" w:cs="Arial"/>
         </w:rPr>
         <w:t>d. Design Class Diagram</w:t>
       </w:r>
-      <w:bookmarkEnd w:id="23"/>
+      <w:bookmarkEnd w:id="24"/>
     </w:p>
     <w:p>
       <w:pPr>
@@ -5955,7 +5954,7 @@
           <w:szCs w:val="28"/>
         </w:rPr>
       </w:pPr>
-      <w:bookmarkStart w:id="24" w:name="_Toc501119198"/>
+      <w:bookmarkStart w:id="25" w:name="_Toc501119198"/>
       <w:r>
         <w:rPr>
           <w:rFonts w:ascii="Arial" w:hAnsi="Arial" w:cs="Arial"/>
@@ -5965,7 +5964,7 @@
         <w:lastRenderedPageBreak/>
         <w:t>3.4. Implementation</w:t>
       </w:r>
-      <w:bookmarkEnd w:id="24"/>
+      <w:bookmarkEnd w:id="25"/>
     </w:p>
     <w:p>
       <w:pPr>
@@ -5974,7 +5973,7 @@
           <w:rFonts w:ascii="Arial" w:hAnsi="Arial" w:cs="Arial"/>
         </w:rPr>
       </w:pPr>
-      <w:bookmarkStart w:id="25" w:name="_Toc501119199"/>
+      <w:bookmarkStart w:id="26" w:name="_Toc501119199"/>
       <w:r>
         <w:rPr>
           <w:rFonts w:ascii="Arial" w:hAnsi="Arial" w:cs="Arial"/>
@@ -5987,7 +5986,7 @@
         </w:rPr>
         <w:t>Concurrency</w:t>
       </w:r>
-      <w:bookmarkEnd w:id="25"/>
+      <w:bookmarkEnd w:id="26"/>
     </w:p>
     <w:p>
       <w:pPr>
@@ -6332,9 +6331,9 @@
           <w:rFonts w:ascii="Arial" w:hAnsi="Arial" w:cs="Arial"/>
         </w:rPr>
       </w:pPr>
-      <w:bookmarkStart w:id="26" w:name="_Toc500258464"/>
-      <w:bookmarkStart w:id="27" w:name="_Toc500846918"/>
-      <w:bookmarkStart w:id="28" w:name="_Toc501119200"/>
+      <w:bookmarkStart w:id="27" w:name="_Toc500258464"/>
+      <w:bookmarkStart w:id="28" w:name="_Toc500846918"/>
+      <w:bookmarkStart w:id="29" w:name="_Toc501119200"/>
       <w:r>
         <w:rPr>
           <w:rFonts w:ascii="Arial" w:hAnsi="Arial" w:cs="Arial"/>
@@ -6353,17 +6352,17 @@
         </w:rPr>
         <w:t xml:space="preserve"> </w:t>
       </w:r>
-      <w:bookmarkStart w:id="29" w:name="_Toc500008947"/>
+      <w:bookmarkStart w:id="30" w:name="_Toc500008947"/>
       <w:r>
         <w:rPr>
           <w:rFonts w:ascii="Arial" w:hAnsi="Arial" w:cs="Arial"/>
         </w:rPr>
         <w:t>Security</w:t>
       </w:r>
-      <w:bookmarkEnd w:id="26"/>
       <w:bookmarkEnd w:id="27"/>
       <w:bookmarkEnd w:id="28"/>
       <w:bookmarkEnd w:id="29"/>
+      <w:bookmarkEnd w:id="30"/>
     </w:p>
     <w:p>
       <w:pPr>
@@ -6373,8 +6372,8 @@
           <w:sz w:val="24"/>
         </w:rPr>
       </w:pPr>
-      <w:bookmarkStart w:id="30" w:name="_Toc500846919"/>
-      <w:bookmarkStart w:id="31" w:name="_Toc501119201"/>
+      <w:bookmarkStart w:id="31" w:name="_Toc500846919"/>
+      <w:bookmarkStart w:id="32" w:name="_Toc501119201"/>
       <w:r>
         <w:rPr>
           <w:rFonts w:ascii="Arial" w:hAnsi="Arial" w:cs="Arial"/>
@@ -6389,8 +6388,8 @@
         </w:rPr>
         <w:t xml:space="preserve"> Password storage</w:t>
       </w:r>
-      <w:bookmarkEnd w:id="30"/>
       <w:bookmarkEnd w:id="31"/>
+      <w:bookmarkEnd w:id="32"/>
     </w:p>
     <w:p>
       <w:pPr>
@@ -6419,8 +6418,8 @@
           <w:rFonts w:ascii="Arial" w:hAnsi="Arial" w:cs="Arial"/>
         </w:rPr>
       </w:pPr>
-      <w:bookmarkStart w:id="32" w:name="_Toc500846920"/>
-      <w:bookmarkStart w:id="33" w:name="_Toc501119202"/>
+      <w:bookmarkStart w:id="33" w:name="_Toc500846920"/>
+      <w:bookmarkStart w:id="34" w:name="_Toc501119202"/>
       <w:r>
         <w:rPr>
           <w:rFonts w:ascii="Arial" w:hAnsi="Arial" w:cs="Arial"/>
@@ -6440,8 +6439,8 @@
         </w:rPr>
         <w:t>***</w:t>
       </w:r>
-      <w:bookmarkEnd w:id="32"/>
       <w:bookmarkEnd w:id="33"/>
+      <w:bookmarkEnd w:id="34"/>
     </w:p>
     <w:p>
       <w:pPr>
@@ -6804,11 +6803,7 @@
           </mc:Choice>
           <mc:Fallback>
             <w:pict>
-              <v:shapetype w14:anchorId="7DE9AFA2" id="_x0000_t202" coordsize="21600,21600" o:spt="202" path="m,l,21600r21600,l21600,xe">
-                <v:stroke joinstyle="miter"/>
-                <v:path gradientshapeok="t" o:connecttype="rect"/>
-              </v:shapetype>
-              <v:shape id="Text Box 19" o:spid="_x0000_s1031" type="#_x0000_t202" style="position:absolute;left:0;text-align:left;margin-left:416.05pt;margin-top:204.55pt;width:467.25pt;height:.05pt;z-index:251677696;visibility:visible;mso-wrap-style:square;mso-width-percent:0;mso-wrap-distance-left:9pt;mso-wrap-distance-top:0;mso-wrap-distance-right:9pt;mso-wrap-distance-bottom:0;mso-position-horizontal:right;mso-position-horizontal-relative:margin;mso-position-vertical:absolute;mso-position-vertical-relative:text;mso-width-percent:0;mso-width-relative:margin;v-text-anchor:top" o:gfxdata="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" stroked="f">
+              <v:shape w14:anchorId="7DE9AFA2" id="Text Box 19" o:spid="_x0000_s1031" type="#_x0000_t202" style="position:absolute;left:0;text-align:left;margin-left:416.05pt;margin-top:204.55pt;width:467.25pt;height:.05pt;z-index:251677696;visibility:visible;mso-wrap-style:square;mso-width-percent:0;mso-wrap-distance-left:9pt;mso-wrap-distance-top:0;mso-wrap-distance-right:9pt;mso-wrap-distance-bottom:0;mso-position-horizontal:right;mso-position-horizontal-relative:margin;mso-position-vertical:absolute;mso-position-vertical-relative:text;mso-width-percent:0;mso-width-relative:margin;v-text-anchor:top" o:gfxdata="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" stroked="f">
                 <v:textbox style="mso-fit-shape-to-text:t" inset="0,0,0,0">
                   <w:txbxContent>
                     <w:p>
@@ -6892,8 +6887,8 @@
           <w:sz w:val="24"/>
         </w:rPr>
       </w:pPr>
-      <w:bookmarkStart w:id="34" w:name="_Toc500846921"/>
-      <w:bookmarkStart w:id="35" w:name="_Toc501119203"/>
+      <w:bookmarkStart w:id="35" w:name="_Toc500846921"/>
+      <w:bookmarkStart w:id="36" w:name="_Toc501119203"/>
       <w:r>
         <w:rPr>
           <w:rFonts w:ascii="Arial" w:hAnsi="Arial" w:cs="Arial"/>
@@ -6908,8 +6903,8 @@
         </w:rPr>
         <w:t>. Man-in-Middle</w:t>
       </w:r>
-      <w:bookmarkEnd w:id="34"/>
       <w:bookmarkEnd w:id="35"/>
+      <w:bookmarkEnd w:id="36"/>
     </w:p>
     <w:p>
       <w:pPr>
@@ -7048,7 +7043,7 @@
           <w:rFonts w:ascii="Arial" w:hAnsi="Arial" w:cs="Arial"/>
         </w:rPr>
       </w:pPr>
-      <w:bookmarkStart w:id="36" w:name="_Toc501119204"/>
+      <w:bookmarkStart w:id="37" w:name="_Toc501119204"/>
       <w:r>
         <w:rPr>
           <w:rFonts w:ascii="Arial" w:hAnsi="Arial" w:cs="Arial"/>
@@ -7062,7 +7057,7 @@
         </w:rPr>
         <w:t>Database Triggers</w:t>
       </w:r>
-      <w:bookmarkEnd w:id="36"/>
+      <w:bookmarkEnd w:id="37"/>
     </w:p>
     <w:p>
       <w:pPr>
@@ -7186,7 +7181,7 @@
           <w:shd w:val="clear" w:color="auto" w:fill="FFFFFF"/>
         </w:rPr>
       </w:pPr>
-      <w:bookmarkStart w:id="37" w:name="_Toc501119205"/>
+      <w:bookmarkStart w:id="38" w:name="_Toc501119205"/>
       <w:r>
         <w:rPr>
           <w:rFonts w:ascii="Arial" w:hAnsi="Arial" w:cs="Arial"/>
@@ -7201,7 +7196,7 @@
         </w:rPr>
         <w:t>s to the clients</w:t>
       </w:r>
-      <w:bookmarkEnd w:id="37"/>
+      <w:bookmarkEnd w:id="38"/>
     </w:p>
     <w:p>
       <w:pPr>
@@ -7996,7 +7991,7 @@
           <w:rFonts w:ascii="Arial" w:hAnsi="Arial" w:cs="Arial"/>
         </w:rPr>
       </w:pPr>
-      <w:bookmarkStart w:id="38" w:name="_Toc501119206"/>
+      <w:bookmarkStart w:id="39" w:name="_Toc501119206"/>
       <w:r>
         <w:rPr>
           <w:rFonts w:ascii="Arial" w:hAnsi="Arial" w:cs="Arial"/>
@@ -8015,7 +8010,7 @@
         </w:rPr>
         <w:t>Keeping connection to clients from timing-out</w:t>
       </w:r>
-      <w:bookmarkEnd w:id="38"/>
+      <w:bookmarkEnd w:id="39"/>
     </w:p>
     <w:p>
       <w:pPr>
@@ -8286,7 +8281,7 @@
           <w:szCs w:val="28"/>
         </w:rPr>
       </w:pPr>
-      <w:bookmarkStart w:id="39" w:name="_Toc501119207"/>
+      <w:bookmarkStart w:id="40" w:name="_Toc501119207"/>
       <w:r>
         <w:rPr>
           <w:rFonts w:ascii="Arial" w:hAnsi="Arial" w:cs="Arial"/>
@@ -8295,7 +8290,7 @@
         </w:rPr>
         <w:t>3.5. Tests</w:t>
       </w:r>
-      <w:bookmarkEnd w:id="39"/>
+      <w:bookmarkEnd w:id="40"/>
     </w:p>
     <w:p>
       <w:pPr>
@@ -8304,14 +8299,14 @@
           <w:rFonts w:ascii="Arial" w:hAnsi="Arial" w:cs="Arial"/>
         </w:rPr>
       </w:pPr>
-      <w:bookmarkStart w:id="40" w:name="_Toc501119208"/>
+      <w:bookmarkStart w:id="41" w:name="_Toc501119208"/>
       <w:r>
         <w:rPr>
           <w:rFonts w:ascii="Arial" w:hAnsi="Arial" w:cs="Arial"/>
         </w:rPr>
         <w:t>a. Testing the system</w:t>
       </w:r>
-      <w:bookmarkEnd w:id="40"/>
+      <w:bookmarkEnd w:id="41"/>
     </w:p>
     <w:p>
       <w:pPr>
@@ -8395,10 +8390,10 @@
           <w:rFonts w:ascii="Arial" w:hAnsi="Arial" w:cs="Arial"/>
         </w:rPr>
       </w:pPr>
-      <w:bookmarkStart w:id="41" w:name="_Toc500008949"/>
-      <w:bookmarkStart w:id="42" w:name="_Toc500258466"/>
-      <w:bookmarkStart w:id="43" w:name="_Toc500846923"/>
-      <w:bookmarkStart w:id="44" w:name="_Toc501119209"/>
+      <w:bookmarkStart w:id="42" w:name="_Toc500008949"/>
+      <w:bookmarkStart w:id="43" w:name="_Toc500258466"/>
+      <w:bookmarkStart w:id="44" w:name="_Toc500846923"/>
+      <w:bookmarkStart w:id="45" w:name="_Toc501119209"/>
       <w:r>
         <w:rPr>
           <w:rFonts w:ascii="Arial" w:hAnsi="Arial" w:cs="Arial"/>
@@ -8411,10 +8406,10 @@
         </w:rPr>
         <w:t>. Performance</w:t>
       </w:r>
-      <w:bookmarkEnd w:id="41"/>
       <w:bookmarkEnd w:id="42"/>
       <w:bookmarkEnd w:id="43"/>
       <w:bookmarkEnd w:id="44"/>
+      <w:bookmarkEnd w:id="45"/>
     </w:p>
     <w:p>
       <w:pPr>
@@ -9033,14 +9028,14 @@
           <w:rFonts w:ascii="Arial" w:hAnsi="Arial" w:cs="Arial"/>
         </w:rPr>
       </w:pPr>
-      <w:bookmarkStart w:id="45" w:name="_Toc501119210"/>
+      <w:bookmarkStart w:id="46" w:name="_Toc501119210"/>
       <w:r>
         <w:rPr>
           <w:rFonts w:ascii="Arial" w:hAnsi="Arial" w:cs="Arial"/>
         </w:rPr>
         <w:t>4. Conclusion</w:t>
       </w:r>
-      <w:bookmarkEnd w:id="45"/>
+      <w:bookmarkEnd w:id="46"/>
     </w:p>
     <w:p>
       <w:pPr>
@@ -9051,11 +9046,11 @@
           <w:sz w:val="28"/>
         </w:rPr>
       </w:pPr>
-      <w:bookmarkStart w:id="46" w:name="_Toc500257953"/>
-      <w:bookmarkStart w:id="47" w:name="_Toc500258471"/>
-      <w:bookmarkStart w:id="48" w:name="_Toc500846929"/>
-      <w:bookmarkStart w:id="49" w:name="_Toc501119211"/>
-      <w:bookmarkStart w:id="50" w:name="_Toc500008955"/>
+      <w:bookmarkStart w:id="47" w:name="_Toc500257953"/>
+      <w:bookmarkStart w:id="48" w:name="_Toc500258471"/>
+      <w:bookmarkStart w:id="49" w:name="_Toc500846929"/>
+      <w:bookmarkStart w:id="50" w:name="_Toc501119211"/>
+      <w:bookmarkStart w:id="51" w:name="_Toc500008955"/>
       <w:r>
         <w:rPr>
           <w:rFonts w:ascii="Arial" w:hAnsi="Arial" w:cs="Arial"/>
@@ -9063,10 +9058,10 @@
         </w:rPr>
         <w:t>4.1. Denouement</w:t>
       </w:r>
-      <w:bookmarkEnd w:id="46"/>
       <w:bookmarkEnd w:id="47"/>
       <w:bookmarkEnd w:id="48"/>
       <w:bookmarkEnd w:id="49"/>
+      <w:bookmarkEnd w:id="50"/>
     </w:p>
     <w:p>
       <w:pPr>
@@ -9113,7 +9108,7 @@
           <w:rFonts w:ascii="Arial" w:hAnsi="Arial" w:cs="Arial"/>
           <w:sz w:val="24"/>
         </w:rPr>
-        <w:t xml:space="preserve">Our end product, turned out to be quite close to what we imagined when we were pitching the idea. Most if not all of the features we intended to create, were put in, and for the next few sprints (sometime in the future), we will bring the web client to the dedicated </w:t>
+        <w:t xml:space="preserve">Our end product, turned out to be quite close to what we imagined when we were pitching the idea. Most if not all of the features we intended to create, were put in, and for the next few sprints (sometime in the future), we will bring the web client to the dedicated client’s level of functionality, and make the UI look fancier, all in order to be able to </w:t>
       </w:r>
       <w:r>
         <w:rPr>
@@ -9121,11 +9116,26 @@
           <w:sz w:val="24"/>
         </w:rPr>
         <w:lastRenderedPageBreak/>
-        <w:t>client’s level of functionality, and make the UI look fancier, all in order to be able to eventually deploy the project on the internet, so people can start consuming our service.</w:t>
-      </w:r>
-    </w:p>
-    <w:p>
-      <w:pPr>
+        <w:t>eventually deploy the project on the internet, so people can start consuming our service.</w:t>
+      </w:r>
+      <w:r>
+        <w:rPr>
+          <w:rFonts w:ascii="Arial" w:hAnsi="Arial" w:cs="Arial"/>
+          <w:sz w:val="24"/>
+        </w:rPr>
+        <w:t xml:space="preserve"> If you would like to see how we worked, what files we created, the following link will take you to our GitHub repository: </w:t>
+      </w:r>
+      <w:r>
+        <w:rPr>
+          <w:rFonts w:ascii="Arial" w:hAnsi="Arial" w:cs="Arial"/>
+          <w:sz w:val="24"/>
+        </w:rPr>
+        <w:t>https://github.com/bubriks/Turakas</w:t>
+      </w:r>
+    </w:p>
+    <w:p>
+      <w:pPr>
+        <w:ind w:firstLine="720"/>
         <w:jc w:val="both"/>
         <w:rPr>
           <w:rFonts w:ascii="Arial" w:hAnsi="Arial" w:cs="Arial"/>
@@ -9149,9 +9159,9 @@
           <w:sz w:val="28"/>
         </w:rPr>
       </w:pPr>
-      <w:bookmarkStart w:id="51" w:name="_Toc500258472"/>
-      <w:bookmarkStart w:id="52" w:name="_Toc500846930"/>
-      <w:bookmarkStart w:id="53" w:name="_Toc501119212"/>
+      <w:bookmarkStart w:id="52" w:name="_Toc500258472"/>
+      <w:bookmarkStart w:id="53" w:name="_Toc500846930"/>
+      <w:bookmarkStart w:id="54" w:name="_Toc501119212"/>
       <w:r>
         <w:rPr>
           <w:rFonts w:ascii="Arial" w:hAnsi="Arial" w:cs="Arial"/>
@@ -9166,10 +9176,10 @@
         </w:rPr>
         <w:t>.2. References</w:t>
       </w:r>
-      <w:bookmarkEnd w:id="50"/>
       <w:bookmarkEnd w:id="51"/>
       <w:bookmarkEnd w:id="52"/>
       <w:bookmarkEnd w:id="53"/>
+      <w:bookmarkEnd w:id="54"/>
     </w:p>
     <w:p>
       <w:pPr>
@@ -9293,16 +9303,7 @@
           <w:rFonts w:ascii="Arial" w:hAnsi="Arial" w:cs="Arial"/>
           <w:sz w:val="24"/>
         </w:rPr>
-        <w:t xml:space="preserve">***Inspired by an article from W3School on SQL Injections, </w:t>
-      </w:r>
-      <w:bookmarkStart w:id="54" w:name="_GoBack"/>
-      <w:bookmarkEnd w:id="54"/>
-      <w:r>
-        <w:rPr>
-          <w:rFonts w:ascii="Arial" w:hAnsi="Arial" w:cs="Arial"/>
-          <w:sz w:val="24"/>
-        </w:rPr>
-        <w:t>available at the following link:</w:t>
+        <w:t>***Inspired by an article from W3School on SQL Injections, available at the following link:</w:t>
       </w:r>
     </w:p>
     <w:p>
@@ -9588,7 +9589,7 @@
                                 <w:rPr>
                                   <w:noProof/>
                                 </w:rPr>
-                                <w:t>3</w:t>
+                                <w:t>10</w:t>
                               </w:r>
                               <w:r>
                                 <w:rPr>
@@ -9654,7 +9655,7 @@
                           <w:rPr>
                             <w:noProof/>
                           </w:rPr>
-                          <w:t>3</w:t>
+                          <w:t>10</w:t>
                         </w:r>
                         <w:r>
                           <w:rPr>
@@ -13644,7 +13645,7 @@
 </file>
 
 <file path=customXml/itemProps1.xml><?xml version="1.0" encoding="utf-8"?>
-<ds:datastoreItem xmlns:ds="http://schemas.openxmlformats.org/officeDocument/2006/customXml" ds:itemID="{7358FAE7-DD95-41DC-9E17-732A20A9230D}">
+<ds:datastoreItem xmlns:ds="http://schemas.openxmlformats.org/officeDocument/2006/customXml" ds:itemID="{C77949D1-547C-40F1-9657-998FEB0C7B22}">
   <ds:schemaRefs>
     <ds:schemaRef ds:uri="http://schemas.openxmlformats.org/officeDocument/2006/bibliography"/>
   </ds:schemaRefs>

</xml_diff>

<commit_message>
tech report, ralfs feedback
</commit_message>
<xml_diff>
--- a/project/Report/tech-progr/Tech-Report-Group2.docx
+++ b/project/Report/tech-progr/Tech-Report-Group2.docx
@@ -281,8 +281,6 @@
       <w:r>
         <w:t>2017-December-17</w:t>
       </w:r>
-      <w:bookmarkStart w:id="0" w:name="_GoBack"/>
-      <w:bookmarkEnd w:id="0"/>
     </w:p>
     <w:p>
       <w:pPr>
@@ -2929,7 +2927,7 @@
           <w:rFonts w:ascii="Arial" w:hAnsi="Arial" w:cs="Arial"/>
         </w:rPr>
       </w:pPr>
-      <w:bookmarkStart w:id="1" w:name="_Toc501119178"/>
+      <w:bookmarkStart w:id="0" w:name="_Toc501119178"/>
       <w:r>
         <w:rPr>
           <w:rFonts w:ascii="Arial" w:hAnsi="Arial" w:cs="Arial"/>
@@ -2942,7 +2940,7 @@
         </w:rPr>
         <w:t>Introduction</w:t>
       </w:r>
-      <w:bookmarkEnd w:id="1"/>
+      <w:bookmarkEnd w:id="0"/>
     </w:p>
     <w:p>
       <w:pPr>
@@ -2975,7 +2973,21 @@
           <w:rFonts w:ascii="Arial" w:hAnsi="Arial" w:cs="Arial"/>
           <w:sz w:val="24"/>
         </w:rPr>
-        <w:t>Although we followed a combination between SCRUM and Extreme Programming, as our development method, we decided to structure this report as a Waterfall.</w:t>
+        <w:t xml:space="preserve">Although we followed a combination between SCRUM and Extreme Programming, as our development method, we decided to structure this report </w:t>
+      </w:r>
+      <w:r>
+        <w:rPr>
+          <w:rFonts w:ascii="Arial" w:hAnsi="Arial" w:cs="Arial"/>
+          <w:sz w:val="24"/>
+        </w:rPr>
+        <w:t>in as formal way as possible</w:t>
+      </w:r>
+      <w:r>
+        <w:rPr>
+          <w:rFonts w:ascii="Arial" w:hAnsi="Arial" w:cs="Arial"/>
+          <w:sz w:val="24"/>
+        </w:rPr>
+        <w:t>.</w:t>
       </w:r>
     </w:p>
     <w:p>
@@ -2985,14 +2997,14 @@
           <w:rFonts w:ascii="Arial" w:hAnsi="Arial" w:cs="Arial"/>
         </w:rPr>
       </w:pPr>
-      <w:bookmarkStart w:id="2" w:name="_Toc501119179"/>
+      <w:bookmarkStart w:id="1" w:name="_Toc501119179"/>
       <w:r>
         <w:rPr>
           <w:rFonts w:ascii="Arial" w:hAnsi="Arial" w:cs="Arial"/>
         </w:rPr>
         <w:t>2. Problem Statement</w:t>
       </w:r>
-      <w:bookmarkEnd w:id="2"/>
+      <w:bookmarkEnd w:id="1"/>
     </w:p>
     <w:p>
       <w:pPr>
@@ -3007,6 +3019,8 @@
       <w:r>
         <w:tab/>
       </w:r>
+      <w:commentRangeStart w:id="2"/>
+      <w:commentRangeStart w:id="3"/>
       <w:r>
         <w:rPr>
           <w:rFonts w:ascii="Arial" w:hAnsi="Arial" w:cs="Arial"/>
@@ -3151,6 +3165,20 @@
         </w:rPr>
         <w:t>Some other goals that we intended to aim towards are: scalability, openness and transparency.</w:t>
       </w:r>
+      <w:commentRangeEnd w:id="2"/>
+      <w:r>
+        <w:rPr>
+          <w:rStyle w:val="CommentReference"/>
+        </w:rPr>
+        <w:commentReference w:id="2"/>
+      </w:r>
+      <w:commentRangeEnd w:id="3"/>
+      <w:r>
+        <w:rPr>
+          <w:rStyle w:val="CommentReference"/>
+        </w:rPr>
+        <w:commentReference w:id="3"/>
+      </w:r>
     </w:p>
     <w:p>
       <w:pPr>
@@ -3159,14 +3187,14 @@
           <w:rFonts w:ascii="Arial" w:hAnsi="Arial" w:cs="Arial"/>
         </w:rPr>
       </w:pPr>
-      <w:bookmarkStart w:id="3" w:name="_Toc501119180"/>
+      <w:bookmarkStart w:id="4" w:name="_Toc501119180"/>
       <w:r>
         <w:rPr>
           <w:rFonts w:ascii="Arial" w:hAnsi="Arial" w:cs="Arial"/>
         </w:rPr>
         <w:t>3. Development Process</w:t>
       </w:r>
-      <w:bookmarkEnd w:id="3"/>
+      <w:bookmarkEnd w:id="4"/>
     </w:p>
     <w:p>
       <w:pPr>
@@ -3178,6 +3206,8 @@
       <w:r>
         <w:tab/>
       </w:r>
+      <w:commentRangeStart w:id="5"/>
+      <w:commentRangeStart w:id="6"/>
       <w:r>
         <w:rPr>
           <w:rFonts w:ascii="Arial" w:hAnsi="Arial" w:cs="Arial"/>
@@ -3191,6 +3221,20 @@
           <w:sz w:val="24"/>
         </w:rPr>
         <w:t>we decided to follow a combination between Extreme Programming and SCRUM, as our development method, meaning that everything we managed to achieve in this project was done iteratively, each iteration having its own development phases.</w:t>
+      </w:r>
+      <w:commentRangeEnd w:id="5"/>
+      <w:r>
+        <w:rPr>
+          <w:rStyle w:val="CommentReference"/>
+        </w:rPr>
+        <w:commentReference w:id="5"/>
+      </w:r>
+      <w:commentRangeEnd w:id="6"/>
+      <w:r>
+        <w:rPr>
+          <w:rStyle w:val="CommentReference"/>
+        </w:rPr>
+        <w:commentReference w:id="6"/>
       </w:r>
     </w:p>
     <w:p>
@@ -3202,7 +3246,7 @@
           <w:szCs w:val="28"/>
         </w:rPr>
       </w:pPr>
-      <w:bookmarkStart w:id="4" w:name="_Toc501119181"/>
+      <w:bookmarkStart w:id="7" w:name="_Toc501119181"/>
       <w:r>
         <w:rPr>
           <w:rFonts w:ascii="Arial" w:hAnsi="Arial" w:cs="Arial"/>
@@ -3211,7 +3255,7 @@
         </w:rPr>
         <w:t>3.1. Requirements</w:t>
       </w:r>
-      <w:bookmarkEnd w:id="4"/>
+      <w:bookmarkEnd w:id="7"/>
     </w:p>
     <w:p>
       <w:pPr>
@@ -3289,8 +3333,9 @@
           <w:rFonts w:ascii="Arial" w:hAnsi="Arial" w:cs="Arial"/>
           <w:sz w:val="24"/>
         </w:rPr>
-        <w:t xml:space="preserve">should not make any difference, and all shall </w:t>
-      </w:r>
+        <w:t xml:space="preserve">should not make any difference, and all </w:t>
+      </w:r>
+      <w:commentRangeStart w:id="8"/>
       <w:r>
         <w:rPr>
           <w:rFonts w:ascii="Arial" w:hAnsi="Arial" w:cs="Arial"/>
@@ -3303,7 +3348,35 @@
           <w:rFonts w:ascii="Arial" w:hAnsi="Arial" w:cs="Arial"/>
           <w:sz w:val="24"/>
         </w:rPr>
-        <w:t xml:space="preserve"> and consuming the service. As a secondary aiming point, we wanted to make the system as fast as possible</w:t>
+        <w:t xml:space="preserve"> and consum</w:t>
+      </w:r>
+      <w:r>
+        <w:rPr>
+          <w:rFonts w:ascii="Arial" w:hAnsi="Arial" w:cs="Arial"/>
+          <w:sz w:val="24"/>
+        </w:rPr>
+        <w:t>e</w:t>
+      </w:r>
+      <w:r>
+        <w:rPr>
+          <w:rFonts w:ascii="Arial" w:hAnsi="Arial" w:cs="Arial"/>
+          <w:sz w:val="24"/>
+        </w:rPr>
+        <w:t xml:space="preserve"> the service</w:t>
+      </w:r>
+      <w:commentRangeEnd w:id="8"/>
+      <w:r>
+        <w:rPr>
+          <w:rStyle w:val="CommentReference"/>
+        </w:rPr>
+        <w:commentReference w:id="8"/>
+      </w:r>
+      <w:r>
+        <w:rPr>
+          <w:rFonts w:ascii="Arial" w:hAnsi="Arial" w:cs="Arial"/>
+          <w:sz w:val="24"/>
+        </w:rPr>
+        <w:t>. As a secondary aiming point, we wanted to make the system as fast as possible</w:t>
       </w:r>
       <w:r>
         <w:rPr>
@@ -3344,7 +3417,7 @@
           <w:szCs w:val="28"/>
         </w:rPr>
       </w:pPr>
-      <w:bookmarkStart w:id="5" w:name="_Toc501119182"/>
+      <w:bookmarkStart w:id="9" w:name="_Toc501119182"/>
       <w:r>
         <w:rPr>
           <w:rFonts w:ascii="Arial" w:hAnsi="Arial" w:cs="Arial"/>
@@ -3354,7 +3427,7 @@
         <w:lastRenderedPageBreak/>
         <w:t>3.2. Analysis</w:t>
       </w:r>
-      <w:bookmarkEnd w:id="5"/>
+      <w:bookmarkEnd w:id="9"/>
     </w:p>
     <w:p>
       <w:pPr>
@@ -3365,10 +3438,10 @@
           <w:rFonts w:ascii="Arial" w:hAnsi="Arial" w:cs="Arial"/>
         </w:rPr>
       </w:pPr>
-      <w:bookmarkStart w:id="6" w:name="_Toc500008909"/>
-      <w:bookmarkStart w:id="7" w:name="_Toc500258426"/>
-      <w:bookmarkStart w:id="8" w:name="_Toc500846908"/>
-      <w:bookmarkStart w:id="9" w:name="_Toc501119183"/>
+      <w:bookmarkStart w:id="10" w:name="_Toc500008909"/>
+      <w:bookmarkStart w:id="11" w:name="_Toc500258426"/>
+      <w:bookmarkStart w:id="12" w:name="_Toc500846908"/>
+      <w:bookmarkStart w:id="13" w:name="_Toc501119183"/>
       <w:r>
         <w:rPr>
           <w:rFonts w:ascii="Arial" w:hAnsi="Arial" w:cs="Arial"/>
@@ -3381,10 +3454,10 @@
         </w:rPr>
         <w:t>Type of Service</w:t>
       </w:r>
-      <w:bookmarkEnd w:id="6"/>
-      <w:bookmarkEnd w:id="7"/>
-      <w:bookmarkEnd w:id="8"/>
-      <w:bookmarkEnd w:id="9"/>
+      <w:bookmarkEnd w:id="10"/>
+      <w:bookmarkEnd w:id="11"/>
+      <w:bookmarkEnd w:id="12"/>
+      <w:bookmarkEnd w:id="13"/>
     </w:p>
     <w:p>
       <w:pPr>
@@ -3447,7 +3520,23 @@
           <w:sz w:val="24"/>
           <w:szCs w:val="28"/>
         </w:rPr>
-        <w:t>REST is not bound to a single protocol, which allows for greater extensibility of our software. Also, REST has relatively low degree of coupling between the client and the service allowing better maintainability for our service. Lastly, REST is stateless – messages exchanged between the server and the client have all the necessary information for the message to be processed.</w:t>
+        <w:t>REST is not bound to a single protocol, which allows for greater extensibility of our software. Also, REST has relatively low degree of coupling between the client and the service allowing better maintainability for our service. Lastly, REST is stateless – messages exchanged between the server and the client</w:t>
+      </w:r>
+      <w:r>
+        <w:rPr>
+          <w:rFonts w:ascii="Arial" w:hAnsi="Arial" w:cs="Arial"/>
+          <w:sz w:val="24"/>
+          <w:szCs w:val="28"/>
+        </w:rPr>
+        <w:t>,</w:t>
+      </w:r>
+      <w:r>
+        <w:rPr>
+          <w:rFonts w:ascii="Arial" w:hAnsi="Arial" w:cs="Arial"/>
+          <w:sz w:val="24"/>
+          <w:szCs w:val="28"/>
+        </w:rPr>
+        <w:t xml:space="preserve"> have all the necessary information for the message to be processed.</w:t>
       </w:r>
       <w:r>
         <w:rPr>
@@ -3609,16 +3698,16 @@
           <w:rFonts w:ascii="Arial" w:hAnsi="Arial" w:cs="Arial"/>
         </w:rPr>
       </w:pPr>
-      <w:bookmarkStart w:id="10" w:name="_Toc500846909"/>
-      <w:bookmarkStart w:id="11" w:name="_Toc501119184"/>
+      <w:bookmarkStart w:id="14" w:name="_Toc500846909"/>
+      <w:bookmarkStart w:id="15" w:name="_Toc501119184"/>
       <w:r>
         <w:rPr>
           <w:rFonts w:ascii="Arial" w:hAnsi="Arial" w:cs="Arial"/>
         </w:rPr>
         <w:t>Framework</w:t>
       </w:r>
-      <w:bookmarkEnd w:id="10"/>
-      <w:bookmarkEnd w:id="11"/>
+      <w:bookmarkEnd w:id="14"/>
+      <w:bookmarkEnd w:id="15"/>
     </w:p>
     <w:p>
       <w:pPr>
@@ -3755,7 +3844,21 @@
           <w:rFonts w:ascii="Arial" w:hAnsi="Arial" w:cs="Arial"/>
           <w:sz w:val="24"/>
         </w:rPr>
-        <w:t xml:space="preserve"> the difference in speed, at least for the number of users we anticipate, is so insignificant that its not worth the trade off with the compatibility WCF offers.</w:t>
+        <w:t xml:space="preserve"> the difference in speed, at least for the number of users we anticipate, is so insignificant that </w:t>
+      </w:r>
+      <w:r>
+        <w:rPr>
+          <w:rFonts w:ascii="Arial" w:hAnsi="Arial" w:cs="Arial"/>
+          <w:sz w:val="24"/>
+        </w:rPr>
+        <w:t>it’s</w:t>
+      </w:r>
+      <w:r>
+        <w:rPr>
+          <w:rFonts w:ascii="Arial" w:hAnsi="Arial" w:cs="Arial"/>
+          <w:sz w:val="24"/>
+        </w:rPr>
+        <w:t xml:space="preserve"> not worth the trade off with the compatibility WCF offers.</w:t>
       </w:r>
     </w:p>
     <w:p>
@@ -3769,14 +3872,14 @@
           <w:rFonts w:ascii="Arial" w:hAnsi="Arial" w:cs="Arial"/>
         </w:rPr>
       </w:pPr>
-      <w:bookmarkStart w:id="12" w:name="_Toc501119185"/>
+      <w:bookmarkStart w:id="16" w:name="_Toc501119185"/>
       <w:r>
         <w:rPr>
           <w:rFonts w:ascii="Arial" w:hAnsi="Arial" w:cs="Arial"/>
         </w:rPr>
         <w:t>Database</w:t>
       </w:r>
-      <w:bookmarkEnd w:id="12"/>
+      <w:bookmarkEnd w:id="16"/>
     </w:p>
     <w:p>
       <w:pPr>
@@ -3891,14 +3994,14 @@
           <w:rFonts w:ascii="Arial" w:hAnsi="Arial" w:cs="Arial"/>
         </w:rPr>
       </w:pPr>
-      <w:bookmarkStart w:id="13" w:name="_Toc501119186"/>
+      <w:bookmarkStart w:id="17" w:name="_Toc501119186"/>
       <w:r>
         <w:rPr>
           <w:rFonts w:ascii="Arial" w:hAnsi="Arial" w:cs="Arial"/>
         </w:rPr>
         <w:t>Clients</w:t>
       </w:r>
-      <w:bookmarkEnd w:id="13"/>
+      <w:bookmarkEnd w:id="17"/>
     </w:p>
     <w:p>
       <w:pPr>
@@ -3908,7 +4011,7 @@
           <w:sz w:val="24"/>
         </w:rPr>
       </w:pPr>
-      <w:bookmarkStart w:id="14" w:name="_Toc501119187"/>
+      <w:bookmarkStart w:id="18" w:name="_Toc501119187"/>
       <w:r>
         <w:rPr>
           <w:rFonts w:ascii="Arial" w:hAnsi="Arial" w:cs="Arial"/>
@@ -3916,7 +4019,7 @@
         </w:rPr>
         <w:t>d.1. Dedicated Client</w:t>
       </w:r>
-      <w:bookmarkEnd w:id="14"/>
+      <w:bookmarkEnd w:id="18"/>
     </w:p>
     <w:p>
       <w:pPr>
@@ -4075,7 +4178,7 @@
           <w:sz w:val="24"/>
         </w:rPr>
       </w:pPr>
-      <w:bookmarkStart w:id="15" w:name="_Toc501119188"/>
+      <w:bookmarkStart w:id="19" w:name="_Toc501119188"/>
       <w:r>
         <w:rPr>
           <w:rFonts w:ascii="Arial" w:hAnsi="Arial" w:cs="Arial"/>
@@ -4083,7 +4186,7 @@
         </w:rPr>
         <w:t>d.2. Web Client</w:t>
       </w:r>
-      <w:bookmarkEnd w:id="15"/>
+      <w:bookmarkEnd w:id="19"/>
     </w:p>
     <w:p>
       <w:pPr>
@@ -4273,7 +4376,7 @@
           <w:rFonts w:ascii="Arial" w:hAnsi="Arial" w:cs="Arial"/>
         </w:rPr>
       </w:pPr>
-      <w:bookmarkStart w:id="16" w:name="_Toc501119189"/>
+      <w:bookmarkStart w:id="20" w:name="_Toc501119189"/>
       <w:r>
         <w:rPr>
           <w:rFonts w:ascii="Arial" w:hAnsi="Arial" w:cs="Arial"/>
@@ -4281,7 +4384,7 @@
         <w:lastRenderedPageBreak/>
         <w:t>Middleware</w:t>
       </w:r>
-      <w:bookmarkEnd w:id="16"/>
+      <w:bookmarkEnd w:id="20"/>
     </w:p>
     <w:p>
       <w:pPr>
@@ -4291,7 +4394,7 @@
           <w:sz w:val="24"/>
         </w:rPr>
       </w:pPr>
-      <w:bookmarkStart w:id="17" w:name="_Toc501119190"/>
+      <w:bookmarkStart w:id="21" w:name="_Toc501119190"/>
       <w:r>
         <w:rPr>
           <w:rFonts w:ascii="Arial" w:hAnsi="Arial" w:cs="Arial"/>
@@ -4299,7 +4402,7 @@
         </w:rPr>
         <w:t>e.1. Service-Database</w:t>
       </w:r>
-      <w:bookmarkEnd w:id="17"/>
+      <w:bookmarkEnd w:id="21"/>
     </w:p>
     <w:p>
       <w:pPr>
@@ -4331,15 +4434,17 @@
           <w:sz w:val="24"/>
           <w:szCs w:val="24"/>
         </w:rPr>
-        <w:t>On one hand ADO.NET Entity Framework has better security, data encapsulation and helps reducing the redundant code, all of which were strong reasons to consider using it, however cons such as slightly slower performance and lack of optimization in terms of a flexible database model, determined us to go with ADO.NET, which even tough has bigger queries and is slightly harder to use, does not require to know the database model beforehand</w:t>
-      </w:r>
+        <w:t xml:space="preserve">On one hand ADO.NET Entity Framework has better security, data encapsulation and helps reducing the redundant code, all of which were strong reasons to consider using it, however cons such as slightly slower performance and lack of optimization in terms of a flexible database model, determined us to go with ADO.NET, which even tough has bigger queries and is slightly harder to use, </w:t>
+      </w:r>
+      <w:commentRangeStart w:id="22"/>
+      <w:commentRangeStart w:id="23"/>
       <w:r>
         <w:rPr>
           <w:rFonts w:ascii="Arial" w:hAnsi="Arial" w:cs="Arial"/>
           <w:sz w:val="24"/>
           <w:szCs w:val="24"/>
         </w:rPr>
-        <w:t xml:space="preserve"> and not making spike on new technology</w:t>
+        <w:t>does not require</w:t>
       </w:r>
       <w:r>
         <w:rPr>
@@ -4347,6 +4452,52 @@
           <w:sz w:val="24"/>
           <w:szCs w:val="24"/>
         </w:rPr>
+        <w:t>, the program,</w:t>
+      </w:r>
+      <w:r>
+        <w:rPr>
+          <w:rFonts w:ascii="Arial" w:hAnsi="Arial" w:cs="Arial"/>
+          <w:sz w:val="24"/>
+          <w:szCs w:val="24"/>
+        </w:rPr>
+        <w:t xml:space="preserve"> to know the database model beforehand</w:t>
+      </w:r>
+      <w:r>
+        <w:rPr>
+          <w:rFonts w:ascii="Arial" w:hAnsi="Arial" w:cs="Arial"/>
+          <w:sz w:val="24"/>
+          <w:szCs w:val="24"/>
+        </w:rPr>
+        <w:t xml:space="preserve"> </w:t>
+      </w:r>
+      <w:commentRangeEnd w:id="22"/>
+      <w:r>
+        <w:rPr>
+          <w:rStyle w:val="CommentReference"/>
+        </w:rPr>
+        <w:commentReference w:id="22"/>
+      </w:r>
+      <w:commentRangeEnd w:id="23"/>
+      <w:r>
+        <w:rPr>
+          <w:rStyle w:val="CommentReference"/>
+        </w:rPr>
+        <w:commentReference w:id="23"/>
+      </w:r>
+      <w:r>
+        <w:rPr>
+          <w:rFonts w:ascii="Arial" w:hAnsi="Arial" w:cs="Arial"/>
+          <w:sz w:val="24"/>
+          <w:szCs w:val="24"/>
+        </w:rPr>
+        <w:t>and not making spike on new technology</w:t>
+      </w:r>
+      <w:r>
+        <w:rPr>
+          <w:rFonts w:ascii="Arial" w:hAnsi="Arial" w:cs="Arial"/>
+          <w:sz w:val="24"/>
+          <w:szCs w:val="24"/>
+        </w:rPr>
         <w:t>, mak</w:t>
       </w:r>
       <w:r>
@@ -4374,7 +4525,7 @@
           <w:sz w:val="24"/>
         </w:rPr>
       </w:pPr>
-      <w:bookmarkStart w:id="18" w:name="_Toc501119191"/>
+      <w:bookmarkStart w:id="24" w:name="_Toc501119191"/>
       <w:r>
         <w:rPr>
           <w:rFonts w:ascii="Arial" w:hAnsi="Arial" w:cs="Arial"/>
@@ -4382,7 +4533,7 @@
         </w:rPr>
         <w:t>e.2. Service-Clients</w:t>
       </w:r>
-      <w:bookmarkEnd w:id="18"/>
+      <w:bookmarkEnd w:id="24"/>
     </w:p>
     <w:p>
       <w:pPr>
@@ -4527,14 +4678,14 @@
           <w:rFonts w:ascii="Arial" w:hAnsi="Arial" w:cs="Arial"/>
         </w:rPr>
       </w:pPr>
-      <w:bookmarkStart w:id="19" w:name="_Toc501119192"/>
+      <w:bookmarkStart w:id="25" w:name="_Toc501119192"/>
       <w:r>
         <w:rPr>
           <w:rFonts w:ascii="Arial" w:hAnsi="Arial" w:cs="Arial"/>
         </w:rPr>
         <w:t>Concurrency</w:t>
       </w:r>
-      <w:bookmarkEnd w:id="19"/>
+      <w:bookmarkEnd w:id="25"/>
     </w:p>
     <w:p>
       <w:pPr>
@@ -4832,7 +4983,7 @@
           <w:szCs w:val="28"/>
         </w:rPr>
       </w:pPr>
-      <w:bookmarkStart w:id="20" w:name="_Toc501119193"/>
+      <w:bookmarkStart w:id="26" w:name="_Toc501119193"/>
       <w:r>
         <w:rPr>
           <w:rFonts w:ascii="Arial" w:hAnsi="Arial" w:cs="Arial"/>
@@ -4841,7 +4992,7 @@
         </w:rPr>
         <w:t>3.3. Design</w:t>
       </w:r>
-      <w:bookmarkEnd w:id="20"/>
+      <w:bookmarkEnd w:id="26"/>
     </w:p>
     <w:p>
       <w:pPr>
@@ -4850,14 +5001,14 @@
           <w:rFonts w:ascii="Arial" w:hAnsi="Arial" w:cs="Arial"/>
         </w:rPr>
       </w:pPr>
-      <w:bookmarkStart w:id="21" w:name="_Toc501119194"/>
+      <w:bookmarkStart w:id="27" w:name="_Toc501119194"/>
       <w:r>
         <w:rPr>
           <w:rFonts w:ascii="Arial" w:hAnsi="Arial" w:cs="Arial"/>
         </w:rPr>
         <w:t>a. Domain Model</w:t>
       </w:r>
-      <w:bookmarkEnd w:id="21"/>
+      <w:bookmarkEnd w:id="27"/>
     </w:p>
     <w:p>
       <w:pPr>
@@ -5020,7 +5171,7 @@
                     <pic:cNvPicPr/>
                   </pic:nvPicPr>
                   <pic:blipFill>
-                    <a:blip r:embed="rId9">
+                    <a:blip r:embed="rId12">
                       <a:extLst>
                         <a:ext uri="{28A0092B-C50C-407E-A947-70E740481C1C}">
                           <a14:useLocalDpi xmlns:a14="http://schemas.microsoft.com/office/drawing/2010/main" val="0"/>
@@ -5314,14 +5465,14 @@
           <w:rFonts w:ascii="Arial" w:hAnsi="Arial" w:cs="Arial"/>
         </w:rPr>
       </w:pPr>
-      <w:bookmarkStart w:id="22" w:name="_Toc501119195"/>
+      <w:bookmarkStart w:id="28" w:name="_Toc501119195"/>
       <w:r>
         <w:rPr>
           <w:rFonts w:ascii="Arial" w:hAnsi="Arial" w:cs="Arial"/>
         </w:rPr>
         <w:t>b. Database Model</w:t>
       </w:r>
-      <w:bookmarkEnd w:id="22"/>
+      <w:bookmarkEnd w:id="28"/>
     </w:p>
     <w:p>
       <w:pPr>
@@ -5348,7 +5499,7 @@
                     <pic:cNvPicPr/>
                   </pic:nvPicPr>
                   <pic:blipFill>
-                    <a:blip r:embed="rId10"/>
+                    <a:blip r:embed="rId13"/>
                     <a:stretch>
                       <a:fillRect/>
                     </a:stretch>
@@ -5405,7 +5556,7 @@
           <w:szCs w:val="24"/>
           <w:shd w:val="clear" w:color="auto" w:fill="FFFFFF"/>
         </w:rPr>
-        <w:t>Figure 2 represents how our database looks like. And as you can see we have color coded it: Red represents who did something, Magenta represents when something was done, Blue what was done, and Green is our way of handling Many-to-Many relations, in order to respect the 3 Normalization Forms. Also, the relationship between Magenta and Blue is of inheritance type.</w:t>
+        <w:t xml:space="preserve">Figure 2 represents how our database looks like. And as you can see we have color coded it: Red represents who did something, Magenta represents when something was done, Blue what was done, and Green is our way of handling Many-to-Many relations, in order to respect the 3 Normalization Forms. </w:t>
       </w:r>
     </w:p>
     <w:p/>
@@ -5416,7 +5567,7 @@
           <w:rFonts w:ascii="Arial" w:hAnsi="Arial" w:cs="Arial"/>
         </w:rPr>
       </w:pPr>
-      <w:bookmarkStart w:id="23" w:name="_Toc501119196"/>
+      <w:bookmarkStart w:id="29" w:name="_Toc501119196"/>
       <w:r>
         <w:rPr>
           <w:noProof/>
@@ -5454,7 +5605,7 @@
                     <pic:cNvPicPr/>
                   </pic:nvPicPr>
                   <pic:blipFill>
-                    <a:blip r:embed="rId11">
+                    <a:blip r:embed="rId14">
                       <a:extLst>
                         <a:ext uri="{28A0092B-C50C-407E-A947-70E740481C1C}">
                           <a14:useLocalDpi xmlns:a14="http://schemas.microsoft.com/office/drawing/2010/main" val="0"/>
@@ -5492,7 +5643,7 @@
         </w:rPr>
         <w:t>. Service Architecture</w:t>
       </w:r>
-      <w:bookmarkEnd w:id="23"/>
+      <w:bookmarkEnd w:id="29"/>
     </w:p>
     <w:p>
       <w:pPr>
@@ -5574,14 +5725,14 @@
           <w:rFonts w:ascii="Arial" w:hAnsi="Arial" w:cs="Arial"/>
         </w:rPr>
       </w:pPr>
-      <w:bookmarkStart w:id="24" w:name="_Toc501119197"/>
+      <w:bookmarkStart w:id="30" w:name="_Toc501119197"/>
       <w:r>
         <w:rPr>
           <w:rFonts w:ascii="Arial" w:hAnsi="Arial" w:cs="Arial"/>
         </w:rPr>
         <w:t>d. Design Class Diagram</w:t>
       </w:r>
-      <w:bookmarkEnd w:id="24"/>
+      <w:bookmarkEnd w:id="30"/>
     </w:p>
     <w:p>
       <w:pPr>
@@ -5628,7 +5779,7 @@
                     <pic:cNvPicPr/>
                   </pic:nvPicPr>
                   <pic:blipFill>
-                    <a:blip r:embed="rId12">
+                    <a:blip r:embed="rId15">
                       <a:extLst>
                         <a:ext uri="{28A0092B-C50C-407E-A947-70E740481C1C}">
                           <a14:useLocalDpi xmlns:a14="http://schemas.microsoft.com/office/drawing/2010/main" val="0"/>
@@ -5954,7 +6105,7 @@
           <w:szCs w:val="28"/>
         </w:rPr>
       </w:pPr>
-      <w:bookmarkStart w:id="25" w:name="_Toc501119198"/>
+      <w:bookmarkStart w:id="31" w:name="_Toc501119198"/>
       <w:r>
         <w:rPr>
           <w:rFonts w:ascii="Arial" w:hAnsi="Arial" w:cs="Arial"/>
@@ -5964,7 +6115,7 @@
         <w:lastRenderedPageBreak/>
         <w:t>3.4. Implementation</w:t>
       </w:r>
-      <w:bookmarkEnd w:id="25"/>
+      <w:bookmarkEnd w:id="31"/>
     </w:p>
     <w:p>
       <w:pPr>
@@ -5973,7 +6124,7 @@
           <w:rFonts w:ascii="Arial" w:hAnsi="Arial" w:cs="Arial"/>
         </w:rPr>
       </w:pPr>
-      <w:bookmarkStart w:id="26" w:name="_Toc501119199"/>
+      <w:bookmarkStart w:id="32" w:name="_Toc501119199"/>
       <w:r>
         <w:rPr>
           <w:rFonts w:ascii="Arial" w:hAnsi="Arial" w:cs="Arial"/>
@@ -5986,7 +6137,7 @@
         </w:rPr>
         <w:t>Concurrency</w:t>
       </w:r>
-      <w:bookmarkEnd w:id="26"/>
+      <w:bookmarkEnd w:id="32"/>
     </w:p>
     <w:p>
       <w:pPr>
@@ -6135,7 +6286,7 @@
                     <pic:cNvPicPr/>
                   </pic:nvPicPr>
                   <pic:blipFill>
-                    <a:blip r:embed="rId13">
+                    <a:blip r:embed="rId16">
                       <a:extLst>
                         <a:ext uri="{28A0092B-C50C-407E-A947-70E740481C1C}">
                           <a14:useLocalDpi xmlns:a14="http://schemas.microsoft.com/office/drawing/2010/main" val="0"/>
@@ -6331,9 +6482,9 @@
           <w:rFonts w:ascii="Arial" w:hAnsi="Arial" w:cs="Arial"/>
         </w:rPr>
       </w:pPr>
-      <w:bookmarkStart w:id="27" w:name="_Toc500258464"/>
-      <w:bookmarkStart w:id="28" w:name="_Toc500846918"/>
-      <w:bookmarkStart w:id="29" w:name="_Toc501119200"/>
+      <w:bookmarkStart w:id="33" w:name="_Toc500258464"/>
+      <w:bookmarkStart w:id="34" w:name="_Toc500846918"/>
+      <w:bookmarkStart w:id="35" w:name="_Toc501119200"/>
       <w:r>
         <w:rPr>
           <w:rFonts w:ascii="Arial" w:hAnsi="Arial" w:cs="Arial"/>
@@ -6352,17 +6503,17 @@
         </w:rPr>
         <w:t xml:space="preserve"> </w:t>
       </w:r>
-      <w:bookmarkStart w:id="30" w:name="_Toc500008947"/>
+      <w:bookmarkStart w:id="36" w:name="_Toc500008947"/>
       <w:r>
         <w:rPr>
           <w:rFonts w:ascii="Arial" w:hAnsi="Arial" w:cs="Arial"/>
         </w:rPr>
         <w:t>Security</w:t>
       </w:r>
-      <w:bookmarkEnd w:id="27"/>
-      <w:bookmarkEnd w:id="28"/>
-      <w:bookmarkEnd w:id="29"/>
-      <w:bookmarkEnd w:id="30"/>
+      <w:bookmarkEnd w:id="33"/>
+      <w:bookmarkEnd w:id="34"/>
+      <w:bookmarkEnd w:id="35"/>
+      <w:bookmarkEnd w:id="36"/>
     </w:p>
     <w:p>
       <w:pPr>
@@ -6372,8 +6523,8 @@
           <w:sz w:val="24"/>
         </w:rPr>
       </w:pPr>
-      <w:bookmarkStart w:id="31" w:name="_Toc500846919"/>
-      <w:bookmarkStart w:id="32" w:name="_Toc501119201"/>
+      <w:bookmarkStart w:id="37" w:name="_Toc500846919"/>
+      <w:bookmarkStart w:id="38" w:name="_Toc501119201"/>
       <w:r>
         <w:rPr>
           <w:rFonts w:ascii="Arial" w:hAnsi="Arial" w:cs="Arial"/>
@@ -6388,8 +6539,8 @@
         </w:rPr>
         <w:t xml:space="preserve"> Password storage</w:t>
       </w:r>
-      <w:bookmarkEnd w:id="31"/>
-      <w:bookmarkEnd w:id="32"/>
+      <w:bookmarkEnd w:id="37"/>
+      <w:bookmarkEnd w:id="38"/>
     </w:p>
     <w:p>
       <w:pPr>
@@ -6418,8 +6569,8 @@
           <w:rFonts w:ascii="Arial" w:hAnsi="Arial" w:cs="Arial"/>
         </w:rPr>
       </w:pPr>
-      <w:bookmarkStart w:id="33" w:name="_Toc500846920"/>
-      <w:bookmarkStart w:id="34" w:name="_Toc501119202"/>
+      <w:bookmarkStart w:id="39" w:name="_Toc500846920"/>
+      <w:bookmarkStart w:id="40" w:name="_Toc501119202"/>
       <w:r>
         <w:rPr>
           <w:rFonts w:ascii="Arial" w:hAnsi="Arial" w:cs="Arial"/>
@@ -6439,8 +6590,8 @@
         </w:rPr>
         <w:t>***</w:t>
       </w:r>
-      <w:bookmarkEnd w:id="33"/>
-      <w:bookmarkEnd w:id="34"/>
+      <w:bookmarkEnd w:id="39"/>
+      <w:bookmarkEnd w:id="40"/>
     </w:p>
     <w:p>
       <w:pPr>
@@ -6488,7 +6639,7 @@
                     <pic:cNvPicPr/>
                   </pic:nvPicPr>
                   <pic:blipFill>
-                    <a:blip r:embed="rId14">
+                    <a:blip r:embed="rId17">
                       <a:extLst>
                         <a:ext uri="{28A0092B-C50C-407E-A947-70E740481C1C}">
                           <a14:useLocalDpi xmlns:a14="http://schemas.microsoft.com/office/drawing/2010/main" val="0"/>
@@ -6665,7 +6816,39 @@
           <w:sz w:val="24"/>
           <w:szCs w:val="24"/>
         </w:rPr>
-        <w:t>, any user introducing such type of statements could potentially drop the database, or even worse, get someone else’s private information, essentially transforming our service into malware.</w:t>
+        <w:t xml:space="preserve">, any user introducing such type of statements could potentially drop the database, </w:t>
+      </w:r>
+      <w:commentRangeStart w:id="41"/>
+      <w:commentRangeStart w:id="42"/>
+      <w:r>
+        <w:rPr>
+          <w:rFonts w:ascii="Arial" w:hAnsi="Arial" w:cs="Arial"/>
+          <w:sz w:val="24"/>
+          <w:szCs w:val="24"/>
+        </w:rPr>
+        <w:t>or even worse</w:t>
+      </w:r>
+      <w:commentRangeEnd w:id="41"/>
+      <w:r>
+        <w:rPr>
+          <w:rStyle w:val="CommentReference"/>
+        </w:rPr>
+        <w:commentReference w:id="41"/>
+      </w:r>
+      <w:commentRangeEnd w:id="42"/>
+      <w:r>
+        <w:rPr>
+          <w:rStyle w:val="CommentReference"/>
+        </w:rPr>
+        <w:commentReference w:id="42"/>
+      </w:r>
+      <w:r>
+        <w:rPr>
+          <w:rFonts w:ascii="Arial" w:hAnsi="Arial" w:cs="Arial"/>
+          <w:sz w:val="24"/>
+          <w:szCs w:val="24"/>
+        </w:rPr>
+        <w:t>, get someone else’s private information, essentially transforming our service into malware.</w:t>
       </w:r>
     </w:p>
     <w:p>
@@ -6709,7 +6892,7 @@
                     <pic:cNvPicPr/>
                   </pic:nvPicPr>
                   <pic:blipFill>
-                    <a:blip r:embed="rId15">
+                    <a:blip r:embed="rId18">
                       <a:extLst>
                         <a:ext uri="{28A0092B-C50C-407E-A947-70E740481C1C}">
                           <a14:useLocalDpi xmlns:a14="http://schemas.microsoft.com/office/drawing/2010/main" val="0"/>
@@ -6887,8 +7070,8 @@
           <w:sz w:val="24"/>
         </w:rPr>
       </w:pPr>
-      <w:bookmarkStart w:id="35" w:name="_Toc500846921"/>
-      <w:bookmarkStart w:id="36" w:name="_Toc501119203"/>
+      <w:bookmarkStart w:id="43" w:name="_Toc500846921"/>
+      <w:bookmarkStart w:id="44" w:name="_Toc501119203"/>
       <w:r>
         <w:rPr>
           <w:rFonts w:ascii="Arial" w:hAnsi="Arial" w:cs="Arial"/>
@@ -6903,8 +7086,8 @@
         </w:rPr>
         <w:t>. Man-in-Middle</w:t>
       </w:r>
-      <w:bookmarkEnd w:id="35"/>
-      <w:bookmarkEnd w:id="36"/>
+      <w:bookmarkEnd w:id="43"/>
+      <w:bookmarkEnd w:id="44"/>
     </w:p>
     <w:p>
       <w:pPr>
@@ -7026,7 +7209,16 @@
           <w:rFonts w:ascii="Arial" w:hAnsi="Arial" w:cs="Arial"/>
           <w:sz w:val="24"/>
         </w:rPr>
-        <w:t>, preventing the hacker from using any data they might have collected, simply because it’s unreadable</w:t>
+        <w:t xml:space="preserve">, preventing the hacker from using any data they might have collected, simply because it’s </w:t>
+      </w:r>
+      <w:commentRangeStart w:id="45"/>
+      <w:commentRangeStart w:id="46"/>
+      <w:r>
+        <w:rPr>
+          <w:rFonts w:ascii="Arial" w:hAnsi="Arial" w:cs="Arial"/>
+          <w:sz w:val="24"/>
+        </w:rPr>
+        <w:t>unreadable</w:t>
       </w:r>
       <w:r>
         <w:rPr>
@@ -7035,6 +7227,20 @@
         </w:rPr>
         <w:t>.</w:t>
       </w:r>
+      <w:commentRangeEnd w:id="45"/>
+      <w:r>
+        <w:rPr>
+          <w:rStyle w:val="CommentReference"/>
+        </w:rPr>
+        <w:commentReference w:id="45"/>
+      </w:r>
+      <w:commentRangeEnd w:id="46"/>
+      <w:r>
+        <w:rPr>
+          <w:rStyle w:val="CommentReference"/>
+        </w:rPr>
+        <w:commentReference w:id="46"/>
+      </w:r>
     </w:p>
     <w:p>
       <w:pPr>
@@ -7043,7 +7249,7 @@
           <w:rFonts w:ascii="Arial" w:hAnsi="Arial" w:cs="Arial"/>
         </w:rPr>
       </w:pPr>
-      <w:bookmarkStart w:id="37" w:name="_Toc501119204"/>
+      <w:bookmarkStart w:id="47" w:name="_Toc501119204"/>
       <w:r>
         <w:rPr>
           <w:rFonts w:ascii="Arial" w:hAnsi="Arial" w:cs="Arial"/>
@@ -7057,7 +7263,7 @@
         </w:rPr>
         <w:t>Database Triggers</w:t>
       </w:r>
-      <w:bookmarkEnd w:id="37"/>
+      <w:bookmarkEnd w:id="47"/>
     </w:p>
     <w:p>
       <w:pPr>
@@ -7116,7 +7322,7 @@
                     <pic:cNvPicPr/>
                   </pic:nvPicPr>
                   <pic:blipFill>
-                    <a:blip r:embed="rId16"/>
+                    <a:blip r:embed="rId19"/>
                     <a:stretch>
                       <a:fillRect/>
                     </a:stretch>
@@ -7181,7 +7387,7 @@
           <w:shd w:val="clear" w:color="auto" w:fill="FFFFFF"/>
         </w:rPr>
       </w:pPr>
-      <w:bookmarkStart w:id="38" w:name="_Toc501119205"/>
+      <w:bookmarkStart w:id="48" w:name="_Toc501119205"/>
       <w:r>
         <w:rPr>
           <w:rFonts w:ascii="Arial" w:hAnsi="Arial" w:cs="Arial"/>
@@ -7196,7 +7402,7 @@
         </w:rPr>
         <w:t>s to the clients</w:t>
       </w:r>
-      <w:bookmarkEnd w:id="38"/>
+      <w:bookmarkEnd w:id="48"/>
     </w:p>
     <w:p>
       <w:pPr>
@@ -7249,7 +7455,7 @@
                     <pic:cNvPicPr/>
                   </pic:nvPicPr>
                   <pic:blipFill>
-                    <a:blip r:embed="rId17">
+                    <a:blip r:embed="rId20">
                       <a:extLst>
                         <a:ext uri="{28A0092B-C50C-407E-A947-70E740481C1C}">
                           <a14:useLocalDpi xmlns:a14="http://schemas.microsoft.com/office/drawing/2010/main" val="0"/>
@@ -7357,7 +7563,7 @@
                     <pic:cNvPicPr/>
                   </pic:nvPicPr>
                   <pic:blipFill>
-                    <a:blip r:embed="rId18">
+                    <a:blip r:embed="rId21">
                       <a:extLst>
                         <a:ext uri="{28A0092B-C50C-407E-A947-70E740481C1C}">
                           <a14:useLocalDpi xmlns:a14="http://schemas.microsoft.com/office/drawing/2010/main" val="0"/>
@@ -7658,7 +7864,7 @@
                     <pic:cNvPicPr/>
                   </pic:nvPicPr>
                   <pic:blipFill>
-                    <a:blip r:embed="rId19">
+                    <a:blip r:embed="rId22">
                       <a:extLst>
                         <a:ext uri="{28A0092B-C50C-407E-A947-70E740481C1C}">
                           <a14:useLocalDpi xmlns:a14="http://schemas.microsoft.com/office/drawing/2010/main" val="0"/>
@@ -7852,7 +8058,7 @@
                     <pic:cNvPicPr/>
                   </pic:nvPicPr>
                   <pic:blipFill>
-                    <a:blip r:embed="rId20"/>
+                    <a:blip r:embed="rId23"/>
                     <a:stretch>
                       <a:fillRect/>
                     </a:stretch>
@@ -7991,7 +8197,7 @@
           <w:rFonts w:ascii="Arial" w:hAnsi="Arial" w:cs="Arial"/>
         </w:rPr>
       </w:pPr>
-      <w:bookmarkStart w:id="39" w:name="_Toc501119206"/>
+      <w:bookmarkStart w:id="49" w:name="_Toc501119206"/>
       <w:r>
         <w:rPr>
           <w:rFonts w:ascii="Arial" w:hAnsi="Arial" w:cs="Arial"/>
@@ -8010,7 +8216,7 @@
         </w:rPr>
         <w:t>Keeping connection to clients from timing-out</w:t>
       </w:r>
-      <w:bookmarkEnd w:id="39"/>
+      <w:bookmarkEnd w:id="49"/>
     </w:p>
     <w:p>
       <w:pPr>
@@ -8122,7 +8328,7 @@
                     </pic:cNvPicPr>
                   </pic:nvPicPr>
                   <pic:blipFill>
-                    <a:blip r:embed="rId21">
+                    <a:blip r:embed="rId24">
                       <a:extLst>
                         <a:ext uri="{28A0092B-C50C-407E-A947-70E740481C1C}">
                           <a14:useLocalDpi xmlns:a14="http://schemas.microsoft.com/office/drawing/2010/main" val="0"/>
@@ -8281,7 +8487,7 @@
           <w:szCs w:val="28"/>
         </w:rPr>
       </w:pPr>
-      <w:bookmarkStart w:id="40" w:name="_Toc501119207"/>
+      <w:bookmarkStart w:id="50" w:name="_Toc501119207"/>
       <w:r>
         <w:rPr>
           <w:rFonts w:ascii="Arial" w:hAnsi="Arial" w:cs="Arial"/>
@@ -8290,7 +8496,7 @@
         </w:rPr>
         <w:t>3.5. Tests</w:t>
       </w:r>
-      <w:bookmarkEnd w:id="40"/>
+      <w:bookmarkEnd w:id="50"/>
     </w:p>
     <w:p>
       <w:pPr>
@@ -8299,14 +8505,14 @@
           <w:rFonts w:ascii="Arial" w:hAnsi="Arial" w:cs="Arial"/>
         </w:rPr>
       </w:pPr>
-      <w:bookmarkStart w:id="41" w:name="_Toc501119208"/>
+      <w:bookmarkStart w:id="51" w:name="_Toc501119208"/>
       <w:r>
         <w:rPr>
           <w:rFonts w:ascii="Arial" w:hAnsi="Arial" w:cs="Arial"/>
         </w:rPr>
         <w:t>a. Testing the system</w:t>
       </w:r>
-      <w:bookmarkEnd w:id="41"/>
+      <w:bookmarkEnd w:id="51"/>
     </w:p>
     <w:p>
       <w:pPr>
@@ -8390,10 +8596,10 @@
           <w:rFonts w:ascii="Arial" w:hAnsi="Arial" w:cs="Arial"/>
         </w:rPr>
       </w:pPr>
-      <w:bookmarkStart w:id="42" w:name="_Toc500008949"/>
-      <w:bookmarkStart w:id="43" w:name="_Toc500258466"/>
-      <w:bookmarkStart w:id="44" w:name="_Toc500846923"/>
-      <w:bookmarkStart w:id="45" w:name="_Toc501119209"/>
+      <w:bookmarkStart w:id="52" w:name="_Toc500008949"/>
+      <w:bookmarkStart w:id="53" w:name="_Toc500258466"/>
+      <w:bookmarkStart w:id="54" w:name="_Toc500846923"/>
+      <w:bookmarkStart w:id="55" w:name="_Toc501119209"/>
       <w:r>
         <w:rPr>
           <w:rFonts w:ascii="Arial" w:hAnsi="Arial" w:cs="Arial"/>
@@ -8406,10 +8612,10 @@
         </w:rPr>
         <w:t>. Performance</w:t>
       </w:r>
-      <w:bookmarkEnd w:id="42"/>
-      <w:bookmarkEnd w:id="43"/>
-      <w:bookmarkEnd w:id="44"/>
-      <w:bookmarkEnd w:id="45"/>
+      <w:bookmarkEnd w:id="52"/>
+      <w:bookmarkEnd w:id="53"/>
+      <w:bookmarkEnd w:id="54"/>
+      <w:bookmarkEnd w:id="55"/>
     </w:p>
     <w:p>
       <w:pPr>
@@ -8594,7 +8800,7 @@
             <wp:cNvGraphicFramePr/>
             <a:graphic xmlns:a="http://schemas.openxmlformats.org/drawingml/2006/main">
               <a:graphicData uri="http://schemas.openxmlformats.org/drawingml/2006/chart">
-                <c:chart xmlns:c="http://schemas.openxmlformats.org/drawingml/2006/chart" xmlns:r="http://schemas.openxmlformats.org/officeDocument/2006/relationships" r:id="rId22"/>
+                <c:chart xmlns:c="http://schemas.openxmlformats.org/drawingml/2006/chart" xmlns:r="http://schemas.openxmlformats.org/officeDocument/2006/relationships" r:id="rId25"/>
               </a:graphicData>
             </a:graphic>
           </wp:inline>
@@ -8648,7 +8854,16 @@
           <w:rFonts w:ascii="Arial" w:hAnsi="Arial" w:cs="Arial"/>
           <w:sz w:val="24"/>
         </w:rPr>
-        <w:t xml:space="preserve"> Compared to the time it took to join a chatroom as a group of 20 users simultaneously which was 454 milliseconds, we can </w:t>
+        <w:t xml:space="preserve"> </w:t>
+      </w:r>
+      <w:commentRangeStart w:id="56"/>
+      <w:commentRangeStart w:id="57"/>
+      <w:r>
+        <w:rPr>
+          <w:rFonts w:ascii="Arial" w:hAnsi="Arial" w:cs="Arial"/>
+          <w:sz w:val="24"/>
+        </w:rPr>
+        <w:t xml:space="preserve">Compared to the time it took to join a chatroom as a group of 20 users simultaneously which was 454 milliseconds, we can </w:t>
       </w:r>
       <w:r>
         <w:rPr>
@@ -8670,6 +8885,20 @@
           <w:sz w:val="24"/>
         </w:rPr>
         <w:t>, and can safely assume that the service will be able to handle at least 50 concurrent clients.</w:t>
+      </w:r>
+      <w:commentRangeEnd w:id="56"/>
+      <w:r>
+        <w:rPr>
+          <w:rStyle w:val="CommentReference"/>
+        </w:rPr>
+        <w:commentReference w:id="56"/>
+      </w:r>
+      <w:commentRangeEnd w:id="57"/>
+      <w:r>
+        <w:rPr>
+          <w:rStyle w:val="CommentReference"/>
+        </w:rPr>
+        <w:commentReference w:id="57"/>
       </w:r>
     </w:p>
     <w:p>
@@ -8711,7 +8940,7 @@
             <wp:cNvGraphicFramePr/>
             <a:graphic xmlns:a="http://schemas.openxmlformats.org/drawingml/2006/main">
               <a:graphicData uri="http://schemas.openxmlformats.org/drawingml/2006/chart">
-                <c:chart xmlns:c="http://schemas.openxmlformats.org/drawingml/2006/chart" xmlns:r="http://schemas.openxmlformats.org/officeDocument/2006/relationships" r:id="rId23"/>
+                <c:chart xmlns:c="http://schemas.openxmlformats.org/drawingml/2006/chart" xmlns:r="http://schemas.openxmlformats.org/officeDocument/2006/relationships" r:id="rId26"/>
               </a:graphicData>
             </a:graphic>
             <wp14:sizeRelV relativeFrom="margin">
@@ -8753,7 +8982,37 @@
           <w:rFonts w:ascii="Arial" w:hAnsi="Arial" w:cs="Arial"/>
           <w:sz w:val="24"/>
         </w:rPr>
-        <w:t xml:space="preserve"> you can see concurrent requests to join a chat. This was done by creating groups with various sizes and joining a chat as a group (which sends concurrent requests to join depending on the group size).</w:t>
+        <w:t xml:space="preserve"> you can see concurrent requests to join a chat. This was done by creating groups with various sizes and joining a chat as a group (which sends concurrent requests to join depending on the group </w:t>
+      </w:r>
+      <w:commentRangeStart w:id="58"/>
+      <w:commentRangeStart w:id="59"/>
+      <w:r>
+        <w:rPr>
+          <w:rFonts w:ascii="Arial" w:hAnsi="Arial" w:cs="Arial"/>
+          <w:sz w:val="24"/>
+        </w:rPr>
+        <w:t>size</w:t>
+      </w:r>
+      <w:commentRangeEnd w:id="58"/>
+      <w:r>
+        <w:rPr>
+          <w:rStyle w:val="CommentReference"/>
+        </w:rPr>
+        <w:commentReference w:id="58"/>
+      </w:r>
+      <w:commentRangeEnd w:id="59"/>
+      <w:r>
+        <w:rPr>
+          <w:rStyle w:val="CommentReference"/>
+        </w:rPr>
+        <w:commentReference w:id="59"/>
+      </w:r>
+      <w:r>
+        <w:rPr>
+          <w:rFonts w:ascii="Arial" w:hAnsi="Arial" w:cs="Arial"/>
+          <w:sz w:val="24"/>
+        </w:rPr>
+        <w:t>).</w:t>
       </w:r>
       <w:r>
         <w:rPr>
@@ -9028,14 +9287,14 @@
           <w:rFonts w:ascii="Arial" w:hAnsi="Arial" w:cs="Arial"/>
         </w:rPr>
       </w:pPr>
-      <w:bookmarkStart w:id="46" w:name="_Toc501119210"/>
+      <w:bookmarkStart w:id="60" w:name="_Toc501119210"/>
       <w:r>
         <w:rPr>
           <w:rFonts w:ascii="Arial" w:hAnsi="Arial" w:cs="Arial"/>
         </w:rPr>
         <w:t>4. Conclusion</w:t>
       </w:r>
-      <w:bookmarkEnd w:id="46"/>
+      <w:bookmarkEnd w:id="60"/>
     </w:p>
     <w:p>
       <w:pPr>
@@ -9046,11 +9305,11 @@
           <w:sz w:val="28"/>
         </w:rPr>
       </w:pPr>
-      <w:bookmarkStart w:id="47" w:name="_Toc500257953"/>
-      <w:bookmarkStart w:id="48" w:name="_Toc500258471"/>
-      <w:bookmarkStart w:id="49" w:name="_Toc500846929"/>
-      <w:bookmarkStart w:id="50" w:name="_Toc501119211"/>
-      <w:bookmarkStart w:id="51" w:name="_Toc500008955"/>
+      <w:bookmarkStart w:id="61" w:name="_Toc500257953"/>
+      <w:bookmarkStart w:id="62" w:name="_Toc500258471"/>
+      <w:bookmarkStart w:id="63" w:name="_Toc500846929"/>
+      <w:bookmarkStart w:id="64" w:name="_Toc501119211"/>
+      <w:bookmarkStart w:id="65" w:name="_Toc500008955"/>
       <w:r>
         <w:rPr>
           <w:rFonts w:ascii="Arial" w:hAnsi="Arial" w:cs="Arial"/>
@@ -9058,10 +9317,10 @@
         </w:rPr>
         <w:t>4.1. Denouement</w:t>
       </w:r>
-      <w:bookmarkEnd w:id="47"/>
-      <w:bookmarkEnd w:id="48"/>
-      <w:bookmarkEnd w:id="49"/>
-      <w:bookmarkEnd w:id="50"/>
+      <w:bookmarkEnd w:id="61"/>
+      <w:bookmarkEnd w:id="62"/>
+      <w:bookmarkEnd w:id="63"/>
+      <w:bookmarkEnd w:id="64"/>
     </w:p>
     <w:p>
       <w:pPr>
@@ -9159,9 +9418,9 @@
           <w:sz w:val="28"/>
         </w:rPr>
       </w:pPr>
-      <w:bookmarkStart w:id="52" w:name="_Toc500258472"/>
-      <w:bookmarkStart w:id="53" w:name="_Toc500846930"/>
-      <w:bookmarkStart w:id="54" w:name="_Toc501119212"/>
+      <w:bookmarkStart w:id="66" w:name="_Toc500258472"/>
+      <w:bookmarkStart w:id="67" w:name="_Toc500846930"/>
+      <w:bookmarkStart w:id="68" w:name="_Toc501119212"/>
       <w:r>
         <w:rPr>
           <w:rFonts w:ascii="Arial" w:hAnsi="Arial" w:cs="Arial"/>
@@ -9174,12 +9433,39 @@
           <w:rFonts w:ascii="Arial" w:hAnsi="Arial" w:cs="Arial"/>
           <w:sz w:val="28"/>
         </w:rPr>
-        <w:t>.2. References</w:t>
-      </w:r>
-      <w:bookmarkEnd w:id="51"/>
-      <w:bookmarkEnd w:id="52"/>
-      <w:bookmarkEnd w:id="53"/>
-      <w:bookmarkEnd w:id="54"/>
+        <w:t xml:space="preserve">.2. </w:t>
+      </w:r>
+      <w:commentRangeStart w:id="69"/>
+      <w:commentRangeStart w:id="70"/>
+      <w:r>
+        <w:rPr>
+          <w:rFonts w:ascii="Arial" w:hAnsi="Arial" w:cs="Arial"/>
+          <w:sz w:val="28"/>
+        </w:rPr>
+        <w:t>References</w:t>
+      </w:r>
+      <w:bookmarkEnd w:id="65"/>
+      <w:bookmarkEnd w:id="66"/>
+      <w:bookmarkEnd w:id="67"/>
+      <w:bookmarkEnd w:id="68"/>
+      <w:commentRangeEnd w:id="69"/>
+      <w:r>
+        <w:rPr>
+          <w:rStyle w:val="CommentReference"/>
+          <w:rFonts w:asciiTheme="minorHAnsi" w:eastAsiaTheme="minorHAnsi" w:hAnsiTheme="minorHAnsi" w:cstheme="minorBidi"/>
+          <w:color w:val="auto"/>
+        </w:rPr>
+        <w:commentReference w:id="69"/>
+      </w:r>
+      <w:commentRangeEnd w:id="70"/>
+      <w:r>
+        <w:rPr>
+          <w:rStyle w:val="CommentReference"/>
+          <w:rFonts w:asciiTheme="minorHAnsi" w:eastAsiaTheme="minorHAnsi" w:hAnsiTheme="minorHAnsi" w:cstheme="minorBidi"/>
+          <w:color w:val="auto"/>
+        </w:rPr>
+        <w:commentReference w:id="70"/>
+      </w:r>
     </w:p>
     <w:p>
       <w:pPr>
@@ -9210,7 +9496,19 @@
           <w:szCs w:val="24"/>
           <w:shd w:val="clear" w:color="auto" w:fill="FFFFFF"/>
         </w:rPr>
-        <w:t>James Serra, Big Data/Data Warehouse Evangelist at Microsoft</w:t>
+        <w:t>James Serra, Big Data/Data Warehouse Evangelist at Micros</w:t>
+      </w:r>
+      <w:bookmarkStart w:id="71" w:name="_GoBack"/>
+      <w:bookmarkEnd w:id="71"/>
+      <w:r>
+        <w:rPr>
+          <w:rFonts w:ascii="Arial" w:hAnsi="Arial" w:cs="Arial"/>
+          <w:color w:val="222222"/>
+          <w:sz w:val="24"/>
+          <w:szCs w:val="24"/>
+          <w:shd w:val="clear" w:color="auto" w:fill="FFFFFF"/>
+        </w:rPr>
+        <w:t>oft</w:t>
       </w:r>
       <w:r>
         <w:rPr>
@@ -9281,7 +9579,7 @@
           <w:sz w:val="24"/>
         </w:rPr>
       </w:pPr>
-      <w:hyperlink r:id="rId24" w:history="1">
+      <w:hyperlink r:id="rId27" w:history="1">
         <w:r>
           <w:rPr>
             <w:rStyle w:val="Hyperlink"/>
@@ -9316,7 +9614,52 @@
         <w:jc w:val="both"/>
       </w:pPr>
       <w:r>
+        <w:fldChar w:fldCharType="begin"/>
+      </w:r>
+      <w:r>
+        <w:instrText xml:space="preserve"> HYPERLINK "</w:instrText>
+      </w:r>
+      <w:commentRangeStart w:id="72"/>
+      <w:r>
+        <w:instrText>https://www.w3schools.com/sql/sql_injection.asp</w:instrText>
+      </w:r>
+      <w:commentRangeEnd w:id="72"/>
+      <w:r>
+        <w:instrText xml:space="preserve">" </w:instrText>
+      </w:r>
+      <w:r>
+        <w:fldChar w:fldCharType="separate"/>
+      </w:r>
+      <w:r>
+        <w:rPr>
+          <w:rStyle w:val="Hyperlink"/>
+        </w:rPr>
         <w:t>https://www.w3schools.com/sql/sql_injection.asp</w:t>
+      </w:r>
+      <w:r>
+        <w:fldChar w:fldCharType="end"/>
+      </w:r>
+      <w:r>
+        <w:rPr>
+          <w:rStyle w:val="CommentReference"/>
+        </w:rPr>
+        <w:commentReference w:id="72"/>
+      </w:r>
+    </w:p>
+    <w:p>
+      <w:pPr>
+        <w:jc w:val="both"/>
+        <w:rPr>
+          <w:color w:val="5B9BD5" w:themeColor="accent5"/>
+        </w:rPr>
+      </w:pPr>
+      <w:commentRangeStart w:id="73"/>
+      <w:r>
+        <w:rPr>
+          <w:rFonts w:ascii="Arial" w:hAnsi="Arial" w:cs="Arial"/>
+          <w:sz w:val="24"/>
+        </w:rPr>
+        <w:t xml:space="preserve">4*Inspired by Microsoft public documentation on isolation levels, available at the following link: </w:t>
       </w:r>
     </w:p>
     <w:p>
@@ -9331,14 +9674,7 @@
           <w:color w:val="5B9BD5" w:themeColor="accent5"/>
         </w:rPr>
       </w:pPr>
-      <w:r>
-        <w:rPr>
-          <w:rFonts w:ascii="Arial" w:hAnsi="Arial" w:cs="Arial"/>
-          <w:sz w:val="24"/>
-        </w:rPr>
-        <w:t xml:space="preserve">4*Inspired by Microsoft public documentation on isolation levels, available at the following link: </w:t>
-      </w:r>
-      <w:hyperlink r:id="rId25" w:history="1">
+      <w:hyperlink r:id="rId28" w:history="1">
         <w:r>
           <w:rPr>
             <w:rStyle w:val="Hyperlink"/>
@@ -9346,6 +9682,13 @@
           <w:t>https://docs.microsoft.com/en-us/sql/odbc/reference/develop-app/transaction-isolation-levels</w:t>
         </w:r>
       </w:hyperlink>
+      <w:commentRangeEnd w:id="73"/>
+      <w:r>
+        <w:rPr>
+          <w:rStyle w:val="CommentReference"/>
+        </w:rPr>
+        <w:commentReference w:id="73"/>
+      </w:r>
     </w:p>
     <w:p>
       <w:pPr>
@@ -9356,7 +9699,7 @@
         </w:numPr>
         <w:jc w:val="both"/>
       </w:pPr>
-      <w:hyperlink r:id="rId26" w:history="1">
+      <w:hyperlink r:id="rId29" w:history="1">
         <w:r>
           <w:rPr>
             <w:rStyle w:val="Hyperlink"/>
@@ -9364,6 +9707,104 @@
           <w:t>https://docs.microsoft.com/en-us/dotnet/framework/wcf/feature-details/configuring-system-provided-bindings</w:t>
         </w:r>
       </w:hyperlink>
+    </w:p>
+    <w:p>
+      <w:pPr>
+        <w:rPr>
+          <w:rFonts w:ascii="Arial" w:hAnsi="Arial" w:cs="Arial"/>
+          <w:sz w:val="24"/>
+        </w:rPr>
+      </w:pPr>
+      <w:r>
+        <w:rPr>
+          <w:rFonts w:ascii="Arial" w:hAnsi="Arial" w:cs="Arial"/>
+          <w:sz w:val="24"/>
+        </w:rPr>
+        <w:t>5* Inspired the use of SignalR:</w:t>
+      </w:r>
+    </w:p>
+    <w:p>
+      <w:pPr>
+        <w:pStyle w:val="ListParagraph"/>
+        <w:numPr>
+          <w:ilvl w:val="0"/>
+          <w:numId w:val="12"/>
+        </w:numPr>
+        <w:rPr>
+          <w:rStyle w:val="Hyperlink"/>
+          <w:rFonts w:cs="Arial"/>
+        </w:rPr>
+      </w:pPr>
+      <w:r>
+        <w:rPr>
+          <w:rFonts w:cs="Arial"/>
+        </w:rPr>
+        <w:fldChar w:fldCharType="begin"/>
+      </w:r>
+      <w:r>
+        <w:rPr>
+          <w:rFonts w:cs="Arial"/>
+        </w:rPr>
+        <w:instrText xml:space="preserve"> HYPERLINK "</w:instrText>
+      </w:r>
+      <w:commentRangeStart w:id="74"/>
+      <w:r>
+        <w:rPr>
+          <w:rFonts w:cs="Arial"/>
+        </w:rPr>
+        <w:instrText>https://docs.microsoft.com/en-us/aspnet/signalr/overview/getting-started/tutorial-getting-started-with-signalr-and-mvc</w:instrText>
+      </w:r>
+      <w:commentRangeEnd w:id="74"/>
+      <w:r>
+        <w:rPr>
+          <w:rFonts w:cs="Arial"/>
+        </w:rPr>
+        <w:instrText xml:space="preserve">" </w:instrText>
+      </w:r>
+      <w:r>
+        <w:rPr>
+          <w:rFonts w:cs="Arial"/>
+        </w:rPr>
+        <w:fldChar w:fldCharType="separate"/>
+      </w:r>
+      <w:commentRangeStart w:id="75"/>
+      <w:r>
+        <w:rPr>
+          <w:rStyle w:val="Hyperlink"/>
+          <w:rFonts w:cs="Arial"/>
+        </w:rPr>
+        <w:t>https://docs.microsoft.com/en-us/aspnet/signalr/overview/getting-started/tutorial-getting-started-with-signalr-and-mvc</w:t>
+      </w:r>
+      <w:commentRangeEnd w:id="75"/>
+      <w:r>
+        <w:rPr>
+          <w:rFonts w:cs="Arial"/>
+        </w:rPr>
+        <w:fldChar w:fldCharType="end"/>
+      </w:r>
+      <w:r>
+        <w:rPr>
+          <w:rStyle w:val="CommentReference"/>
+          <w:sz w:val="22"/>
+          <w:szCs w:val="22"/>
+        </w:rPr>
+        <w:commentReference w:id="75"/>
+      </w:r>
+    </w:p>
+    <w:p>
+      <w:pPr>
+        <w:rPr>
+          <w:rFonts w:ascii="Arial" w:hAnsi="Arial" w:cs="Arial"/>
+          <w:sz w:val="24"/>
+        </w:rPr>
+      </w:pPr>
+      <w:r>
+        <w:rPr>
+          <w:rFonts w:ascii="Arial" w:hAnsi="Arial" w:cs="Arial"/>
+          <w:sz w:val="24"/>
+        </w:rPr>
+        <w:t>6* Inspired the use of callbacks:</w:t>
+      </w:r>
     </w:p>
     <w:p>
       <w:pPr>
@@ -9372,87 +9813,18 @@
           <w:ilvl w:val="0"/>
           <w:numId w:val="9"/>
         </w:numPr>
-        <w:rPr>
-          <w:rFonts w:ascii="Arial" w:hAnsi="Arial" w:cs="Arial"/>
-          <w:sz w:val="24"/>
-        </w:rPr>
-      </w:pPr>
-      <w:r>
-        <w:rPr>
-          <w:rFonts w:ascii="Arial" w:hAnsi="Arial" w:cs="Arial"/>
-          <w:sz w:val="24"/>
-        </w:rPr>
-        <w:t>5* Inspired the use of SignalR:</w:t>
-      </w:r>
-    </w:p>
-    <w:p>
-      <w:pPr>
-        <w:pStyle w:val="ListParagraph"/>
-        <w:numPr>
-          <w:ilvl w:val="0"/>
-          <w:numId w:val="9"/>
-        </w:numPr>
-        <w:rPr>
-          <w:rStyle w:val="Hyperlink"/>
-          <w:rFonts w:ascii="Arial" w:hAnsi="Arial" w:cs="Arial"/>
-          <w:sz w:val="24"/>
-        </w:rPr>
-      </w:pPr>
-      <w:hyperlink r:id="rId27" w:history="1">
+      </w:pPr>
+      <w:hyperlink r:id="rId30" w:history="1">
         <w:r>
           <w:rPr>
             <w:rStyle w:val="Hyperlink"/>
-            <w:rFonts w:ascii="Arial" w:hAnsi="Arial" w:cs="Arial"/>
-            <w:sz w:val="24"/>
-          </w:rPr>
-          <w:t>https://docs.microsoft.com/en-us/aspnet/signalr/overview/getting-started/tutorial-getting-started-with-signalr-and-mvc</w:t>
+          </w:rPr>
+          <w:t>https://docs.microsoft.com/en-us/dotnet/framework/wcf/feature-details/how-to-create-a-duplex-contract</w:t>
         </w:r>
       </w:hyperlink>
     </w:p>
     <w:p>
       <w:pPr>
-        <w:pStyle w:val="ListParagraph"/>
-        <w:numPr>
-          <w:ilvl w:val="0"/>
-          <w:numId w:val="9"/>
-        </w:numPr>
-        <w:rPr>
-          <w:rFonts w:ascii="Arial" w:hAnsi="Arial" w:cs="Arial"/>
-          <w:sz w:val="24"/>
-        </w:rPr>
-      </w:pPr>
-      <w:r>
-        <w:rPr>
-          <w:rFonts w:ascii="Arial" w:hAnsi="Arial" w:cs="Arial"/>
-          <w:sz w:val="24"/>
-        </w:rPr>
-        <w:t>6* Inspired the use of callbacks:</w:t>
-      </w:r>
-    </w:p>
-    <w:p>
-      <w:pPr>
-        <w:pStyle w:val="ListParagraph"/>
-        <w:numPr>
-          <w:ilvl w:val="0"/>
-          <w:numId w:val="9"/>
-        </w:numPr>
-      </w:pPr>
-      <w:hyperlink r:id="rId28" w:history="1">
-        <w:r>
-          <w:rPr>
-            <w:rStyle w:val="Hyperlink"/>
-          </w:rPr>
-          <w:t>https://docs.microsoft.com/en-us/dotnet/framework/wcf/feature-details/how-to-create-a-duplex-contract</w:t>
-        </w:r>
-      </w:hyperlink>
-    </w:p>
-    <w:p>
-      <w:pPr>
-        <w:pStyle w:val="ListParagraph"/>
-        <w:numPr>
-          <w:ilvl w:val="0"/>
-          <w:numId w:val="9"/>
-        </w:numPr>
         <w:rPr>
           <w:rFonts w:ascii="Arial" w:hAnsi="Arial" w:cs="Arial"/>
           <w:sz w:val="24"/>
@@ -9468,8 +9840,8 @@
     </w:p>
     <w:p/>
     <w:sectPr>
-      <w:headerReference w:type="default" r:id="rId29"/>
-      <w:footerReference w:type="default" r:id="rId30"/>
+      <w:headerReference w:type="default" r:id="rId31"/>
+      <w:footerReference w:type="default" r:id="rId32"/>
       <w:pgSz w:w="12240" w:h="15840"/>
       <w:pgMar w:top="1440" w:right="1440" w:bottom="1440" w:left="1440" w:header="720" w:footer="720" w:gutter="0"/>
       <w:cols w:space="720"/>
@@ -9477,6 +9849,398 @@
     </w:sectPr>
   </w:body>
 </w:document>
+</file>
+
+<file path=word/comments.xml><?xml version="1.0" encoding="utf-8"?>
+<w:comments xmlns:wpc="http://schemas.microsoft.com/office/word/2010/wordprocessingCanvas" xmlns:cx="http://schemas.microsoft.com/office/drawing/2014/chartex" xmlns:cx1="http://schemas.microsoft.com/office/drawing/2015/9/8/chartex" xmlns:cx2="http://schemas.microsoft.com/office/drawing/2015/10/21/chartex" xmlns:cx3="http://schemas.microsoft.com/office/drawing/2016/5/9/chartex" xmlns:cx4="http://schemas.microsoft.com/office/drawing/2016/5/10/chartex" xmlns:cx5="http://schemas.microsoft.com/office/drawing/2016/5/11/chartex" xmlns:cx6="http://schemas.microsoft.com/office/drawing/2016/5/12/chartex" xmlns:cx7="http://schemas.microsoft.com/office/drawing/2016/5/13/chartex" xmlns:cx8="http://schemas.microsoft.com/office/drawing/2016/5/14/chartex" xmlns:mc="http://schemas.openxmlformats.org/markup-compatibility/2006" xmlns:aink="http://schemas.microsoft.com/office/drawing/2016/ink" xmlns:am3d="http://schemas.microsoft.com/office/drawing/2017/model3d" xmlns:o="urn:schemas-microsoft-com:office:office" xmlns:r="http://schemas.openxmlformats.org/officeDocument/2006/relationships" xmlns:m="http://schemas.openxmlformats.org/officeDocument/2006/math" xmlns:v="urn:schemas-microsoft-com:vml" xmlns:wp14="http://schemas.microsoft.com/office/word/2010/wordprocessingDrawing" xmlns:wp="http://schemas.openxmlformats.org/drawingml/2006/wordprocessingDrawing" xmlns:w10="urn:schemas-microsoft-com:office:word" xmlns:w="http://schemas.openxmlformats.org/wordprocessingml/2006/main" xmlns:w14="http://schemas.microsoft.com/office/word/2010/wordml" xmlns:w15="http://schemas.microsoft.com/office/word/2012/wordml" xmlns:w16cid="http://schemas.microsoft.com/office/word/2016/wordml/cid" xmlns:w16se="http://schemas.microsoft.com/office/word/2015/wordml/symex" xmlns:wpg="http://schemas.microsoft.com/office/word/2010/wordprocessingGroup" xmlns:wpi="http://schemas.microsoft.com/office/word/2010/wordprocessingInk" xmlns:wne="http://schemas.microsoft.com/office/word/2006/wordml" xmlns:wps="http://schemas.microsoft.com/office/word/2010/wordprocessingShape" mc:Ignorable="w14 w15 w16se w16cid wp14">
+  <w:comment w:id="2" w:author="bubriks@gmail.com" w:date="2017-12-16T17:39:00Z" w:initials="b">
+    <w:p>
+      <w:pPr>
+        <w:pStyle w:val="CommentText"/>
+      </w:pPr>
+      <w:r>
+        <w:rPr>
+          <w:rStyle w:val="CommentReference"/>
+        </w:rPr>
+        <w:annotationRef/>
+      </w:r>
+      <w:r>
+        <w:t>I think in system dev report it was a bit different (for example there you don’t specify out of what you make playlists)</w:t>
+      </w:r>
+    </w:p>
+  </w:comment>
+  <w:comment w:id="3" w:author="Andrei-Eugen Birta" w:date="2017-12-16T18:53:00Z" w:initials="AB">
+    <w:p>
+      <w:pPr>
+        <w:pStyle w:val="CommentText"/>
+      </w:pPr>
+      <w:r>
+        <w:rPr>
+          <w:rStyle w:val="CommentReference"/>
+        </w:rPr>
+        <w:annotationRef/>
+      </w:r>
+      <w:r>
+        <w:t>Yes, it is different.</w:t>
+      </w:r>
+    </w:p>
+  </w:comment>
+  <w:comment w:id="5" w:author="bubriks@gmail.com" w:date="2017-12-16T17:42:00Z" w:initials="b">
+    <w:p>
+      <w:pPr>
+        <w:pStyle w:val="CommentText"/>
+      </w:pPr>
+      <w:r>
+        <w:rPr>
+          <w:rStyle w:val="CommentReference"/>
+        </w:rPr>
+        <w:annotationRef/>
+      </w:r>
+      <w:r>
+        <w:t>I think we should have specified it in system dev report more (I think there its not mentioned this specifically)</w:t>
+      </w:r>
+    </w:p>
+  </w:comment>
+  <w:comment w:id="6" w:author="Andrei-Eugen Birta" w:date="2017-12-16T18:54:00Z" w:initials="AB">
+    <w:p>
+      <w:pPr>
+        <w:pStyle w:val="CommentText"/>
+      </w:pPr>
+      <w:r>
+        <w:rPr>
+          <w:rStyle w:val="CommentReference"/>
+        </w:rPr>
+        <w:annotationRef/>
+      </w:r>
+      <w:r>
+        <w:t>In sys dev it actually goes into more details. (check “final choice”). There it give the proper name of the iterations.</w:t>
+      </w:r>
+    </w:p>
+  </w:comment>
+  <w:comment w:id="8" w:author="bubriks@gmail.com" w:date="2017-12-16T17:45:00Z" w:initials="b">
+    <w:p>
+      <w:pPr>
+        <w:pStyle w:val="CommentText"/>
+      </w:pPr>
+      <w:r>
+        <w:t>“</w:t>
+      </w:r>
+      <w:r>
+        <w:rPr>
+          <w:rStyle w:val="CommentReference"/>
+        </w:rPr>
+        <w:annotationRef/>
+      </w:r>
+      <w:r>
+        <w:t>Use and consume” not “use and consuming”</w:t>
+      </w:r>
+    </w:p>
+  </w:comment>
+  <w:comment w:id="22" w:author="bubriks@gmail.com" w:date="2017-12-16T18:05:00Z" w:initials="b">
+    <w:p>
+      <w:pPr>
+        <w:pStyle w:val="CommentText"/>
+      </w:pPr>
+      <w:r>
+        <w:rPr>
+          <w:rStyle w:val="CommentReference"/>
+        </w:rPr>
+        <w:annotationRef/>
+      </w:r>
+      <w:r>
+        <w:t xml:space="preserve">Are you sure about this? I aske this last time – no response, so I don’t know what you mean because, I this part is other way around </w:t>
+      </w:r>
+    </w:p>
+  </w:comment>
+  <w:comment w:id="23" w:author="Andrei-Eugen Birta" w:date="2017-12-16T18:58:00Z" w:initials="AB">
+    <w:p>
+      <w:pPr>
+        <w:pStyle w:val="CommentText"/>
+      </w:pPr>
+      <w:r>
+        <w:rPr>
+          <w:rStyle w:val="CommentReference"/>
+        </w:rPr>
+        <w:annotationRef/>
+      </w:r>
+      <w:r>
+        <w:t>I gave you reply. Is it better now?</w:t>
+      </w:r>
+    </w:p>
+  </w:comment>
+  <w:comment w:id="41" w:author="bubriks@gmail.com" w:date="2017-12-16T18:27:00Z" w:initials="b">
+    <w:p>
+      <w:pPr>
+        <w:pStyle w:val="CommentText"/>
+      </w:pPr>
+      <w:r>
+        <w:rPr>
+          <w:rStyle w:val="CommentReference"/>
+        </w:rPr>
+        <w:annotationRef/>
+      </w:r>
+      <w:r>
+        <w:t>Why “even worse” why not just “or”</w:t>
+      </w:r>
+    </w:p>
+  </w:comment>
+  <w:comment w:id="42" w:author="Andrei-Eugen Birta" w:date="2017-12-16T18:59:00Z" w:initials="AB">
+    <w:p>
+      <w:pPr>
+        <w:pStyle w:val="CommentText"/>
+      </w:pPr>
+      <w:r>
+        <w:rPr>
+          <w:rStyle w:val="CommentReference"/>
+        </w:rPr>
+        <w:annotationRef/>
+      </w:r>
+      <w:r>
+        <w:t>Losing a bunch of info is bad, but allowing someone else to steal the info is even worse. It puts accent on the importance of it</w:t>
+      </w:r>
+    </w:p>
+  </w:comment>
+  <w:comment w:id="45" w:author="bubriks@gmail.com" w:date="2017-12-16T18:29:00Z" w:initials="b">
+    <w:p>
+      <w:pPr>
+        <w:pStyle w:val="CommentText"/>
+      </w:pPr>
+      <w:r>
+        <w:rPr>
+          <w:rStyle w:val="CommentReference"/>
+        </w:rPr>
+        <w:annotationRef/>
+      </w:r>
+      <w:r>
+        <w:t>You can say we had idea of adding our own encryption because one already implemented in binding us very basic, but we decided that it would unnecessarily put load on server, when information exchanged isn’t too important and we decided to value speed more then security.</w:t>
+      </w:r>
+    </w:p>
+  </w:comment>
+  <w:comment w:id="46" w:author="Andrei-Eugen Birta" w:date="2017-12-16T19:05:00Z" w:initials="AB">
+    <w:p>
+      <w:pPr>
+        <w:pStyle w:val="CommentText"/>
+      </w:pPr>
+      <w:r>
+        <w:rPr>
+          <w:rStyle w:val="CommentReference"/>
+        </w:rPr>
+        <w:annotationRef/>
+      </w:r>
+      <w:r>
+        <w:t xml:space="preserve">As far as I understand from the internet. You cannot create your own message level encryption. Simply because that would create compatibility issues with </w:t>
+      </w:r>
+      <w:r>
+        <w:t xml:space="preserve">transport layers. </w:t>
+      </w:r>
+      <w:r>
+        <w:t xml:space="preserve"> </w:t>
+      </w:r>
+    </w:p>
+  </w:comment>
+  <w:comment w:id="56" w:author="bubriks@gmail.com" w:date="2017-12-16T18:39:00Z" w:initials="b">
+    <w:p>
+      <w:pPr>
+        <w:pStyle w:val="CommentText"/>
+      </w:pPr>
+      <w:r>
+        <w:rPr>
+          <w:rStyle w:val="CommentReference"/>
+        </w:rPr>
+        <w:annotationRef/>
+      </w:r>
+      <w:r>
+        <w:t>Again I wrote this last time, its explained later and this info is contradicting one written lower there it says it took 569miliseconds but here 454 (if you disagree just add comment and state reason)</w:t>
+      </w:r>
+    </w:p>
+    <w:p>
+      <w:pPr>
+        <w:pStyle w:val="CommentText"/>
+      </w:pPr>
+      <w:r>
+        <w:t>Either incorporate it in other paragraph or delete</w:t>
+      </w:r>
+    </w:p>
+  </w:comment>
+  <w:comment w:id="57" w:author="Andrei-Eugen Birta" w:date="2017-12-16T19:10:00Z" w:initials="AB">
+    <w:p>
+      <w:pPr>
+        <w:pStyle w:val="CommentText"/>
+      </w:pPr>
+      <w:r>
+        <w:rPr>
+          <w:rStyle w:val="CommentReference"/>
+        </w:rPr>
+        <w:annotationRef/>
+      </w:r>
+      <w:r>
+        <w:t>This one is talking about logging in, the other one about concurrent calls in joining chat. Two different things, two different results.</w:t>
+      </w:r>
+    </w:p>
+  </w:comment>
+  <w:comment w:id="58" w:author="bubriks@gmail.com" w:date="2017-12-16T18:42:00Z" w:initials="b">
+    <w:p>
+      <w:pPr>
+        <w:pStyle w:val="CommentText"/>
+      </w:pPr>
+      <w:r>
+        <w:rPr>
+          <w:rStyle w:val="CommentReference"/>
+        </w:rPr>
+        <w:annotationRef/>
+      </w:r>
+      <w:r>
+        <w:t>Is the concurrency thing done properly? Because the line looks too straight</w:t>
+      </w:r>
+    </w:p>
+  </w:comment>
+  <w:comment w:id="59" w:author="Andrei-Eugen Birta" w:date="2017-12-16T19:11:00Z" w:initials="AB">
+    <w:p>
+      <w:pPr>
+        <w:pStyle w:val="CommentText"/>
+      </w:pPr>
+      <w:r>
+        <w:rPr>
+          <w:rStyle w:val="CommentReference"/>
+        </w:rPr>
+        <w:annotationRef/>
+      </w:r>
+      <w:r>
+        <w:t>Idk Stoycho did it.</w:t>
+      </w:r>
+    </w:p>
+  </w:comment>
+  <w:comment w:id="69" w:author="bubriks@gmail.com" w:date="2017-12-16T18:45:00Z" w:initials="b">
+    <w:p>
+      <w:pPr>
+        <w:pStyle w:val="CommentText"/>
+      </w:pPr>
+      <w:r>
+        <w:rPr>
+          <w:rStyle w:val="CommentReference"/>
+        </w:rPr>
+        <w:annotationRef/>
+      </w:r>
+      <w:r>
+        <w:t xml:space="preserve">Why don’t we have references in system dev report? (if we do its good but I don’t remember seeing them) but if we don’t we should add some because it will look suspicious </w:t>
+      </w:r>
+    </w:p>
+  </w:comment>
+  <w:comment w:id="70" w:author="Andrei-Eugen Birta" w:date="2017-12-16T19:11:00Z" w:initials="AB">
+    <w:p>
+      <w:pPr>
+        <w:pStyle w:val="CommentText"/>
+      </w:pPr>
+      <w:r>
+        <w:rPr>
+          <w:rStyle w:val="CommentReference"/>
+        </w:rPr>
+        <w:annotationRef/>
+      </w:r>
+      <w:r>
+        <w:t>None of you provided any references. Thus none of you used anything to get inspired by.</w:t>
+      </w:r>
+    </w:p>
+  </w:comment>
+  <w:comment w:id="72" w:author="bubriks@gmail.com" w:date="2017-12-16T18:47:00Z" w:initials="b">
+    <w:p>
+      <w:pPr>
+        <w:pStyle w:val="CommentText"/>
+      </w:pPr>
+      <w:r>
+        <w:rPr>
+          <w:rStyle w:val="CommentReference"/>
+        </w:rPr>
+        <w:annotationRef/>
+      </w:r>
+      <w:r>
+        <w:t>Why isn’t this a link like others</w:t>
+      </w:r>
+    </w:p>
+  </w:comment>
+  <w:comment w:id="73" w:author="bubriks@gmail.com" w:date="2017-12-16T18:47:00Z" w:initials="b">
+    <w:p>
+      <w:pPr>
+        <w:pStyle w:val="CommentText"/>
+      </w:pPr>
+      <w:r>
+        <w:rPr>
+          <w:rStyle w:val="CommentReference"/>
+        </w:rPr>
+        <w:annotationRef/>
+      </w:r>
+      <w:r>
+        <w:t>Why is all this one sentence (add enter between)</w:t>
+      </w:r>
+    </w:p>
+  </w:comment>
+  <w:comment w:id="75" w:author="bubriks@gmail.com" w:date="2017-12-16T18:46:00Z" w:initials="b">
+    <w:p>
+      <w:pPr>
+        <w:pStyle w:val="CommentText"/>
+      </w:pPr>
+      <w:r>
+        <w:rPr>
+          <w:rStyle w:val="CommentReference"/>
+        </w:rPr>
+        <w:annotationRef/>
+      </w:r>
+      <w:r>
+        <w:t>Keep formats (too big text)</w:t>
+      </w:r>
+    </w:p>
+  </w:comment>
+</w:comments>
+</file>
+
+<file path=word/commentsExtended.xml><?xml version="1.0" encoding="utf-8"?>
+<w15:commentsEx xmlns:wpc="http://schemas.microsoft.com/office/word/2010/wordprocessingCanvas" xmlns:cx="http://schemas.microsoft.com/office/drawing/2014/chartex" xmlns:cx1="http://schemas.microsoft.com/office/drawing/2015/9/8/chartex" xmlns:cx2="http://schemas.microsoft.com/office/drawing/2015/10/21/chartex" xmlns:cx3="http://schemas.microsoft.com/office/drawing/2016/5/9/chartex" xmlns:cx4="http://schemas.microsoft.com/office/drawing/2016/5/10/chartex" xmlns:cx5="http://schemas.microsoft.com/office/drawing/2016/5/11/chartex" xmlns:cx6="http://schemas.microsoft.com/office/drawing/2016/5/12/chartex" xmlns:cx7="http://schemas.microsoft.com/office/drawing/2016/5/13/chartex" xmlns:cx8="http://schemas.microsoft.com/office/drawing/2016/5/14/chartex" xmlns:mc="http://schemas.openxmlformats.org/markup-compatibility/2006" xmlns:aink="http://schemas.microsoft.com/office/drawing/2016/ink" xmlns:am3d="http://schemas.microsoft.com/office/drawing/2017/model3d" xmlns:o="urn:schemas-microsoft-com:office:office" xmlns:r="http://schemas.openxmlformats.org/officeDocument/2006/relationships" xmlns:m="http://schemas.openxmlformats.org/officeDocument/2006/math" xmlns:v="urn:schemas-microsoft-com:vml" xmlns:wp14="http://schemas.microsoft.com/office/word/2010/wordprocessingDrawing" xmlns:wp="http://schemas.openxmlformats.org/drawingml/2006/wordprocessingDrawing" xmlns:w10="urn:schemas-microsoft-com:office:word" xmlns:w="http://schemas.openxmlformats.org/wordprocessingml/2006/main" xmlns:w14="http://schemas.microsoft.com/office/word/2010/wordml" xmlns:w15="http://schemas.microsoft.com/office/word/2012/wordml" xmlns:w16cid="http://schemas.microsoft.com/office/word/2016/wordml/cid" xmlns:w16se="http://schemas.microsoft.com/office/word/2015/wordml/symex" xmlns:wpg="http://schemas.microsoft.com/office/word/2010/wordprocessingGroup" xmlns:wpi="http://schemas.microsoft.com/office/word/2010/wordprocessingInk" xmlns:wne="http://schemas.microsoft.com/office/word/2006/wordml" xmlns:wps="http://schemas.microsoft.com/office/word/2010/wordprocessingShape" mc:Ignorable="w14 w15 w16se w16cid wp14">
+  <w15:commentEx w15:paraId="77176CA7" w15:done="0"/>
+  <w15:commentEx w15:paraId="7E0ACE69" w15:paraIdParent="77176CA7" w15:done="0"/>
+  <w15:commentEx w15:paraId="36E4806D" w15:done="0"/>
+  <w15:commentEx w15:paraId="76814925" w15:paraIdParent="36E4806D" w15:done="0"/>
+  <w15:commentEx w15:paraId="05A78E91" w15:done="1"/>
+  <w15:commentEx w15:paraId="4C1E0651" w15:done="0"/>
+  <w15:commentEx w15:paraId="093B07A1" w15:paraIdParent="4C1E0651" w15:done="0"/>
+  <w15:commentEx w15:paraId="3FAC186E" w15:done="0"/>
+  <w15:commentEx w15:paraId="6FDAE1A0" w15:paraIdParent="3FAC186E" w15:done="0"/>
+  <w15:commentEx w15:paraId="067896F2" w15:done="0"/>
+  <w15:commentEx w15:paraId="790641EC" w15:paraIdParent="067896F2" w15:done="0"/>
+  <w15:commentEx w15:paraId="6AC807C9" w15:done="0"/>
+  <w15:commentEx w15:paraId="5FBBDD57" w15:paraIdParent="6AC807C9" w15:done="0"/>
+  <w15:commentEx w15:paraId="7CAC2EE1" w15:done="0"/>
+  <w15:commentEx w15:paraId="0588B14D" w15:paraIdParent="7CAC2EE1" w15:done="0"/>
+  <w15:commentEx w15:paraId="5AF7C072" w15:done="0"/>
+  <w15:commentEx w15:paraId="4AAD20DD" w15:paraIdParent="5AF7C072" w15:done="0"/>
+  <w15:commentEx w15:paraId="6EC98402" w15:done="1"/>
+  <w15:commentEx w15:paraId="1B6C298D" w15:done="1"/>
+  <w15:commentEx w15:paraId="4AA6EF1A" w15:done="1"/>
+</w15:commentsEx>
+</file>
+
+<file path=word/commentsIds.xml><?xml version="1.0" encoding="utf-8"?>
+<w16cid:commentsIds xmlns:wpc="http://schemas.microsoft.com/office/word/2010/wordprocessingCanvas" xmlns:cx="http://schemas.microsoft.com/office/drawing/2014/chartex" xmlns:cx1="http://schemas.microsoft.com/office/drawing/2015/9/8/chartex" xmlns:cx2="http://schemas.microsoft.com/office/drawing/2015/10/21/chartex" xmlns:cx3="http://schemas.microsoft.com/office/drawing/2016/5/9/chartex" xmlns:cx4="http://schemas.microsoft.com/office/drawing/2016/5/10/chartex" xmlns:cx5="http://schemas.microsoft.com/office/drawing/2016/5/11/chartex" xmlns:cx6="http://schemas.microsoft.com/office/drawing/2016/5/12/chartex" xmlns:cx7="http://schemas.microsoft.com/office/drawing/2016/5/13/chartex" xmlns:cx8="http://schemas.microsoft.com/office/drawing/2016/5/14/chartex" xmlns:mc="http://schemas.openxmlformats.org/markup-compatibility/2006" xmlns:aink="http://schemas.microsoft.com/office/drawing/2016/ink" xmlns:am3d="http://schemas.microsoft.com/office/drawing/2017/model3d" xmlns:o="urn:schemas-microsoft-com:office:office" xmlns:r="http://schemas.openxmlformats.org/officeDocument/2006/relationships" xmlns:m="http://schemas.openxmlformats.org/officeDocument/2006/math" xmlns:v="urn:schemas-microsoft-com:vml" xmlns:wp14="http://schemas.microsoft.com/office/word/2010/wordprocessingDrawing" xmlns:wp="http://schemas.openxmlformats.org/drawingml/2006/wordprocessingDrawing" xmlns:w10="urn:schemas-microsoft-com:office:word" xmlns:w="http://schemas.openxmlformats.org/wordprocessingml/2006/main" xmlns:w14="http://schemas.microsoft.com/office/word/2010/wordml" xmlns:w15="http://schemas.microsoft.com/office/word/2012/wordml" xmlns:w16cid="http://schemas.microsoft.com/office/word/2016/wordml/cid" xmlns:w16se="http://schemas.microsoft.com/office/word/2015/wordml/symex" xmlns:wpg="http://schemas.microsoft.com/office/word/2010/wordprocessingGroup" xmlns:wpi="http://schemas.microsoft.com/office/word/2010/wordprocessingInk" xmlns:wne="http://schemas.microsoft.com/office/word/2006/wordml" xmlns:wps="http://schemas.microsoft.com/office/word/2010/wordprocessingShape" mc:Ignorable="w14 w15 w16se w16cid wp14">
+  <w16cid:commentId w16cid:paraId="77176CA7" w16cid:durableId="1DDFD8DC"/>
+  <w16cid:commentId w16cid:paraId="7E0ACE69" w16cid:durableId="1DDFEA27"/>
+  <w16cid:commentId w16cid:paraId="36E4806D" w16cid:durableId="1DDFD96A"/>
+  <w16cid:commentId w16cid:paraId="76814925" w16cid:durableId="1DDFEA6E"/>
+  <w16cid:commentId w16cid:paraId="05A78E91" w16cid:durableId="1DDFDA20"/>
+  <w16cid:commentId w16cid:paraId="4C1E0651" w16cid:durableId="1DDFDEDD"/>
+  <w16cid:commentId w16cid:paraId="093B07A1" w16cid:durableId="1DDFEB40"/>
+  <w16cid:commentId w16cid:paraId="3FAC186E" w16cid:durableId="1DDFE41F"/>
+  <w16cid:commentId w16cid:paraId="6FDAE1A0" w16cid:durableId="1DDFEB9F"/>
+  <w16cid:commentId w16cid:paraId="067896F2" w16cid:durableId="1DDFE4A3"/>
+  <w16cid:commentId w16cid:paraId="790641EC" w16cid:durableId="1DDFED09"/>
+  <w16cid:commentId w16cid:paraId="6AC807C9" w16cid:durableId="1DDFE6D2"/>
+  <w16cid:commentId w16cid:paraId="5FBBDD57" w16cid:durableId="1DDFEE21"/>
+  <w16cid:commentId w16cid:paraId="7CAC2EE1" w16cid:durableId="1DDFE7AA"/>
+  <w16cid:commentId w16cid:paraId="0588B14D" w16cid:durableId="1DDFEE4A"/>
+  <w16cid:commentId w16cid:paraId="5AF7C072" w16cid:durableId="1DDFE856"/>
+  <w16cid:commentId w16cid:paraId="4AAD20DD" w16cid:durableId="1DDFEE81"/>
+  <w16cid:commentId w16cid:paraId="6EC98402" w16cid:durableId="1DDFE8B5"/>
+  <w16cid:commentId w16cid:paraId="1B6C298D" w16cid:durableId="1DDFE8DB"/>
+  <w16cid:commentId w16cid:paraId="4AA6EF1A" w16cid:durableId="1DDFE8A3"/>
+</w16cid:commentsIds>
 </file>
 
 <file path=word/endnotes.xml><?xml version="1.0" encoding="utf-8"?>
@@ -9514,7 +10278,6 @@
         <w:docPartUnique/>
       </w:docPartObj>
     </w:sdtPr>
-    <w:sdtEndPr/>
     <w:sdtContent>
       <w:p>
         <w:pPr>
@@ -9589,7 +10352,7 @@
                                 <w:rPr>
                                   <w:noProof/>
                                 </w:rPr>
-                                <w:t>10</w:t>
+                                <w:t>17</w:t>
                               </w:r>
                               <w:r>
                                 <w:rPr>
@@ -9655,7 +10418,7 @@
                           <w:rPr>
                             <w:noProof/>
                           </w:rPr>
-                          <w:t>10</w:t>
+                          <w:t>17</w:t>
                         </w:r>
                         <w:r>
                           <w:rPr>
@@ -10290,16 +11053,16 @@
     </w:lvl>
   </w:abstractNum>
   <w:abstractNum w:abstractNumId="1" w15:restartNumberingAfterBreak="0">
-    <w:nsid w:val="0A923DD3"/>
+    <w:nsid w:val="0796391D"/>
     <w:multiLevelType w:val="hybridMultilevel"/>
-    <w:tmpl w:val="078CECFA"/>
+    <w:tmpl w:val="A678B420"/>
     <w:lvl w:ilvl="0" w:tplc="04090001">
       <w:start w:val="1"/>
       <w:numFmt w:val="bullet"/>
       <w:lvlText w:val=""/>
       <w:lvlJc w:val="left"/>
       <w:pPr>
-        <w:ind w:left="720" w:hanging="360"/>
+        <w:ind w:left="1080" w:hanging="360"/>
       </w:pPr>
       <w:rPr>
         <w:rFonts w:ascii="Symbol" w:hAnsi="Symbol" w:hint="default"/>
@@ -10311,7 +11074,7 @@
       <w:lvlText w:val="o"/>
       <w:lvlJc w:val="left"/>
       <w:pPr>
-        <w:ind w:left="1440" w:hanging="360"/>
+        <w:ind w:left="1800" w:hanging="360"/>
       </w:pPr>
       <w:rPr>
         <w:rFonts w:ascii="Courier New" w:hAnsi="Courier New" w:cs="Courier New" w:hint="default"/>
@@ -10323,7 +11086,7 @@
       <w:lvlText w:val=""/>
       <w:lvlJc w:val="left"/>
       <w:pPr>
-        <w:ind w:left="2160" w:hanging="360"/>
+        <w:ind w:left="2520" w:hanging="360"/>
       </w:pPr>
       <w:rPr>
         <w:rFonts w:ascii="Wingdings" w:hAnsi="Wingdings" w:hint="default"/>
@@ -10335,7 +11098,7 @@
       <w:lvlText w:val=""/>
       <w:lvlJc w:val="left"/>
       <w:pPr>
-        <w:ind w:left="2880" w:hanging="360"/>
+        <w:ind w:left="3240" w:hanging="360"/>
       </w:pPr>
       <w:rPr>
         <w:rFonts w:ascii="Symbol" w:hAnsi="Symbol" w:hint="default"/>
@@ -10347,7 +11110,7 @@
       <w:lvlText w:val="o"/>
       <w:lvlJc w:val="left"/>
       <w:pPr>
-        <w:ind w:left="3600" w:hanging="360"/>
+        <w:ind w:left="3960" w:hanging="360"/>
       </w:pPr>
       <w:rPr>
         <w:rFonts w:ascii="Courier New" w:hAnsi="Courier New" w:cs="Courier New" w:hint="default"/>
@@ -10359,7 +11122,7 @@
       <w:lvlText w:val=""/>
       <w:lvlJc w:val="left"/>
       <w:pPr>
-        <w:ind w:left="4320" w:hanging="360"/>
+        <w:ind w:left="4680" w:hanging="360"/>
       </w:pPr>
       <w:rPr>
         <w:rFonts w:ascii="Wingdings" w:hAnsi="Wingdings" w:hint="default"/>
@@ -10371,7 +11134,7 @@
       <w:lvlText w:val=""/>
       <w:lvlJc w:val="left"/>
       <w:pPr>
-        <w:ind w:left="5040" w:hanging="360"/>
+        <w:ind w:left="5400" w:hanging="360"/>
       </w:pPr>
       <w:rPr>
         <w:rFonts w:ascii="Symbol" w:hAnsi="Symbol" w:hint="default"/>
@@ -10383,7 +11146,7 @@
       <w:lvlText w:val="o"/>
       <w:lvlJc w:val="left"/>
       <w:pPr>
-        <w:ind w:left="5760" w:hanging="360"/>
+        <w:ind w:left="6120" w:hanging="360"/>
       </w:pPr>
       <w:rPr>
         <w:rFonts w:ascii="Courier New" w:hAnsi="Courier New" w:cs="Courier New" w:hint="default"/>
@@ -10395,7 +11158,7 @@
       <w:lvlText w:val=""/>
       <w:lvlJc w:val="left"/>
       <w:pPr>
-        <w:ind w:left="6480" w:hanging="360"/>
+        <w:ind w:left="6840" w:hanging="360"/>
       </w:pPr>
       <w:rPr>
         <w:rFonts w:ascii="Wingdings" w:hAnsi="Wingdings" w:hint="default"/>
@@ -10403,9 +11166,9 @@
     </w:lvl>
   </w:abstractNum>
   <w:abstractNum w:abstractNumId="2" w15:restartNumberingAfterBreak="0">
-    <w:nsid w:val="0F49194B"/>
+    <w:nsid w:val="0A923DD3"/>
     <w:multiLevelType w:val="hybridMultilevel"/>
-    <w:tmpl w:val="F3FA4AD4"/>
+    <w:tmpl w:val="078CECFA"/>
     <w:lvl w:ilvl="0" w:tplc="04090001">
       <w:start w:val="1"/>
       <w:numFmt w:val="bullet"/>
@@ -10516,9 +11279,9 @@
     </w:lvl>
   </w:abstractNum>
   <w:abstractNum w:abstractNumId="3" w15:restartNumberingAfterBreak="0">
-    <w:nsid w:val="2F3676E4"/>
+    <w:nsid w:val="0F49194B"/>
     <w:multiLevelType w:val="hybridMultilevel"/>
-    <w:tmpl w:val="9EE6612E"/>
+    <w:tmpl w:val="F3FA4AD4"/>
     <w:lvl w:ilvl="0" w:tplc="04090001">
       <w:start w:val="1"/>
       <w:numFmt w:val="bullet"/>
@@ -10629,9 +11392,9 @@
     </w:lvl>
   </w:abstractNum>
   <w:abstractNum w:abstractNumId="4" w15:restartNumberingAfterBreak="0">
-    <w:nsid w:val="42532F48"/>
+    <w:nsid w:val="17413F0A"/>
     <w:multiLevelType w:val="hybridMultilevel"/>
-    <w:tmpl w:val="3E48CE56"/>
+    <w:tmpl w:val="5652082E"/>
     <w:lvl w:ilvl="0" w:tplc="04090001">
       <w:start w:val="1"/>
       <w:numFmt w:val="bullet"/>
@@ -10742,16 +11505,16 @@
     </w:lvl>
   </w:abstractNum>
   <w:abstractNum w:abstractNumId="5" w15:restartNumberingAfterBreak="0">
-    <w:nsid w:val="49340949"/>
+    <w:nsid w:val="2F3676E4"/>
     <w:multiLevelType w:val="hybridMultilevel"/>
-    <w:tmpl w:val="AE68644A"/>
+    <w:tmpl w:val="9EE6612E"/>
     <w:lvl w:ilvl="0" w:tplc="04090001">
       <w:start w:val="1"/>
       <w:numFmt w:val="bullet"/>
       <w:lvlText w:val=""/>
       <w:lvlJc w:val="left"/>
       <w:pPr>
-        <w:ind w:left="1440" w:hanging="360"/>
+        <w:ind w:left="720" w:hanging="360"/>
       </w:pPr>
       <w:rPr>
         <w:rFonts w:ascii="Symbol" w:hAnsi="Symbol" w:hint="default"/>
@@ -10763,7 +11526,7 @@
       <w:lvlText w:val="o"/>
       <w:lvlJc w:val="left"/>
       <w:pPr>
-        <w:ind w:left="2160" w:hanging="360"/>
+        <w:ind w:left="1440" w:hanging="360"/>
       </w:pPr>
       <w:rPr>
         <w:rFonts w:ascii="Courier New" w:hAnsi="Courier New" w:cs="Courier New" w:hint="default"/>
@@ -10775,7 +11538,7 @@
       <w:lvlText w:val=""/>
       <w:lvlJc w:val="left"/>
       <w:pPr>
-        <w:ind w:left="2880" w:hanging="360"/>
+        <w:ind w:left="2160" w:hanging="360"/>
       </w:pPr>
       <w:rPr>
         <w:rFonts w:ascii="Wingdings" w:hAnsi="Wingdings" w:hint="default"/>
@@ -10787,7 +11550,7 @@
       <w:lvlText w:val=""/>
       <w:lvlJc w:val="left"/>
       <w:pPr>
-        <w:ind w:left="3600" w:hanging="360"/>
+        <w:ind w:left="2880" w:hanging="360"/>
       </w:pPr>
       <w:rPr>
         <w:rFonts w:ascii="Symbol" w:hAnsi="Symbol" w:hint="default"/>
@@ -10799,7 +11562,7 @@
       <w:lvlText w:val="o"/>
       <w:lvlJc w:val="left"/>
       <w:pPr>
-        <w:ind w:left="4320" w:hanging="360"/>
+        <w:ind w:left="3600" w:hanging="360"/>
       </w:pPr>
       <w:rPr>
         <w:rFonts w:ascii="Courier New" w:hAnsi="Courier New" w:cs="Courier New" w:hint="default"/>
@@ -10811,7 +11574,7 @@
       <w:lvlText w:val=""/>
       <w:lvlJc w:val="left"/>
       <w:pPr>
-        <w:ind w:left="5040" w:hanging="360"/>
+        <w:ind w:left="4320" w:hanging="360"/>
       </w:pPr>
       <w:rPr>
         <w:rFonts w:ascii="Wingdings" w:hAnsi="Wingdings" w:hint="default"/>
@@ -10823,7 +11586,7 @@
       <w:lvlText w:val=""/>
       <w:lvlJc w:val="left"/>
       <w:pPr>
-        <w:ind w:left="5760" w:hanging="360"/>
+        <w:ind w:left="5040" w:hanging="360"/>
       </w:pPr>
       <w:rPr>
         <w:rFonts w:ascii="Symbol" w:hAnsi="Symbol" w:hint="default"/>
@@ -10835,7 +11598,7 @@
       <w:lvlText w:val="o"/>
       <w:lvlJc w:val="left"/>
       <w:pPr>
-        <w:ind w:left="6480" w:hanging="360"/>
+        <w:ind w:left="5760" w:hanging="360"/>
       </w:pPr>
       <w:rPr>
         <w:rFonts w:ascii="Courier New" w:hAnsi="Courier New" w:cs="Courier New" w:hint="default"/>
@@ -10847,7 +11610,7 @@
       <w:lvlText w:val=""/>
       <w:lvlJc w:val="left"/>
       <w:pPr>
-        <w:ind w:left="7200" w:hanging="360"/>
+        <w:ind w:left="6480" w:hanging="360"/>
       </w:pPr>
       <w:rPr>
         <w:rFonts w:ascii="Wingdings" w:hAnsi="Wingdings" w:hint="default"/>
@@ -10855,6 +11618,232 @@
     </w:lvl>
   </w:abstractNum>
   <w:abstractNum w:abstractNumId="6" w15:restartNumberingAfterBreak="0">
+    <w:nsid w:val="42532F48"/>
+    <w:multiLevelType w:val="hybridMultilevel"/>
+    <w:tmpl w:val="3E48CE56"/>
+    <w:lvl w:ilvl="0" w:tplc="04090001">
+      <w:start w:val="1"/>
+      <w:numFmt w:val="bullet"/>
+      <w:lvlText w:val=""/>
+      <w:lvlJc w:val="left"/>
+      <w:pPr>
+        <w:ind w:left="720" w:hanging="360"/>
+      </w:pPr>
+      <w:rPr>
+        <w:rFonts w:ascii="Symbol" w:hAnsi="Symbol" w:hint="default"/>
+      </w:rPr>
+    </w:lvl>
+    <w:lvl w:ilvl="1" w:tplc="04090003" w:tentative="1">
+      <w:start w:val="1"/>
+      <w:numFmt w:val="bullet"/>
+      <w:lvlText w:val="o"/>
+      <w:lvlJc w:val="left"/>
+      <w:pPr>
+        <w:ind w:left="1440" w:hanging="360"/>
+      </w:pPr>
+      <w:rPr>
+        <w:rFonts w:ascii="Courier New" w:hAnsi="Courier New" w:cs="Courier New" w:hint="default"/>
+      </w:rPr>
+    </w:lvl>
+    <w:lvl w:ilvl="2" w:tplc="04090005" w:tentative="1">
+      <w:start w:val="1"/>
+      <w:numFmt w:val="bullet"/>
+      <w:lvlText w:val=""/>
+      <w:lvlJc w:val="left"/>
+      <w:pPr>
+        <w:ind w:left="2160" w:hanging="360"/>
+      </w:pPr>
+      <w:rPr>
+        <w:rFonts w:ascii="Wingdings" w:hAnsi="Wingdings" w:hint="default"/>
+      </w:rPr>
+    </w:lvl>
+    <w:lvl w:ilvl="3" w:tplc="04090001" w:tentative="1">
+      <w:start w:val="1"/>
+      <w:numFmt w:val="bullet"/>
+      <w:lvlText w:val=""/>
+      <w:lvlJc w:val="left"/>
+      <w:pPr>
+        <w:ind w:left="2880" w:hanging="360"/>
+      </w:pPr>
+      <w:rPr>
+        <w:rFonts w:ascii="Symbol" w:hAnsi="Symbol" w:hint="default"/>
+      </w:rPr>
+    </w:lvl>
+    <w:lvl w:ilvl="4" w:tplc="04090003" w:tentative="1">
+      <w:start w:val="1"/>
+      <w:numFmt w:val="bullet"/>
+      <w:lvlText w:val="o"/>
+      <w:lvlJc w:val="left"/>
+      <w:pPr>
+        <w:ind w:left="3600" w:hanging="360"/>
+      </w:pPr>
+      <w:rPr>
+        <w:rFonts w:ascii="Courier New" w:hAnsi="Courier New" w:cs="Courier New" w:hint="default"/>
+      </w:rPr>
+    </w:lvl>
+    <w:lvl w:ilvl="5" w:tplc="04090005" w:tentative="1">
+      <w:start w:val="1"/>
+      <w:numFmt w:val="bullet"/>
+      <w:lvlText w:val=""/>
+      <w:lvlJc w:val="left"/>
+      <w:pPr>
+        <w:ind w:left="4320" w:hanging="360"/>
+      </w:pPr>
+      <w:rPr>
+        <w:rFonts w:ascii="Wingdings" w:hAnsi="Wingdings" w:hint="default"/>
+      </w:rPr>
+    </w:lvl>
+    <w:lvl w:ilvl="6" w:tplc="04090001" w:tentative="1">
+      <w:start w:val="1"/>
+      <w:numFmt w:val="bullet"/>
+      <w:lvlText w:val=""/>
+      <w:lvlJc w:val="left"/>
+      <w:pPr>
+        <w:ind w:left="5040" w:hanging="360"/>
+      </w:pPr>
+      <w:rPr>
+        <w:rFonts w:ascii="Symbol" w:hAnsi="Symbol" w:hint="default"/>
+      </w:rPr>
+    </w:lvl>
+    <w:lvl w:ilvl="7" w:tplc="04090003" w:tentative="1">
+      <w:start w:val="1"/>
+      <w:numFmt w:val="bullet"/>
+      <w:lvlText w:val="o"/>
+      <w:lvlJc w:val="left"/>
+      <w:pPr>
+        <w:ind w:left="5760" w:hanging="360"/>
+      </w:pPr>
+      <w:rPr>
+        <w:rFonts w:ascii="Courier New" w:hAnsi="Courier New" w:cs="Courier New" w:hint="default"/>
+      </w:rPr>
+    </w:lvl>
+    <w:lvl w:ilvl="8" w:tplc="04090005" w:tentative="1">
+      <w:start w:val="1"/>
+      <w:numFmt w:val="bullet"/>
+      <w:lvlText w:val=""/>
+      <w:lvlJc w:val="left"/>
+      <w:pPr>
+        <w:ind w:left="6480" w:hanging="360"/>
+      </w:pPr>
+      <w:rPr>
+        <w:rFonts w:ascii="Wingdings" w:hAnsi="Wingdings" w:hint="default"/>
+      </w:rPr>
+    </w:lvl>
+  </w:abstractNum>
+  <w:abstractNum w:abstractNumId="7" w15:restartNumberingAfterBreak="0">
+    <w:nsid w:val="49340949"/>
+    <w:multiLevelType w:val="hybridMultilevel"/>
+    <w:tmpl w:val="AE68644A"/>
+    <w:lvl w:ilvl="0" w:tplc="04090001">
+      <w:start w:val="1"/>
+      <w:numFmt w:val="bullet"/>
+      <w:lvlText w:val=""/>
+      <w:lvlJc w:val="left"/>
+      <w:pPr>
+        <w:ind w:left="1440" w:hanging="360"/>
+      </w:pPr>
+      <w:rPr>
+        <w:rFonts w:ascii="Symbol" w:hAnsi="Symbol" w:hint="default"/>
+      </w:rPr>
+    </w:lvl>
+    <w:lvl w:ilvl="1" w:tplc="04090003" w:tentative="1">
+      <w:start w:val="1"/>
+      <w:numFmt w:val="bullet"/>
+      <w:lvlText w:val="o"/>
+      <w:lvlJc w:val="left"/>
+      <w:pPr>
+        <w:ind w:left="2160" w:hanging="360"/>
+      </w:pPr>
+      <w:rPr>
+        <w:rFonts w:ascii="Courier New" w:hAnsi="Courier New" w:cs="Courier New" w:hint="default"/>
+      </w:rPr>
+    </w:lvl>
+    <w:lvl w:ilvl="2" w:tplc="04090005" w:tentative="1">
+      <w:start w:val="1"/>
+      <w:numFmt w:val="bullet"/>
+      <w:lvlText w:val=""/>
+      <w:lvlJc w:val="left"/>
+      <w:pPr>
+        <w:ind w:left="2880" w:hanging="360"/>
+      </w:pPr>
+      <w:rPr>
+        <w:rFonts w:ascii="Wingdings" w:hAnsi="Wingdings" w:hint="default"/>
+      </w:rPr>
+    </w:lvl>
+    <w:lvl w:ilvl="3" w:tplc="04090001" w:tentative="1">
+      <w:start w:val="1"/>
+      <w:numFmt w:val="bullet"/>
+      <w:lvlText w:val=""/>
+      <w:lvlJc w:val="left"/>
+      <w:pPr>
+        <w:ind w:left="3600" w:hanging="360"/>
+      </w:pPr>
+      <w:rPr>
+        <w:rFonts w:ascii="Symbol" w:hAnsi="Symbol" w:hint="default"/>
+      </w:rPr>
+    </w:lvl>
+    <w:lvl w:ilvl="4" w:tplc="04090003" w:tentative="1">
+      <w:start w:val="1"/>
+      <w:numFmt w:val="bullet"/>
+      <w:lvlText w:val="o"/>
+      <w:lvlJc w:val="left"/>
+      <w:pPr>
+        <w:ind w:left="4320" w:hanging="360"/>
+      </w:pPr>
+      <w:rPr>
+        <w:rFonts w:ascii="Courier New" w:hAnsi="Courier New" w:cs="Courier New" w:hint="default"/>
+      </w:rPr>
+    </w:lvl>
+    <w:lvl w:ilvl="5" w:tplc="04090005" w:tentative="1">
+      <w:start w:val="1"/>
+      <w:numFmt w:val="bullet"/>
+      <w:lvlText w:val=""/>
+      <w:lvlJc w:val="left"/>
+      <w:pPr>
+        <w:ind w:left="5040" w:hanging="360"/>
+      </w:pPr>
+      <w:rPr>
+        <w:rFonts w:ascii="Wingdings" w:hAnsi="Wingdings" w:hint="default"/>
+      </w:rPr>
+    </w:lvl>
+    <w:lvl w:ilvl="6" w:tplc="04090001" w:tentative="1">
+      <w:start w:val="1"/>
+      <w:numFmt w:val="bullet"/>
+      <w:lvlText w:val=""/>
+      <w:lvlJc w:val="left"/>
+      <w:pPr>
+        <w:ind w:left="5760" w:hanging="360"/>
+      </w:pPr>
+      <w:rPr>
+        <w:rFonts w:ascii="Symbol" w:hAnsi="Symbol" w:hint="default"/>
+      </w:rPr>
+    </w:lvl>
+    <w:lvl w:ilvl="7" w:tplc="04090003" w:tentative="1">
+      <w:start w:val="1"/>
+      <w:numFmt w:val="bullet"/>
+      <w:lvlText w:val="o"/>
+      <w:lvlJc w:val="left"/>
+      <w:pPr>
+        <w:ind w:left="6480" w:hanging="360"/>
+      </w:pPr>
+      <w:rPr>
+        <w:rFonts w:ascii="Courier New" w:hAnsi="Courier New" w:cs="Courier New" w:hint="default"/>
+      </w:rPr>
+    </w:lvl>
+    <w:lvl w:ilvl="8" w:tplc="04090005" w:tentative="1">
+      <w:start w:val="1"/>
+      <w:numFmt w:val="bullet"/>
+      <w:lvlText w:val=""/>
+      <w:lvlJc w:val="left"/>
+      <w:pPr>
+        <w:ind w:left="7200" w:hanging="360"/>
+      </w:pPr>
+      <w:rPr>
+        <w:rFonts w:ascii="Wingdings" w:hAnsi="Wingdings" w:hint="default"/>
+      </w:rPr>
+    </w:lvl>
+  </w:abstractNum>
+  <w:abstractNum w:abstractNumId="8" w15:restartNumberingAfterBreak="0">
     <w:nsid w:val="603C23E0"/>
     <w:multiLevelType w:val="hybridMultilevel"/>
     <w:tmpl w:val="35D23E0E"/>
@@ -10943,7 +11932,7 @@
       </w:pPr>
     </w:lvl>
   </w:abstractNum>
-  <w:abstractNum w:abstractNumId="7" w15:restartNumberingAfterBreak="0">
+  <w:abstractNum w:abstractNumId="9" w15:restartNumberingAfterBreak="0">
     <w:nsid w:val="66D3084C"/>
     <w:multiLevelType w:val="hybridMultilevel"/>
     <w:tmpl w:val="17CC500E"/>
@@ -11032,7 +12021,7 @@
       </w:pPr>
     </w:lvl>
   </w:abstractNum>
-  <w:abstractNum w:abstractNumId="8" w15:restartNumberingAfterBreak="0">
+  <w:abstractNum w:abstractNumId="10" w15:restartNumberingAfterBreak="0">
     <w:nsid w:val="6FD460B4"/>
     <w:multiLevelType w:val="multilevel"/>
     <w:tmpl w:val="C13EDE86"/>
@@ -11153,7 +12142,7 @@
       </w:rPr>
     </w:lvl>
   </w:abstractNum>
-  <w:abstractNum w:abstractNumId="9" w15:restartNumberingAfterBreak="0">
+  <w:abstractNum w:abstractNumId="11" w15:restartNumberingAfterBreak="0">
     <w:nsid w:val="77F96EA4"/>
     <w:multiLevelType w:val="multilevel"/>
     <w:tmpl w:val="E1AE77B8"/>
@@ -11267,36 +12256,53 @@
     </w:lvl>
   </w:abstractNum>
   <w:num w:numId="1">
-    <w:abstractNumId w:val="7"/>
+    <w:abstractNumId w:val="9"/>
   </w:num>
   <w:num w:numId="2">
+    <w:abstractNumId w:val="10"/>
+  </w:num>
+  <w:num w:numId="3">
+    <w:abstractNumId w:val="11"/>
+  </w:num>
+  <w:num w:numId="4">
     <w:abstractNumId w:val="8"/>
   </w:num>
-  <w:num w:numId="3">
-    <w:abstractNumId w:val="9"/>
-  </w:num>
-  <w:num w:numId="4">
+  <w:num w:numId="5">
     <w:abstractNumId w:val="6"/>
-  </w:num>
-  <w:num w:numId="5">
-    <w:abstractNumId w:val="4"/>
   </w:num>
   <w:num w:numId="6">
     <w:abstractNumId w:val="0"/>
   </w:num>
   <w:num w:numId="7">
+    <w:abstractNumId w:val="3"/>
+  </w:num>
+  <w:num w:numId="8">
+    <w:abstractNumId w:val="5"/>
+  </w:num>
+  <w:num w:numId="9">
     <w:abstractNumId w:val="2"/>
   </w:num>
-  <w:num w:numId="8">
-    <w:abstractNumId w:val="3"/>
+  <w:num w:numId="10">
+    <w:abstractNumId w:val="7"/>
   </w:num>
-  <w:num w:numId="9">
+  <w:num w:numId="11">
     <w:abstractNumId w:val="1"/>
   </w:num>
-  <w:num w:numId="10">
-    <w:abstractNumId w:val="5"/>
+  <w:num w:numId="12">
+    <w:abstractNumId w:val="4"/>
   </w:num>
 </w:numbering>
+</file>
+
+<file path=word/people.xml><?xml version="1.0" encoding="utf-8"?>
+<w15:people xmlns:wpc="http://schemas.microsoft.com/office/word/2010/wordprocessingCanvas" xmlns:cx="http://schemas.microsoft.com/office/drawing/2014/chartex" xmlns:cx1="http://schemas.microsoft.com/office/drawing/2015/9/8/chartex" xmlns:cx2="http://schemas.microsoft.com/office/drawing/2015/10/21/chartex" xmlns:cx3="http://schemas.microsoft.com/office/drawing/2016/5/9/chartex" xmlns:cx4="http://schemas.microsoft.com/office/drawing/2016/5/10/chartex" xmlns:cx5="http://schemas.microsoft.com/office/drawing/2016/5/11/chartex" xmlns:cx6="http://schemas.microsoft.com/office/drawing/2016/5/12/chartex" xmlns:cx7="http://schemas.microsoft.com/office/drawing/2016/5/13/chartex" xmlns:cx8="http://schemas.microsoft.com/office/drawing/2016/5/14/chartex" xmlns:mc="http://schemas.openxmlformats.org/markup-compatibility/2006" xmlns:aink="http://schemas.microsoft.com/office/drawing/2016/ink" xmlns:am3d="http://schemas.microsoft.com/office/drawing/2017/model3d" xmlns:o="urn:schemas-microsoft-com:office:office" xmlns:r="http://schemas.openxmlformats.org/officeDocument/2006/relationships" xmlns:m="http://schemas.openxmlformats.org/officeDocument/2006/math" xmlns:v="urn:schemas-microsoft-com:vml" xmlns:wp14="http://schemas.microsoft.com/office/word/2010/wordprocessingDrawing" xmlns:wp="http://schemas.openxmlformats.org/drawingml/2006/wordprocessingDrawing" xmlns:w10="urn:schemas-microsoft-com:office:word" xmlns:w="http://schemas.openxmlformats.org/wordprocessingml/2006/main" xmlns:w14="http://schemas.microsoft.com/office/word/2010/wordml" xmlns:w15="http://schemas.microsoft.com/office/word/2012/wordml" xmlns:w16cid="http://schemas.microsoft.com/office/word/2016/wordml/cid" xmlns:w16se="http://schemas.microsoft.com/office/word/2015/wordml/symex" xmlns:wpg="http://schemas.microsoft.com/office/word/2010/wordprocessingGroup" xmlns:wpi="http://schemas.microsoft.com/office/word/2010/wordprocessingInk" xmlns:wne="http://schemas.microsoft.com/office/word/2006/wordml" xmlns:wps="http://schemas.microsoft.com/office/word/2010/wordprocessingShape" mc:Ignorable="w14 w15 w16se w16cid wp14">
+  <w15:person w15:author="bubriks@gmail.com">
+    <w15:presenceInfo w15:providerId="Windows Live" w15:userId="30c92def27e35c43"/>
+  </w15:person>
+  <w15:person w15:author="Andrei-Eugen Birta">
+    <w15:presenceInfo w15:providerId="None" w15:userId="Andrei-Eugen Birta"/>
+  </w15:person>
+</w15:people>
 </file>
 
 <file path=word/styles.xml><?xml version="1.0" encoding="utf-8"?>
@@ -12130,6 +13136,18 @@
       <w:spacing w:after="100"/>
       <w:ind w:left="660"/>
     </w:pPr>
+  </w:style>
+  <w:style w:type="character" w:styleId="UnresolvedMention">
+    <w:name w:val="Unresolved Mention"/>
+    <w:basedOn w:val="DefaultParagraphFont"/>
+    <w:uiPriority w:val="99"/>
+    <w:semiHidden/>
+    <w:unhideWhenUsed/>
+    <w:rsid w:val="00A9561F"/>
+    <w:rPr>
+      <w:color w:val="808080"/>
+      <w:shd w:val="clear" w:color="auto" w:fill="E6E6E6"/>
+    </w:rPr>
   </w:style>
 </w:styles>
 </file>
@@ -13645,7 +14663,7 @@
 </file>
 
 <file path=customXml/itemProps1.xml><?xml version="1.0" encoding="utf-8"?>
-<ds:datastoreItem xmlns:ds="http://schemas.openxmlformats.org/officeDocument/2006/customXml" ds:itemID="{C77949D1-547C-40F1-9657-998FEB0C7B22}">
+<ds:datastoreItem xmlns:ds="http://schemas.openxmlformats.org/officeDocument/2006/customXml" ds:itemID="{A6875BB1-1F9A-4156-B76E-52232BCC3DDF}">
   <ds:schemaRefs>
     <ds:schemaRef ds:uri="http://schemas.openxmlformats.org/officeDocument/2006/bibliography"/>
   </ds:schemaRefs>

</xml_diff>